<commit_message>
feat: vantagens do banco de dados de colunas
</commit_message>
<xml_diff>
--- a/PesquisaNoSQL-Grupo-BFG-V6.docx
+++ b/PesquisaNoSQL-Grupo-BFG-V6.docx
@@ -1043,9 +1043,44 @@
       </w:r>
     </w:p>
     <w:p>
+      <w:r>
+        <w:t xml:space="preserve">O banco de dados de orientado a Colunas tem uma ótima capacidade de compressão de dados. Tendo isso em vista, ele se sai na frente nesse quesito em relação a qualquer outro que possua registro armazenado em linhas, pois </w:t>
+      </w:r>
+      <w:proofErr w:type="gramStart"/>
+      <w:r>
+        <w:t>os mesmos</w:t>
+      </w:r>
+      <w:proofErr w:type="gramEnd"/>
+      <w:r>
+        <w:t xml:space="preserve"> tornam a compressão de dados um processo mais complicado, o banco orientado a coluna é muito mais eficiente que nos bancos orientados a linhas, dentro do quesito de nível de compressão.</w:t>
+      </w:r>
+    </w:p>
+    <w:p>
+      <w:pPr>
+        <w:rPr>
+          <w:rFonts w:cs="Arial"/>
+        </w:rPr>
+      </w:pPr>
+    </w:p>
+    <w:p>
+      <w:pPr>
+        <w:pStyle w:val="Ttulo2"/>
+      </w:pPr>
+      <w:r>
+        <w:lastRenderedPageBreak/>
+        <w:t xml:space="preserve">Comparativo: </w:t>
+      </w:r>
       <w:proofErr w:type="spellStart"/>
       <w:r>
-        <w:t>aaaaaaa</w:t>
+        <w:t>MongoDB</w:t>
+      </w:r>
+      <w:proofErr w:type="spellEnd"/>
+      <w:r>
+        <w:t xml:space="preserve"> e </w:t>
+      </w:r>
+      <w:proofErr w:type="spellStart"/>
+      <w:r>
+        <w:t>OracleDB</w:t>
       </w:r>
       <w:proofErr w:type="spellEnd"/>
     </w:p>
@@ -1055,90 +1090,61 @@
           <w:rFonts w:cs="Arial"/>
         </w:rPr>
       </w:pPr>
+      <w:r>
+        <w:rPr>
+          <w:rFonts w:cs="Arial"/>
+        </w:rPr>
+        <w:t xml:space="preserve">Para uma melhor exemplificação, será apresentado um comparativo entre o </w:t>
+      </w:r>
+      <w:proofErr w:type="spellStart"/>
+      <w:r>
+        <w:rPr>
+          <w:rFonts w:cs="Arial"/>
+        </w:rPr>
+        <w:t>MongoDB</w:t>
+      </w:r>
+      <w:proofErr w:type="spellEnd"/>
+      <w:r>
+        <w:rPr>
+          <w:rFonts w:cs="Arial"/>
+        </w:rPr>
+        <w:t xml:space="preserve"> e </w:t>
+      </w:r>
+      <w:proofErr w:type="spellStart"/>
+      <w:r>
+        <w:rPr>
+          <w:rFonts w:cs="Arial"/>
+        </w:rPr>
+        <w:t>OracleDB</w:t>
+      </w:r>
+      <w:proofErr w:type="spellEnd"/>
+      <w:r>
+        <w:rPr>
+          <w:rFonts w:cs="Arial"/>
+        </w:rPr>
+        <w:t xml:space="preserve">, onde trabalham utilizando </w:t>
+      </w:r>
+      <w:proofErr w:type="spellStart"/>
+      <w:r>
+        <w:rPr>
+          <w:rFonts w:cs="Arial"/>
+        </w:rPr>
+        <w:t>NoSQL</w:t>
+      </w:r>
+      <w:proofErr w:type="spellEnd"/>
+      <w:r>
+        <w:rPr>
+          <w:rFonts w:cs="Arial"/>
+        </w:rPr>
+        <w:t xml:space="preserve"> e SQL, respectivamente.</w:t>
+      </w:r>
     </w:p>
     <w:p>
       <w:pPr>
-        <w:pStyle w:val="Ttulo2"/>
-      </w:pPr>
-      <w:r>
-        <w:t xml:space="preserve">Comparativo: </w:t>
-      </w:r>
-      <w:proofErr w:type="spellStart"/>
-      <w:r>
-        <w:t>MongoDB</w:t>
-      </w:r>
-      <w:proofErr w:type="spellEnd"/>
-      <w:r>
-        <w:t xml:space="preserve"> e </w:t>
-      </w:r>
-      <w:proofErr w:type="spellStart"/>
-      <w:r>
-        <w:t>OracleDB</w:t>
-      </w:r>
-      <w:proofErr w:type="spellEnd"/>
-    </w:p>
-    <w:p>
-      <w:pPr>
-        <w:rPr>
-          <w:rFonts w:cs="Arial"/>
-        </w:rPr>
-      </w:pPr>
-      <w:r>
-        <w:rPr>
-          <w:rFonts w:cs="Arial"/>
-        </w:rPr>
-        <w:t xml:space="preserve">Para uma melhor exemplificação, será apresentado um comparativo entre o </w:t>
-      </w:r>
-      <w:proofErr w:type="spellStart"/>
-      <w:r>
-        <w:rPr>
-          <w:rFonts w:cs="Arial"/>
-        </w:rPr>
-        <w:t>MongoDB</w:t>
-      </w:r>
-      <w:proofErr w:type="spellEnd"/>
-      <w:r>
-        <w:rPr>
-          <w:rFonts w:cs="Arial"/>
-        </w:rPr>
-        <w:t xml:space="preserve"> e </w:t>
-      </w:r>
-      <w:proofErr w:type="spellStart"/>
-      <w:r>
-        <w:rPr>
-          <w:rFonts w:cs="Arial"/>
-        </w:rPr>
-        <w:t>OracleDB</w:t>
-      </w:r>
-      <w:proofErr w:type="spellEnd"/>
-      <w:r>
-        <w:rPr>
-          <w:rFonts w:cs="Arial"/>
-        </w:rPr>
-        <w:t xml:space="preserve">, onde trabalham utilizando </w:t>
-      </w:r>
-      <w:proofErr w:type="spellStart"/>
-      <w:r>
-        <w:rPr>
-          <w:rFonts w:cs="Arial"/>
-        </w:rPr>
-        <w:t>NoSQL</w:t>
-      </w:r>
-      <w:proofErr w:type="spellEnd"/>
-      <w:r>
-        <w:rPr>
-          <w:rFonts w:cs="Arial"/>
-        </w:rPr>
-        <w:t xml:space="preserve"> e SQL, respectivamente.</w:t>
-      </w:r>
-    </w:p>
-    <w:p>
-      <w:pPr>
         <w:pStyle w:val="Ttulo3"/>
         <w:ind w:left="1230"/>
       </w:pPr>
       <w:r>
-        <w:lastRenderedPageBreak/>
         <w:t>Diferença Arquitetural</w:t>
       </w:r>
     </w:p>
@@ -9265,1049 +9271,6 @@
 </file>
 
 <file path=customXml/item1.xml><?xml version="1.0" encoding="utf-8"?>
-<ct:contentTypeSchema xmlns:ct="http://schemas.microsoft.com/office/2006/metadata/contentType" xmlns:ma="http://schemas.microsoft.com/office/2006/metadata/properties/metaAttributes" ct:_="" ma:_="" ma:contentTypeName="TemplateFile" ma:contentTypeID="0x01010062057737089D604C8995D725789FFFFD0400C05BDBFCDB0BE84BA6AEC1D1A4F5E4CE" ma:contentTypeVersion="56" ma:contentTypeDescription="Create a new document." ma:contentTypeScope="" ma:versionID="c5c786f17e9890b7d2875e0bb647f603">
-  <xsd:schema xmlns:xsd="http://www.w3.org/2001/XMLSchema" xmlns:xs="http://www.w3.org/2001/XMLSchema" xmlns:p="http://schemas.microsoft.com/office/2006/metadata/properties" xmlns:ns2="e5d022ff-4ce9-4922-b5a4-f245e35e2aac" targetNamespace="http://schemas.microsoft.com/office/2006/metadata/properties" ma:root="true" ma:fieldsID="3dddc4782ba87b44f6678511fd2b89e9" ns2:_="">
-    <xsd:import namespace="e5d022ff-4ce9-4922-b5a4-f245e35e2aac"/>
-    <xsd:element name="properties">
-      <xsd:complexType>
-        <xsd:sequence>
-          <xsd:element name="documentManagement">
-            <xsd:complexType>
-              <xsd:all>
-                <xsd:element ref="ns2:AcquiredFrom" minOccurs="0"/>
-                <xsd:element ref="ns2:UACurrentWords" minOccurs="0"/>
-                <xsd:element ref="ns2:TPApplication" minOccurs="0"/>
-                <xsd:element ref="ns2:ApprovalLog" minOccurs="0"/>
-                <xsd:element ref="ns2:ApprovalStatus" minOccurs="0"/>
-                <xsd:element ref="ns2:AssetStart" minOccurs="0"/>
-                <xsd:element ref="ns2:AssetExpire" minOccurs="0"/>
-                <xsd:element ref="ns2:AssetId" minOccurs="0"/>
-                <xsd:element ref="ns2:IsSearchable" minOccurs="0"/>
-                <xsd:element ref="ns2:AssetType" minOccurs="0"/>
-                <xsd:element ref="ns2:APAuthor" minOccurs="0"/>
-                <xsd:element ref="ns2:BlockPublish" minOccurs="0"/>
-                <xsd:element ref="ns2:BugNumber" minOccurs="0"/>
-                <xsd:element ref="ns2:CampaignTagsTaxHTField0" minOccurs="0"/>
-                <xsd:element ref="ns2:TPClientViewer" minOccurs="0"/>
-                <xsd:element ref="ns2:ClipArtFilename" minOccurs="0"/>
-                <xsd:element ref="ns2:TPCommandLine" minOccurs="0"/>
-                <xsd:element ref="ns2:TPComponent" minOccurs="0"/>
-                <xsd:element ref="ns2:ContentItem" minOccurs="0"/>
-                <xsd:element ref="ns2:CrawlForDependencies" minOccurs="0"/>
-                <xsd:element ref="ns2:CSXHash" minOccurs="0"/>
-                <xsd:element ref="ns2:CSXSubmissionMarket" minOccurs="0"/>
-                <xsd:element ref="ns2:CSXUpdate" minOccurs="0"/>
-                <xsd:element ref="ns2:IntlLangReviewDate" minOccurs="0"/>
-                <xsd:element ref="ns2:IsDeleted" minOccurs="0"/>
-                <xsd:element ref="ns2:APDescription" minOccurs="0"/>
-                <xsd:element ref="ns2:DirectSourceMarket" minOccurs="0"/>
-                <xsd:element ref="ns2:Downloads" minOccurs="0"/>
-                <xsd:element ref="ns2:DSATActionTaken" minOccurs="0"/>
-                <xsd:element ref="ns2:APEditor" minOccurs="0"/>
-                <xsd:element ref="ns2:EditorialStatus" minOccurs="0"/>
-                <xsd:element ref="ns2:EditorialTags" minOccurs="0"/>
-                <xsd:element ref="ns2:TPExecutable" minOccurs="0"/>
-                <xsd:element ref="ns2:FeatureTagsTaxHTField0" minOccurs="0"/>
-                <xsd:element ref="ns2:TPFriendlyName" minOccurs="0"/>
-                <xsd:element ref="ns2:FriendlyTitle" minOccurs="0"/>
-                <xsd:element ref="ns2:PrimaryImageGen" minOccurs="0"/>
-                <xsd:element ref="ns2:HandoffToMSDN" minOccurs="0"/>
-                <xsd:element ref="ns2:InProjectListLookup" minOccurs="0"/>
-                <xsd:element ref="ns2:TPInstallLocation" minOccurs="0"/>
-                <xsd:element ref="ns2:InternalTagsTaxHTField0" minOccurs="0"/>
-                <xsd:element ref="ns2:IntlLangReview" minOccurs="0"/>
-                <xsd:element ref="ns2:IntlLangReviewer" minOccurs="0"/>
-                <xsd:element ref="ns2:MarketSpecific" minOccurs="0"/>
-                <xsd:element ref="ns2:LastCompleteVersionLookup" minOccurs="0"/>
-                <xsd:element ref="ns2:LastHandOff" minOccurs="0"/>
-                <xsd:element ref="ns2:LastModifiedDateTime" minOccurs="0"/>
-                <xsd:element ref="ns2:LastPreviewErrorLookup" minOccurs="0"/>
-                <xsd:element ref="ns2:LastPreviewResultLookup" minOccurs="0"/>
-                <xsd:element ref="ns2:LastPreviewAttemptDateLookup" minOccurs="0"/>
-                <xsd:element ref="ns2:LastPreviewedByLookup" minOccurs="0"/>
-                <xsd:element ref="ns2:LastPreviewTimeLookup" minOccurs="0"/>
-                <xsd:element ref="ns2:LastPreviewVersionLookup" minOccurs="0"/>
-                <xsd:element ref="ns2:LastPublishErrorLookup" minOccurs="0"/>
-                <xsd:element ref="ns2:LastPublishResultLookup" minOccurs="0"/>
-                <xsd:element ref="ns2:LastPublishAttemptDateLookup" minOccurs="0"/>
-                <xsd:element ref="ns2:LastPublishedByLookup" minOccurs="0"/>
-                <xsd:element ref="ns2:LastPublishTimeLookup" minOccurs="0"/>
-                <xsd:element ref="ns2:LastPublishVersionLookup" minOccurs="0"/>
-                <xsd:element ref="ns2:TPLaunchHelpLinkType" minOccurs="0"/>
-                <xsd:element ref="ns2:LegacyData" minOccurs="0"/>
-                <xsd:element ref="ns2:TPLaunchHelpLink" minOccurs="0"/>
-                <xsd:element ref="ns2:LocComments" minOccurs="0"/>
-                <xsd:element ref="ns2:LocLastLocAttemptVersionLookup" minOccurs="0"/>
-                <xsd:element ref="ns2:LocLastLocAttemptVersionTypeLookup" minOccurs="0"/>
-                <xsd:element ref="ns2:LocManualTestRequired" minOccurs="0"/>
-                <xsd:element ref="ns2:LocMarketGroupTiers2" minOccurs="0"/>
-                <xsd:element ref="ns2:LocNewPublishedVersionLookup" minOccurs="0"/>
-                <xsd:element ref="ns2:LocOverallHandbackStatusLookup" minOccurs="0"/>
-                <xsd:element ref="ns2:LocOverallLocStatusLookup" minOccurs="0"/>
-                <xsd:element ref="ns2:LocOverallPreviewStatusLookup" minOccurs="0"/>
-                <xsd:element ref="ns2:LocOverallPublishStatusLookup" minOccurs="0"/>
-                <xsd:element ref="ns2:IntlLocPriority" minOccurs="0"/>
-                <xsd:element ref="ns2:LocProcessedForHandoffsLookup" minOccurs="0"/>
-                <xsd:element ref="ns2:LocProcessedForMarketsLookup" minOccurs="0"/>
-                <xsd:element ref="ns2:LocPublishedDependentAssetsLookup" minOccurs="0"/>
-                <xsd:element ref="ns2:LocPublishedLinkedAssetsLookup" minOccurs="0"/>
-                <xsd:element ref="ns2:LocRecommendedHandoff" minOccurs="0"/>
-                <xsd:element ref="ns2:LocalizationTagsTaxHTField0" minOccurs="0"/>
-                <xsd:element ref="ns2:MachineTranslated" minOccurs="0"/>
-                <xsd:element ref="ns2:Manager" minOccurs="0"/>
-                <xsd:element ref="ns2:Markets" minOccurs="0"/>
-                <xsd:element ref="ns2:Milestone" minOccurs="0"/>
-                <xsd:element ref="ns2:TPNamespace" minOccurs="0"/>
-                <xsd:element ref="ns2:NumericId" minOccurs="0"/>
-                <xsd:element ref="ns2:NumOfRatingsLookup" minOccurs="0"/>
-                <xsd:element ref="ns2:OOCacheId" minOccurs="0"/>
-                <xsd:element ref="ns2:OpenTemplate" minOccurs="0"/>
-                <xsd:element ref="ns2:OriginAsset" minOccurs="0"/>
-                <xsd:element ref="ns2:OriginalRelease" minOccurs="0"/>
-                <xsd:element ref="ns2:OriginalSourceMarket" minOccurs="0"/>
-                <xsd:element ref="ns2:OutputCachingOn" minOccurs="0"/>
-                <xsd:element ref="ns2:ParentAssetId" minOccurs="0"/>
-                <xsd:element ref="ns2:PlannedPubDate" minOccurs="0"/>
-                <xsd:element ref="ns2:PolicheckWords" minOccurs="0"/>
-                <xsd:element ref="ns2:BusinessGroup" minOccurs="0"/>
-                <xsd:element ref="ns2:UAProjectedTotalWords" minOccurs="0"/>
-                <xsd:element ref="ns2:Provider" minOccurs="0"/>
-                <xsd:element ref="ns2:Providers" minOccurs="0"/>
-                <xsd:element ref="ns2:PublishStatusLookup" minOccurs="0"/>
-                <xsd:element ref="ns2:PublishTargets" minOccurs="0"/>
-                <xsd:element ref="ns2:RecommendationsModifier" minOccurs="0"/>
-                <xsd:element ref="ns2:ArtSampleDocs" minOccurs="0"/>
-                <xsd:element ref="ns2:ScenarioTagsTaxHTField0" minOccurs="0"/>
-                <xsd:element ref="ns2:ShowIn" minOccurs="0"/>
-                <xsd:element ref="ns2:SourceTitle" minOccurs="0"/>
-                <xsd:element ref="ns2:CSXSubmissionDate" minOccurs="0"/>
-                <xsd:element ref="ns2:SubmitterId" minOccurs="0"/>
-                <xsd:element ref="ns2:TaxCatchAll" minOccurs="0"/>
-                <xsd:element ref="ns2:TaxCatchAllLabel" minOccurs="0"/>
-                <xsd:element ref="ns2:TemplateStatus" minOccurs="0"/>
-                <xsd:element ref="ns2:TemplateTemplateType" minOccurs="0"/>
-                <xsd:element ref="ns2:ThumbnailAssetId" minOccurs="0"/>
-                <xsd:element ref="ns2:TimesCloned" minOccurs="0"/>
-                <xsd:element ref="ns2:TrustLevel" minOccurs="0"/>
-                <xsd:element ref="ns2:UALocComments" minOccurs="0"/>
-                <xsd:element ref="ns2:UALocRecommendation" minOccurs="0"/>
-                <xsd:element ref="ns2:UANotes" minOccurs="0"/>
-                <xsd:element ref="ns2:TPAppVersion" minOccurs="0"/>
-                <xsd:element ref="ns2:VoteCount" minOccurs="0"/>
-              </xsd:all>
-            </xsd:complexType>
-          </xsd:element>
-        </xsd:sequence>
-      </xsd:complexType>
-    </xsd:element>
-  </xsd:schema>
-  <xsd:schema xmlns:xsd="http://www.w3.org/2001/XMLSchema" xmlns:xs="http://www.w3.org/2001/XMLSchema" xmlns:dms="http://schemas.microsoft.com/office/2006/documentManagement/types" xmlns:pc="http://schemas.microsoft.com/office/infopath/2007/PartnerControls" targetNamespace="e5d022ff-4ce9-4922-b5a4-f245e35e2aac" elementFormDefault="qualified">
-    <xsd:import namespace="http://schemas.microsoft.com/office/2006/documentManagement/types"/>
-    <xsd:import namespace="http://schemas.microsoft.com/office/infopath/2007/PartnerControls"/>
-    <xsd:element name="AcquiredFrom" ma:index="1" nillable="true" ma:displayName="Acquired From" ma:default="Internal MS" ma:internalName="AcquiredFrom" ma:readOnly="false">
-      <xsd:simpleType>
-        <xsd:restriction base="dms:Choice">
-          <xsd:enumeration value="Internal MS"/>
-          <xsd:enumeration value="Community"/>
-          <xsd:enumeration value="MVP"/>
-          <xsd:enumeration value="Publisher"/>
-          <xsd:enumeration value="Partner"/>
-          <xsd:enumeration value="None"/>
-        </xsd:restriction>
-      </xsd:simpleType>
-    </xsd:element>
-    <xsd:element name="UACurrentWords" ma:index="2" nillable="true" ma:displayName="Actual Word Count" ma:default="" ma:internalName="UACurrentWords" ma:readOnly="false">
-      <xsd:simpleType>
-        <xsd:restriction base="dms:Unknown"/>
-      </xsd:simpleType>
-    </xsd:element>
-    <xsd:element name="TPApplication" ma:index="3" nillable="true" ma:displayName="Application to Open Template With" ma:default="" ma:internalName="TPApplication">
-      <xsd:simpleType>
-        <xsd:restriction base="dms:Text"/>
-      </xsd:simpleType>
-    </xsd:element>
-    <xsd:element name="ApprovalLog" ma:index="4" nillable="true" ma:displayName="Approval Log" ma:default="" ma:hidden="true" ma:internalName="ApprovalLog" ma:readOnly="false">
-      <xsd:simpleType>
-        <xsd:restriction base="dms:Note"/>
-      </xsd:simpleType>
-    </xsd:element>
-    <xsd:element name="ApprovalStatus" ma:index="5" nillable="true" ma:displayName="Approval Status" ma:default="InProgress" ma:internalName="ApprovalStatus" ma:readOnly="false">
-      <xsd:simpleType>
-        <xsd:restriction base="dms:Choice">
-          <xsd:enumeration value="InProgress"/>
-          <xsd:enumeration value="Rejected"/>
-          <xsd:enumeration value="Questionable"/>
-          <xsd:enumeration value="ApprovedAutomatic"/>
-          <xsd:enumeration value="ApprovedManual"/>
-          <xsd:enumeration value="On Hold"/>
-          <xsd:enumeration value="Needs Review"/>
-          <xsd:enumeration value="A Violation"/>
-          <xsd:enumeration value="Unpublished Violation"/>
-        </xsd:restriction>
-      </xsd:simpleType>
-    </xsd:element>
-    <xsd:element name="AssetStart" ma:index="6" nillable="true" ma:displayName="Asset Begin Date" ma:default="[Today]" ma:internalName="AssetStart" ma:readOnly="false">
-      <xsd:simpleType>
-        <xsd:restriction base="dms:DateTime"/>
-      </xsd:simpleType>
-    </xsd:element>
-    <xsd:element name="AssetExpire" ma:index="7" nillable="true" ma:displayName="Asset End Date" ma:default="2029-01-01T00:00:00Z" ma:internalName="AssetExpire" ma:readOnly="false">
-      <xsd:simpleType>
-        <xsd:restriction base="dms:DateTime"/>
-      </xsd:simpleType>
-    </xsd:element>
-    <xsd:element name="AssetId" ma:index="8" nillable="true" ma:displayName="Asset ID" ma:default="" ma:indexed="true" ma:internalName="AssetId" ma:readOnly="false">
-      <xsd:simpleType>
-        <xsd:restriction base="dms:Text">
-          <xsd:maxLength value="255"/>
-        </xsd:restriction>
-      </xsd:simpleType>
-    </xsd:element>
-    <xsd:element name="IsSearchable" ma:index="9" nillable="true" ma:displayName="Asset Searchable?" ma:default="true" ma:internalName="IsSearchable" ma:readOnly="false">
-      <xsd:simpleType>
-        <xsd:restriction base="dms:Boolean"/>
-      </xsd:simpleType>
-    </xsd:element>
-    <xsd:element name="AssetType" ma:index="10" nillable="true" ma:displayName="Asset Type" ma:default="" ma:internalName="AssetType" ma:readOnly="false">
-      <xsd:simpleType>
-        <xsd:restriction base="dms:Unknown"/>
-      </xsd:simpleType>
-    </xsd:element>
-    <xsd:element name="APAuthor" ma:index="11" nillable="true" ma:displayName="Author" ma:default="" ma:list="UserInfo" ma:internalName="APAuthor" ma:readOnly="false">
-      <xsd:complexType>
-        <xsd:complexContent>
-          <xsd:extension base="dms:User">
-            <xsd:sequence>
-              <xsd:element name="UserInfo" minOccurs="0" maxOccurs="unbounded">
-                <xsd:complexType>
-                  <xsd:sequence>
-                    <xsd:element name="DisplayName" type="xsd:string" minOccurs="0"/>
-                    <xsd:element name="AccountId" type="dms:UserId" minOccurs="0" nillable="true"/>
-                    <xsd:element name="AccountType" type="xsd:string" minOccurs="0"/>
-                  </xsd:sequence>
-                </xsd:complexType>
-              </xsd:element>
-            </xsd:sequence>
-          </xsd:extension>
-        </xsd:complexContent>
-      </xsd:complexType>
-    </xsd:element>
-    <xsd:element name="BlockPublish" ma:index="12" nillable="true" ma:displayName="Block from Publishing?" ma:default="" ma:internalName="BlockPublish" ma:readOnly="false">
-      <xsd:simpleType>
-        <xsd:restriction base="dms:Boolean"/>
-      </xsd:simpleType>
-    </xsd:element>
-    <xsd:element name="BugNumber" ma:index="13" nillable="true" ma:displayName="Bug Number" ma:default="" ma:internalName="BugNumber" ma:readOnly="false">
-      <xsd:simpleType>
-        <xsd:restriction base="dms:Text"/>
-      </xsd:simpleType>
-    </xsd:element>
-    <xsd:element name="CampaignTagsTaxHTField0" ma:index="15" nillable="true" ma:taxonomy="true" ma:internalName="CampaignTagsTaxHTField0" ma:taxonomyFieldName="CampaignTags" ma:displayName="Campaigns" ma:readOnly="false" ma:default="" ma:fieldId="{ae2f8e70-a23c-4d77-9ad6-ea38e2352880}" ma:taxonomyMulti="true" ma:sspId="8f79753a-75d3-41f5-8ca3-40b843941b4f" ma:termSetId="ca0e50d4-faa1-44ce-961e-bb1441c60e66" ma:anchorId="00000000-0000-0000-0000-000000000000" ma:open="false" ma:isKeyword="false">
-      <xsd:complexType>
-        <xsd:sequence>
-          <xsd:element ref="pc:Terms" minOccurs="0" maxOccurs="1"/>
-        </xsd:sequence>
-      </xsd:complexType>
-    </xsd:element>
-    <xsd:element name="TPClientViewer" ma:index="16" nillable="true" ma:displayName="Client Viewer" ma:default="" ma:internalName="TPClientViewer">
-      <xsd:simpleType>
-        <xsd:restriction base="dms:Text"/>
-      </xsd:simpleType>
-    </xsd:element>
-    <xsd:element name="ClipArtFilename" ma:index="17" nillable="true" ma:displayName="Clip Art Name" ma:default="" ma:internalName="ClipArtFilename" ma:readOnly="false">
-      <xsd:simpleType>
-        <xsd:restriction base="dms:Text"/>
-      </xsd:simpleType>
-    </xsd:element>
-    <xsd:element name="TPCommandLine" ma:index="18" nillable="true" ma:displayName="Command Line" ma:default="" ma:internalName="TPCommandLine">
-      <xsd:simpleType>
-        <xsd:restriction base="dms:Text"/>
-      </xsd:simpleType>
-    </xsd:element>
-    <xsd:element name="TPComponent" ma:index="19" nillable="true" ma:displayName="Component" ma:default="" ma:internalName="TPComponent">
-      <xsd:simpleType>
-        <xsd:restriction base="dms:Text"/>
-      </xsd:simpleType>
-    </xsd:element>
-    <xsd:element name="ContentItem" ma:index="20" nillable="true" ma:displayName="Content Item" ma:default="" ma:hidden="true" ma:internalName="ContentItem" ma:readOnly="false">
-      <xsd:simpleType>
-        <xsd:restriction base="dms:Unknown"/>
-      </xsd:simpleType>
-    </xsd:element>
-    <xsd:element name="CrawlForDependencies" ma:index="22" nillable="true" ma:displayName="Crawl for Dependencies?" ma:default="true" ma:internalName="CrawlForDependencies" ma:readOnly="false">
-      <xsd:simpleType>
-        <xsd:restriction base="dms:Boolean"/>
-      </xsd:simpleType>
-    </xsd:element>
-    <xsd:element name="CSXHash" ma:index="25" nillable="true" ma:displayName="CSX Hash" ma:default="" ma:indexed="true" ma:internalName="CSXHash" ma:readOnly="false">
-      <xsd:simpleType>
-        <xsd:restriction base="dms:Text"/>
-      </xsd:simpleType>
-    </xsd:element>
-    <xsd:element name="CSXSubmissionMarket" ma:index="26" nillable="true" ma:displayName="CSX Submission Market" ma:default="" ma:list="{5E053CDA-25E6-45C3-8DB3-AEDB8C2D0B9A}" ma:internalName="CSXSubmissionMarket" ma:readOnly="false" ma:showField="MarketName" ma:web="e5d022ff-4ce9-4922-b5a4-f245e35e2aac">
-      <xsd:simpleType>
-        <xsd:restriction base="dms:Lookup"/>
-      </xsd:simpleType>
-    </xsd:element>
-    <xsd:element name="CSXUpdate" ma:index="27" nillable="true" ma:displayName="CSX Updated?" ma:default="false" ma:internalName="CSXUpdate" ma:readOnly="false">
-      <xsd:simpleType>
-        <xsd:restriction base="dms:Boolean"/>
-      </xsd:simpleType>
-    </xsd:element>
-    <xsd:element name="IntlLangReviewDate" ma:index="28" nillable="true" ma:displayName="Date to Complete Intl QA" ma:default="" ma:internalName="IntlLangReviewDate" ma:readOnly="false">
-      <xsd:simpleType>
-        <xsd:restriction base="dms:DateTime"/>
-      </xsd:simpleType>
-    </xsd:element>
-    <xsd:element name="IsDeleted" ma:index="29" nillable="true" ma:displayName="Deleted?" ma:default="" ma:internalName="IsDeleted" ma:readOnly="false">
-      <xsd:simpleType>
-        <xsd:restriction base="dms:Boolean"/>
-      </xsd:simpleType>
-    </xsd:element>
-    <xsd:element name="APDescription" ma:index="30" nillable="true" ma:displayName="Description" ma:default="" ma:internalName="APDescription" ma:readOnly="false">
-      <xsd:simpleType>
-        <xsd:restriction base="dms:Note"/>
-      </xsd:simpleType>
-    </xsd:element>
-    <xsd:element name="DirectSourceMarket" ma:index="31" nillable="true" ma:displayName="Direct Source Market Group" ma:default="" ma:internalName="DirectSourceMarket" ma:readOnly="false">
-      <xsd:simpleType>
-        <xsd:restriction base="dms:Text"/>
-      </xsd:simpleType>
-    </xsd:element>
-    <xsd:element name="Downloads" ma:index="32" nillable="true" ma:displayName="Downloads" ma:default="0" ma:hidden="true" ma:internalName="Downloads" ma:readOnly="false">
-      <xsd:simpleType>
-        <xsd:restriction base="dms:Unknown"/>
-      </xsd:simpleType>
-    </xsd:element>
-    <xsd:element name="DSATActionTaken" ma:index="33" nillable="true" ma:displayName="DSAT Action Taken" ma:default="" ma:internalName="DSATActionTaken" ma:readOnly="false">
-      <xsd:simpleType>
-        <xsd:restriction base="dms:Choice">
-          <xsd:enumeration value="Best Bets"/>
-          <xsd:enumeration value="Expire"/>
-          <xsd:enumeration value="Hide"/>
-          <xsd:enumeration value="None"/>
-        </xsd:restriction>
-      </xsd:simpleType>
-    </xsd:element>
-    <xsd:element name="APEditor" ma:index="34" nillable="true" ma:displayName="Editor" ma:default="" ma:list="UserInfo" ma:internalName="APEditor" ma:readOnly="false">
-      <xsd:complexType>
-        <xsd:complexContent>
-          <xsd:extension base="dms:User">
-            <xsd:sequence>
-              <xsd:element name="UserInfo" minOccurs="0" maxOccurs="unbounded">
-                <xsd:complexType>
-                  <xsd:sequence>
-                    <xsd:element name="DisplayName" type="xsd:string" minOccurs="0"/>
-                    <xsd:element name="AccountId" type="dms:UserId" minOccurs="0" nillable="true"/>
-                    <xsd:element name="AccountType" type="xsd:string" minOccurs="0"/>
-                  </xsd:sequence>
-                </xsd:complexType>
-              </xsd:element>
-            </xsd:sequence>
-          </xsd:extension>
-        </xsd:complexContent>
-      </xsd:complexType>
-    </xsd:element>
-    <xsd:element name="EditorialStatus" ma:index="35" nillable="true" ma:displayName="Editorial Status" ma:default="" ma:internalName="EditorialStatus" ma:readOnly="false">
-      <xsd:simpleType>
-        <xsd:restriction base="dms:Unknown"/>
-      </xsd:simpleType>
-    </xsd:element>
-    <xsd:element name="EditorialTags" ma:index="36" nillable="true" ma:displayName="Editorial Tags" ma:default="" ma:internalName="EditorialTags">
-      <xsd:simpleType>
-        <xsd:restriction base="dms:Unknown"/>
-      </xsd:simpleType>
-    </xsd:element>
-    <xsd:element name="TPExecutable" ma:index="37" nillable="true" ma:displayName="Executable" ma:default="" ma:internalName="TPExecutable">
-      <xsd:simpleType>
-        <xsd:restriction base="dms:Text"/>
-      </xsd:simpleType>
-    </xsd:element>
-    <xsd:element name="FeatureTagsTaxHTField0" ma:index="39" nillable="true" ma:taxonomy="true" ma:internalName="FeatureTagsTaxHTField0" ma:taxonomyFieldName="FeatureTags" ma:displayName="Features" ma:readOnly="false" ma:default="" ma:fieldId="{0e79027b-5c14-42ce-a448-02002c169e4a}" ma:taxonomyMulti="true" ma:sspId="8f79753a-75d3-41f5-8ca3-40b843941b4f" ma:termSetId="f1ab6845-967d-4854-a0ba-4ec07f0f8113" ma:anchorId="00000000-0000-0000-0000-000000000000" ma:open="false" ma:isKeyword="false">
-      <xsd:complexType>
-        <xsd:sequence>
-          <xsd:element ref="pc:Terms" minOccurs="0" maxOccurs="1"/>
-        </xsd:sequence>
-      </xsd:complexType>
-    </xsd:element>
-    <xsd:element name="TPFriendlyName" ma:index="40" nillable="true" ma:displayName="Friendly Name" ma:default="" ma:internalName="TPFriendlyName">
-      <xsd:simpleType>
-        <xsd:restriction base="dms:Text"/>
-      </xsd:simpleType>
-    </xsd:element>
-    <xsd:element name="FriendlyTitle" ma:index="41" nillable="true" ma:displayName="Friendly Title" ma:default="" ma:description="Shorter title to be used when displaying search results" ma:internalName="FriendlyTitle" ma:readOnly="false">
-      <xsd:simpleType>
-        <xsd:restriction base="dms:Text"/>
-      </xsd:simpleType>
-    </xsd:element>
-    <xsd:element name="PrimaryImageGen" ma:index="42" nillable="true" ma:displayName="Generate Images?" ma:default="true" ma:internalName="PrimaryImageGen">
-      <xsd:simpleType>
-        <xsd:restriction base="dms:Boolean"/>
-      </xsd:simpleType>
-    </xsd:element>
-    <xsd:element name="HandoffToMSDN" ma:index="43" nillable="true" ma:displayName="Handoff To MSDN Date" ma:default="" ma:internalName="HandoffToMSDN" ma:readOnly="false">
-      <xsd:simpleType>
-        <xsd:restriction base="dms:DateTime"/>
-      </xsd:simpleType>
-    </xsd:element>
-    <xsd:element name="InProjectListLookup" ma:index="44" nillable="true" ma:displayName="InProjectListLookup" ma:list="{E1DF242F-2A85-4892-885C-E072ACF78A23}" ma:internalName="InProjectListLookup" ma:readOnly="true" ma:showField="InProjectList" ma:web="e5d022ff-4ce9-4922-b5a4-f245e35e2aac">
-      <xsd:complexType>
-        <xsd:complexContent>
-          <xsd:extension base="dms:MultiChoiceLookup">
-            <xsd:sequence>
-              <xsd:element name="Value" type="dms:Lookup" maxOccurs="unbounded" minOccurs="0" nillable="true"/>
-            </xsd:sequence>
-          </xsd:extension>
-        </xsd:complexContent>
-      </xsd:complexType>
-    </xsd:element>
-    <xsd:element name="TPInstallLocation" ma:index="45" nillable="true" ma:displayName="Install Location" ma:default="" ma:internalName="TPInstallLocation">
-      <xsd:simpleType>
-        <xsd:restriction base="dms:Text"/>
-      </xsd:simpleType>
-    </xsd:element>
-    <xsd:element name="InternalTagsTaxHTField0" ma:index="47" nillable="true" ma:taxonomy="true" ma:internalName="InternalTagsTaxHTField0" ma:taxonomyFieldName="InternalTags" ma:displayName="Internal Tags" ma:readOnly="false" ma:default="" ma:fieldId="{e822bdd4-da07-482e-8962-d405657c171a}" ma:taxonomyMulti="true" ma:sspId="8f79753a-75d3-41f5-8ca3-40b843941b4f" ma:termSetId="82b6639e-f7fc-4c18-ad2d-003a6e707765" ma:anchorId="00000000-0000-0000-0000-000000000000" ma:open="false" ma:isKeyword="false">
-      <xsd:complexType>
-        <xsd:sequence>
-          <xsd:element ref="pc:Terms" minOccurs="0" maxOccurs="1"/>
-        </xsd:sequence>
-      </xsd:complexType>
-    </xsd:element>
-    <xsd:element name="IntlLangReview" ma:index="48" nillable="true" ma:displayName="Intl Lang QA Review Required?" ma:default="" ma:internalName="IntlLangReview" ma:readOnly="false">
-      <xsd:simpleType>
-        <xsd:restriction base="dms:Boolean"/>
-      </xsd:simpleType>
-    </xsd:element>
-    <xsd:element name="IntlLangReviewer" ma:index="49" nillable="true" ma:displayName="Intl Lang QA Reviewer" ma:default="" ma:internalName="IntlLangReviewer" ma:readOnly="false">
-      <xsd:simpleType>
-        <xsd:restriction base="dms:Text"/>
-      </xsd:simpleType>
-    </xsd:element>
-    <xsd:element name="MarketSpecific" ma:index="50" nillable="true" ma:displayName="Is Market Specific?" ma:default="" ma:internalName="MarketSpecific" ma:readOnly="false">
-      <xsd:simpleType>
-        <xsd:restriction base="dms:Boolean"/>
-      </xsd:simpleType>
-    </xsd:element>
-    <xsd:element name="LastCompleteVersionLookup" ma:index="51" nillable="true" ma:displayName="Last Complete Version Lookup" ma:default="" ma:list="{E1DF242F-2A85-4892-885C-E072ACF78A23}" ma:internalName="LastCompleteVersionLookup" ma:readOnly="true" ma:showField="LastCompleteVersion" ma:web="e5d022ff-4ce9-4922-b5a4-f245e35e2aac">
-      <xsd:complexType>
-        <xsd:complexContent>
-          <xsd:extension base="dms:MultiChoiceLookup">
-            <xsd:sequence>
-              <xsd:element name="Value" type="dms:Lookup" maxOccurs="unbounded" minOccurs="0" nillable="true"/>
-            </xsd:sequence>
-          </xsd:extension>
-        </xsd:complexContent>
-      </xsd:complexType>
-    </xsd:element>
-    <xsd:element name="LastHandOff" ma:index="52" nillable="true" ma:displayName="Last Hand-off" ma:default="" ma:internalName="LastHandOff" ma:readOnly="false">
-      <xsd:simpleType>
-        <xsd:restriction base="dms:DateTime"/>
-      </xsd:simpleType>
-    </xsd:element>
-    <xsd:element name="LastModifiedDateTime" ma:index="53" nillable="true" ma:displayName="Last Modified Date" ma:default="" ma:internalName="LastModifiedDateTime" ma:readOnly="false">
-      <xsd:simpleType>
-        <xsd:restriction base="dms:DateTime"/>
-      </xsd:simpleType>
-    </xsd:element>
-    <xsd:element name="LastPreviewErrorLookup" ma:index="54" nillable="true" ma:displayName="Last Preview Attempt Error" ma:default="" ma:list="{E1DF242F-2A85-4892-885C-E072ACF78A23}" ma:internalName="LastPreviewErrorLookup" ma:readOnly="true" ma:showField="LastPreviewError" ma:web="e5d022ff-4ce9-4922-b5a4-f245e35e2aac">
-      <xsd:complexType>
-        <xsd:complexContent>
-          <xsd:extension base="dms:MultiChoiceLookup">
-            <xsd:sequence>
-              <xsd:element name="Value" type="dms:Lookup" maxOccurs="unbounded" minOccurs="0" nillable="true"/>
-            </xsd:sequence>
-          </xsd:extension>
-        </xsd:complexContent>
-      </xsd:complexType>
-    </xsd:element>
-    <xsd:element name="LastPreviewResultLookup" ma:index="55" nillable="true" ma:displayName="Last Preview Attempt Result" ma:default="" ma:list="{E1DF242F-2A85-4892-885C-E072ACF78A23}" ma:internalName="LastPreviewResultLookup" ma:readOnly="true" ma:showField="LastPreviewResult" ma:web="e5d022ff-4ce9-4922-b5a4-f245e35e2aac">
-      <xsd:complexType>
-        <xsd:complexContent>
-          <xsd:extension base="dms:MultiChoiceLookup">
-            <xsd:sequence>
-              <xsd:element name="Value" type="dms:Lookup" maxOccurs="unbounded" minOccurs="0" nillable="true"/>
-            </xsd:sequence>
-          </xsd:extension>
-        </xsd:complexContent>
-      </xsd:complexType>
-    </xsd:element>
-    <xsd:element name="LastPreviewAttemptDateLookup" ma:index="56" nillable="true" ma:displayName="Last Preview Attempted On" ma:default="" ma:list="{E1DF242F-2A85-4892-885C-E072ACF78A23}" ma:internalName="LastPreviewAttemptDateLookup" ma:readOnly="true" ma:showField="LastPreviewAttemptDate" ma:web="e5d022ff-4ce9-4922-b5a4-f245e35e2aac">
-      <xsd:complexType>
-        <xsd:complexContent>
-          <xsd:extension base="dms:MultiChoiceLookup">
-            <xsd:sequence>
-              <xsd:element name="Value" type="dms:Lookup" maxOccurs="unbounded" minOccurs="0" nillable="true"/>
-            </xsd:sequence>
-          </xsd:extension>
-        </xsd:complexContent>
-      </xsd:complexType>
-    </xsd:element>
-    <xsd:element name="LastPreviewedByLookup" ma:index="57" nillable="true" ma:displayName="Last Previewed By" ma:default="" ma:list="{E1DF242F-2A85-4892-885C-E072ACF78A23}" ma:internalName="LastPreviewedByLookup" ma:readOnly="true" ma:showField="LastPreviewedBy" ma:web="e5d022ff-4ce9-4922-b5a4-f245e35e2aac">
-      <xsd:complexType>
-        <xsd:complexContent>
-          <xsd:extension base="dms:MultiChoiceLookup">
-            <xsd:sequence>
-              <xsd:element name="Value" type="dms:Lookup" maxOccurs="unbounded" minOccurs="0" nillable="true"/>
-            </xsd:sequence>
-          </xsd:extension>
-        </xsd:complexContent>
-      </xsd:complexType>
-    </xsd:element>
-    <xsd:element name="LastPreviewTimeLookup" ma:index="58" nillable="true" ma:displayName="Last Previewed Date" ma:default="" ma:list="{E1DF242F-2A85-4892-885C-E072ACF78A23}" ma:internalName="LastPreviewTimeLookup" ma:readOnly="true" ma:showField="LastPreviewTime" ma:web="e5d022ff-4ce9-4922-b5a4-f245e35e2aac">
-      <xsd:complexType>
-        <xsd:complexContent>
-          <xsd:extension base="dms:MultiChoiceLookup">
-            <xsd:sequence>
-              <xsd:element name="Value" type="dms:Lookup" maxOccurs="unbounded" minOccurs="0" nillable="true"/>
-            </xsd:sequence>
-          </xsd:extension>
-        </xsd:complexContent>
-      </xsd:complexType>
-    </xsd:element>
-    <xsd:element name="LastPreviewVersionLookup" ma:index="59" nillable="true" ma:displayName="Last Previewed Version" ma:default="" ma:list="{E1DF242F-2A85-4892-885C-E072ACF78A23}" ma:internalName="LastPreviewVersionLookup" ma:readOnly="true" ma:showField="LastPreviewVersion" ma:web="e5d022ff-4ce9-4922-b5a4-f245e35e2aac">
-      <xsd:complexType>
-        <xsd:complexContent>
-          <xsd:extension base="dms:MultiChoiceLookup">
-            <xsd:sequence>
-              <xsd:element name="Value" type="dms:Lookup" maxOccurs="unbounded" minOccurs="0" nillable="true"/>
-            </xsd:sequence>
-          </xsd:extension>
-        </xsd:complexContent>
-      </xsd:complexType>
-    </xsd:element>
-    <xsd:element name="LastPublishErrorLookup" ma:index="60" nillable="true" ma:displayName="Last Publish Attempt Error" ma:default="" ma:list="{E1DF242F-2A85-4892-885C-E072ACF78A23}" ma:internalName="LastPublishErrorLookup" ma:readOnly="true" ma:showField="LastPublishError" ma:web="e5d022ff-4ce9-4922-b5a4-f245e35e2aac">
-      <xsd:complexType>
-        <xsd:complexContent>
-          <xsd:extension base="dms:MultiChoiceLookup">
-            <xsd:sequence>
-              <xsd:element name="Value" type="dms:Lookup" maxOccurs="unbounded" minOccurs="0" nillable="true"/>
-            </xsd:sequence>
-          </xsd:extension>
-        </xsd:complexContent>
-      </xsd:complexType>
-    </xsd:element>
-    <xsd:element name="LastPublishResultLookup" ma:index="61" nillable="true" ma:displayName="Last Publish Attempt Result" ma:default="" ma:list="{E1DF242F-2A85-4892-885C-E072ACF78A23}" ma:internalName="LastPublishResultLookup" ma:readOnly="true" ma:showField="LastPublishResult" ma:web="e5d022ff-4ce9-4922-b5a4-f245e35e2aac">
-      <xsd:complexType>
-        <xsd:complexContent>
-          <xsd:extension base="dms:MultiChoiceLookup">
-            <xsd:sequence>
-              <xsd:element name="Value" type="dms:Lookup" maxOccurs="unbounded" minOccurs="0" nillable="true"/>
-            </xsd:sequence>
-          </xsd:extension>
-        </xsd:complexContent>
-      </xsd:complexType>
-    </xsd:element>
-    <xsd:element name="LastPublishAttemptDateLookup" ma:index="62" nillable="true" ma:displayName="Last Publish Attempted On" ma:default="" ma:list="{E1DF242F-2A85-4892-885C-E072ACF78A23}" ma:internalName="LastPublishAttemptDateLookup" ma:readOnly="true" ma:showField="LastPublishAttemptDate" ma:web="e5d022ff-4ce9-4922-b5a4-f245e35e2aac">
-      <xsd:complexType>
-        <xsd:complexContent>
-          <xsd:extension base="dms:MultiChoiceLookup">
-            <xsd:sequence>
-              <xsd:element name="Value" type="dms:Lookup" maxOccurs="unbounded" minOccurs="0" nillable="true"/>
-            </xsd:sequence>
-          </xsd:extension>
-        </xsd:complexContent>
-      </xsd:complexType>
-    </xsd:element>
-    <xsd:element name="LastPublishedByLookup" ma:index="63" nillable="true" ma:displayName="Last Published By" ma:default="" ma:list="{E1DF242F-2A85-4892-885C-E072ACF78A23}" ma:internalName="LastPublishedByLookup" ma:readOnly="true" ma:showField="LastPublishedBy" ma:web="e5d022ff-4ce9-4922-b5a4-f245e35e2aac">
-      <xsd:complexType>
-        <xsd:complexContent>
-          <xsd:extension base="dms:MultiChoiceLookup">
-            <xsd:sequence>
-              <xsd:element name="Value" type="dms:Lookup" maxOccurs="unbounded" minOccurs="0" nillable="true"/>
-            </xsd:sequence>
-          </xsd:extension>
-        </xsd:complexContent>
-      </xsd:complexType>
-    </xsd:element>
-    <xsd:element name="LastPublishTimeLookup" ma:index="64" nillable="true" ma:displayName="Last Published Date" ma:default="" ma:list="{E1DF242F-2A85-4892-885C-E072ACF78A23}" ma:internalName="LastPublishTimeLookup" ma:readOnly="true" ma:showField="LastPublishTime" ma:web="e5d022ff-4ce9-4922-b5a4-f245e35e2aac">
-      <xsd:complexType>
-        <xsd:complexContent>
-          <xsd:extension base="dms:MultiChoiceLookup">
-            <xsd:sequence>
-              <xsd:element name="Value" type="dms:Lookup" maxOccurs="unbounded" minOccurs="0" nillable="true"/>
-            </xsd:sequence>
-          </xsd:extension>
-        </xsd:complexContent>
-      </xsd:complexType>
-    </xsd:element>
-    <xsd:element name="LastPublishVersionLookup" ma:index="65" nillable="true" ma:displayName="Last Published Version" ma:default="" ma:list="{E1DF242F-2A85-4892-885C-E072ACF78A23}" ma:internalName="LastPublishVersionLookup" ma:readOnly="true" ma:showField="LastPublishVersion" ma:web="e5d022ff-4ce9-4922-b5a4-f245e35e2aac">
-      <xsd:complexType>
-        <xsd:complexContent>
-          <xsd:extension base="dms:MultiChoiceLookup">
-            <xsd:sequence>
-              <xsd:element name="Value" type="dms:Lookup" maxOccurs="unbounded" minOccurs="0" nillable="true"/>
-            </xsd:sequence>
-          </xsd:extension>
-        </xsd:complexContent>
-      </xsd:complexType>
-    </xsd:element>
-    <xsd:element name="TPLaunchHelpLinkType" ma:index="66" nillable="true" ma:displayName="Launch Help Link Type" ma:default="Template" ma:internalName="TPLaunchHelpLinkType">
-      <xsd:simpleType>
-        <xsd:restriction base="dms:Choice">
-          <xsd:enumeration value="Template"/>
-          <xsd:enumeration value="Training"/>
-          <xsd:enumeration value="URL"/>
-          <xsd:enumeration value="None"/>
-        </xsd:restriction>
-      </xsd:simpleType>
-    </xsd:element>
-    <xsd:element name="LegacyData" ma:index="67" nillable="true" ma:displayName="Legacy Data" ma:default="" ma:internalName="LegacyData" ma:readOnly="false">
-      <xsd:simpleType>
-        <xsd:restriction base="dms:Note"/>
-      </xsd:simpleType>
-    </xsd:element>
-    <xsd:element name="TPLaunchHelpLink" ma:index="68" nillable="true" ma:displayName="Link to Launch Help Topic" ma:default="" ma:internalName="TPLaunchHelpLink">
-      <xsd:simpleType>
-        <xsd:restriction base="dms:Text"/>
-      </xsd:simpleType>
-    </xsd:element>
-    <xsd:element name="LocComments" ma:index="69" nillable="true" ma:displayName="Loc Approval Comments" ma:default="" ma:internalName="LocComments" ma:readOnly="false">
-      <xsd:simpleType>
-        <xsd:restriction base="dms:Note"/>
-      </xsd:simpleType>
-    </xsd:element>
-    <xsd:element name="LocLastLocAttemptVersionLookup" ma:index="70" nillable="true" ma:displayName="Loc Last Loc Attempt Version" ma:default="" ma:list="{D8789D1B-66E7-4538-930C-3B8C6A9D68AA}" ma:internalName="LocLastLocAttemptVersionLookup" ma:readOnly="false" ma:showField="LastLocAttemptVersion" ma:web="e5d022ff-4ce9-4922-b5a4-f245e35e2aac">
-      <xsd:simpleType>
-        <xsd:restriction base="dms:Lookup"/>
-      </xsd:simpleType>
-    </xsd:element>
-    <xsd:element name="LocLastLocAttemptVersionTypeLookup" ma:index="71" nillable="true" ma:displayName="Loc Last Loc Attempt Version Type" ma:default="" ma:list="{D8789D1B-66E7-4538-930C-3B8C6A9D68AA}" ma:internalName="LocLastLocAttemptVersionTypeLookup" ma:readOnly="true" ma:showField="LastLocAttemptVersionType" ma:web="e5d022ff-4ce9-4922-b5a4-f245e35e2aac">
-      <xsd:simpleType>
-        <xsd:restriction base="dms:Lookup"/>
-      </xsd:simpleType>
-    </xsd:element>
-    <xsd:element name="LocManualTestRequired" ma:index="72" nillable="true" ma:displayName="Loc Manual Test Required" ma:default="" ma:internalName="LocManualTestRequired" ma:readOnly="false">
-      <xsd:simpleType>
-        <xsd:restriction base="dms:Boolean"/>
-      </xsd:simpleType>
-    </xsd:element>
-    <xsd:element name="LocMarketGroupTiers2" ma:index="73" nillable="true" ma:displayName="Loc Market Group Tiers" ma:internalName="LocMarketGroupTiers2" ma:readOnly="false">
-      <xsd:simpleType>
-        <xsd:restriction base="dms:Unknown"/>
-      </xsd:simpleType>
-    </xsd:element>
-    <xsd:element name="LocNewPublishedVersionLookup" ma:index="74" nillable="true" ma:displayName="Loc New Published Version Lookup" ma:default="" ma:list="{D8789D1B-66E7-4538-930C-3B8C6A9D68AA}" ma:internalName="LocNewPublishedVersionLookup" ma:readOnly="true" ma:showField="NewPublishedVersion" ma:web="e5d022ff-4ce9-4922-b5a4-f245e35e2aac">
-      <xsd:simpleType>
-        <xsd:restriction base="dms:Lookup"/>
-      </xsd:simpleType>
-    </xsd:element>
-    <xsd:element name="LocOverallHandbackStatusLookup" ma:index="75" nillable="true" ma:displayName="Loc Overall Handback Status" ma:default="" ma:list="{D8789D1B-66E7-4538-930C-3B8C6A9D68AA}" ma:internalName="LocOverallHandbackStatusLookup" ma:readOnly="true" ma:showField="OverallHandbackStatus" ma:web="e5d022ff-4ce9-4922-b5a4-f245e35e2aac">
-      <xsd:simpleType>
-        <xsd:restriction base="dms:Lookup"/>
-      </xsd:simpleType>
-    </xsd:element>
-    <xsd:element name="LocOverallLocStatusLookup" ma:index="76" nillable="true" ma:displayName="Loc Overall Localize Status" ma:default="" ma:list="{D8789D1B-66E7-4538-930C-3B8C6A9D68AA}" ma:internalName="LocOverallLocStatusLookup" ma:readOnly="true" ma:showField="OverallLocStatus" ma:web="e5d022ff-4ce9-4922-b5a4-f245e35e2aac">
-      <xsd:simpleType>
-        <xsd:restriction base="dms:Lookup"/>
-      </xsd:simpleType>
-    </xsd:element>
-    <xsd:element name="LocOverallPreviewStatusLookup" ma:index="77" nillable="true" ma:displayName="Loc Overall Preview Status" ma:default="" ma:list="{D8789D1B-66E7-4538-930C-3B8C6A9D68AA}" ma:internalName="LocOverallPreviewStatusLookup" ma:readOnly="true" ma:showField="OverallPreviewStatus" ma:web="e5d022ff-4ce9-4922-b5a4-f245e35e2aac">
-      <xsd:simpleType>
-        <xsd:restriction base="dms:Lookup"/>
-      </xsd:simpleType>
-    </xsd:element>
-    <xsd:element name="LocOverallPublishStatusLookup" ma:index="78" nillable="true" ma:displayName="Loc Overall Publish Status" ma:default="" ma:list="{D8789D1B-66E7-4538-930C-3B8C6A9D68AA}" ma:internalName="LocOverallPublishStatusLookup" ma:readOnly="true" ma:showField="OverallPublishStatus" ma:web="e5d022ff-4ce9-4922-b5a4-f245e35e2aac">
-      <xsd:simpleType>
-        <xsd:restriction base="dms:Lookup"/>
-      </xsd:simpleType>
-    </xsd:element>
-    <xsd:element name="IntlLocPriority" ma:index="79" nillable="true" ma:displayName="Loc Priority" ma:default="" ma:internalName="IntlLocPriority" ma:readOnly="false">
-      <xsd:simpleType>
-        <xsd:restriction base="dms:Unknown"/>
-      </xsd:simpleType>
-    </xsd:element>
-    <xsd:element name="LocProcessedForHandoffsLookup" ma:index="80" nillable="true" ma:displayName="Loc Processed For Handoffs" ma:default="" ma:list="{D8789D1B-66E7-4538-930C-3B8C6A9D68AA}" ma:internalName="LocProcessedForHandoffsLookup" ma:readOnly="true" ma:showField="ProcessedForHandoffs" ma:web="e5d022ff-4ce9-4922-b5a4-f245e35e2aac">
-      <xsd:simpleType>
-        <xsd:restriction base="dms:Lookup"/>
-      </xsd:simpleType>
-    </xsd:element>
-    <xsd:element name="LocProcessedForMarketsLookup" ma:index="81" nillable="true" ma:displayName="Loc Processed For Markets" ma:default="" ma:list="{D8789D1B-66E7-4538-930C-3B8C6A9D68AA}" ma:internalName="LocProcessedForMarketsLookup" ma:readOnly="true" ma:showField="ProcessedForMarkets" ma:web="e5d022ff-4ce9-4922-b5a4-f245e35e2aac">
-      <xsd:simpleType>
-        <xsd:restriction base="dms:Lookup"/>
-      </xsd:simpleType>
-    </xsd:element>
-    <xsd:element name="LocPublishedDependentAssetsLookup" ma:index="82" nillable="true" ma:displayName="Loc Published Dependent Assets" ma:default="" ma:list="{D8789D1B-66E7-4538-930C-3B8C6A9D68AA}" ma:internalName="LocPublishedDependentAssetsLookup" ma:readOnly="true" ma:showField="PublishedDependentAssets" ma:web="e5d022ff-4ce9-4922-b5a4-f245e35e2aac">
-      <xsd:simpleType>
-        <xsd:restriction base="dms:Lookup"/>
-      </xsd:simpleType>
-    </xsd:element>
-    <xsd:element name="LocPublishedLinkedAssetsLookup" ma:index="83" nillable="true" ma:displayName="Loc Published Linked Assets" ma:default="" ma:list="{D8789D1B-66E7-4538-930C-3B8C6A9D68AA}" ma:internalName="LocPublishedLinkedAssetsLookup" ma:readOnly="true" ma:showField="PublishedLinkedAssets" ma:web="e5d022ff-4ce9-4922-b5a4-f245e35e2aac">
-      <xsd:simpleType>
-        <xsd:restriction base="dms:Lookup"/>
-      </xsd:simpleType>
-    </xsd:element>
-    <xsd:element name="LocRecommendedHandoff" ma:index="84" nillable="true" ma:displayName="Loc Recommended Handoff" ma:default="" ma:indexed="true" ma:internalName="LocRecommendedHandoff" ma:readOnly="false">
-      <xsd:simpleType>
-        <xsd:restriction base="dms:Text"/>
-      </xsd:simpleType>
-    </xsd:element>
-    <xsd:element name="LocalizationTagsTaxHTField0" ma:index="86" nillable="true" ma:taxonomy="true" ma:internalName="LocalizationTagsTaxHTField0" ma:taxonomyFieldName="LocalizationTags" ma:displayName="Localization Tags" ma:readOnly="false" ma:default="" ma:fieldId="{63236a87-6c6d-4a5b-9fe1-c805ecae0bb8}" ma:taxonomyMulti="true" ma:sspId="8f79753a-75d3-41f5-8ca3-40b843941b4f" ma:termSetId="5b7703a5-8e8b-4b58-8b31-1cea35331da3" ma:anchorId="00000000-0000-0000-0000-000000000000" ma:open="false" ma:isKeyword="false">
-      <xsd:complexType>
-        <xsd:sequence>
-          <xsd:element ref="pc:Terms" minOccurs="0" maxOccurs="1"/>
-        </xsd:sequence>
-      </xsd:complexType>
-    </xsd:element>
-    <xsd:element name="MachineTranslated" ma:index="87" nillable="true" ma:displayName="Machine Translated" ma:default="" ma:internalName="MachineTranslated" ma:readOnly="false">
-      <xsd:simpleType>
-        <xsd:restriction base="dms:Boolean"/>
-      </xsd:simpleType>
-    </xsd:element>
-    <xsd:element name="Manager" ma:index="88" nillable="true" ma:displayName="Manager" ma:hidden="true" ma:internalName="Manager" ma:readOnly="false">
-      <xsd:simpleType>
-        <xsd:restriction base="dms:Text"/>
-      </xsd:simpleType>
-    </xsd:element>
-    <xsd:element name="Markets" ma:index="89" nillable="true" ma:displayName="Markets" ma:default="" ma:description="Leave blank to show in all markets" ma:list="{5E053CDA-25E6-45C3-8DB3-AEDB8C2D0B9A}" ma:internalName="Markets" ma:readOnly="false" ma:showField="MarketName" ma:web="e5d022ff-4ce9-4922-b5a4-f245e35e2aac">
-      <xsd:complexType>
-        <xsd:complexContent>
-          <xsd:extension base="dms:MultiChoiceLookup">
-            <xsd:sequence>
-              <xsd:element name="Value" type="dms:Lookup" maxOccurs="unbounded" minOccurs="0" nillable="true"/>
-            </xsd:sequence>
-          </xsd:extension>
-        </xsd:complexContent>
-      </xsd:complexType>
-    </xsd:element>
-    <xsd:element name="Milestone" ma:index="90" nillable="true" ma:displayName="Milestone" ma:default="" ma:internalName="Milestone" ma:readOnly="false">
-      <xsd:simpleType>
-        <xsd:restriction base="dms:Unknown"/>
-      </xsd:simpleType>
-    </xsd:element>
-    <xsd:element name="TPNamespace" ma:index="93" nillable="true" ma:displayName="Namespace" ma:default="" ma:internalName="TPNamespace">
-      <xsd:simpleType>
-        <xsd:restriction base="dms:Text"/>
-      </xsd:simpleType>
-    </xsd:element>
-    <xsd:element name="NumericId" ma:index="94" nillable="true" ma:displayName="Numeric ID" ma:default="" ma:indexed="true" ma:internalName="NumericId" ma:readOnly="false">
-      <xsd:simpleType>
-        <xsd:restriction base="dms:Number"/>
-      </xsd:simpleType>
-    </xsd:element>
-    <xsd:element name="NumOfRatingsLookup" ma:index="95" nillable="true" ma:displayName="NumOfRatings" ma:default="" ma:list="{E1DF242F-2A85-4892-885C-E072ACF78A23}" ma:internalName="NumOfRatingsLookup" ma:readOnly="true" ma:showField="NumOfRatings" ma:web="e5d022ff-4ce9-4922-b5a4-f245e35e2aac">
-      <xsd:complexType>
-        <xsd:complexContent>
-          <xsd:extension base="dms:MultiChoiceLookup">
-            <xsd:sequence>
-              <xsd:element name="Value" type="dms:Lookup" maxOccurs="unbounded" minOccurs="0" nillable="true"/>
-            </xsd:sequence>
-          </xsd:extension>
-        </xsd:complexContent>
-      </xsd:complexType>
-    </xsd:element>
-    <xsd:element name="OOCacheId" ma:index="96" nillable="true" ma:displayName="OOCacheId" ma:internalName="OOCacheId" ma:readOnly="false">
-      <xsd:simpleType>
-        <xsd:restriction base="dms:Text"/>
-      </xsd:simpleType>
-    </xsd:element>
-    <xsd:element name="OpenTemplate" ma:index="97" nillable="true" ma:displayName="Open Template" ma:default="true" ma:internalName="OpenTemplate">
-      <xsd:simpleType>
-        <xsd:restriction base="dms:Boolean"/>
-      </xsd:simpleType>
-    </xsd:element>
-    <xsd:element name="OriginAsset" ma:index="98" nillable="true" ma:displayName="Origin Asset" ma:default="" ma:internalName="OriginAsset" ma:readOnly="false">
-      <xsd:simpleType>
-        <xsd:restriction base="dms:Text"/>
-      </xsd:simpleType>
-    </xsd:element>
-    <xsd:element name="OriginalRelease" ma:index="99" nillable="true" ma:displayName="Original Release" ma:default="15" ma:internalName="OriginalRelease" ma:readOnly="false">
-      <xsd:simpleType>
-        <xsd:restriction base="dms:Choice">
-          <xsd:enumeration value="14"/>
-          <xsd:enumeration value="15"/>
-          <xsd:enumeration value="16"/>
-        </xsd:restriction>
-      </xsd:simpleType>
-    </xsd:element>
-    <xsd:element name="OriginalSourceMarket" ma:index="100" nillable="true" ma:displayName="Original Source Market Group" ma:default="" ma:internalName="OriginalSourceMarket" ma:readOnly="false">
-      <xsd:simpleType>
-        <xsd:restriction base="dms:Text"/>
-      </xsd:simpleType>
-    </xsd:element>
-    <xsd:element name="OutputCachingOn" ma:index="101" nillable="true" ma:displayName="Output Caching" ma:default="true" ma:hidden="true" ma:internalName="OutputCachingOn" ma:readOnly="false">
-      <xsd:simpleType>
-        <xsd:restriction base="dms:Boolean"/>
-      </xsd:simpleType>
-    </xsd:element>
-    <xsd:element name="ParentAssetId" ma:index="102" nillable="true" ma:displayName="Parent Asset Id" ma:default="" ma:internalName="ParentAssetId" ma:readOnly="false">
-      <xsd:simpleType>
-        <xsd:restriction base="dms:Text"/>
-      </xsd:simpleType>
-    </xsd:element>
-    <xsd:element name="PlannedPubDate" ma:index="103" nillable="true" ma:displayName="Planned Publish Date" ma:default="" ma:indexed="true" ma:internalName="PlannedPubDate" ma:readOnly="false">
-      <xsd:simpleType>
-        <xsd:restriction base="dms:DateTime"/>
-      </xsd:simpleType>
-    </xsd:element>
-    <xsd:element name="PolicheckWords" ma:index="104" nillable="true" ma:displayName="Policheck Words" ma:default="" ma:internalName="PolicheckWords" ma:readOnly="false">
-      <xsd:simpleType>
-        <xsd:restriction base="dms:Text"/>
-      </xsd:simpleType>
-    </xsd:element>
-    <xsd:element name="BusinessGroup" ma:index="105" nillable="true" ma:displayName="Product Division Owner" ma:default="" ma:internalName="BusinessGroup" ma:readOnly="false">
-      <xsd:simpleType>
-        <xsd:restriction base="dms:Unknown"/>
-      </xsd:simpleType>
-    </xsd:element>
-    <xsd:element name="UAProjectedTotalWords" ma:index="106" nillable="true" ma:displayName="Projected Word Count" ma:default="" ma:internalName="UAProjectedTotalWords" ma:readOnly="false">
-      <xsd:simpleType>
-        <xsd:restriction base="dms:Unknown"/>
-      </xsd:simpleType>
-    </xsd:element>
-    <xsd:element name="Provider" ma:index="107" nillable="true" ma:displayName="Provider" ma:default="" ma:internalName="Provider" ma:readOnly="false">
-      <xsd:simpleType>
-        <xsd:restriction base="dms:Unknown"/>
-      </xsd:simpleType>
-    </xsd:element>
-    <xsd:element name="Providers" ma:index="108" nillable="true" ma:displayName="Providers" ma:default="" ma:internalName="Providers">
-      <xsd:simpleType>
-        <xsd:restriction base="dms:Unknown"/>
-      </xsd:simpleType>
-    </xsd:element>
-    <xsd:element name="PublishStatusLookup" ma:index="109" nillable="true" ma:displayName="Publish Status" ma:default="" ma:list="{E1DF242F-2A85-4892-885C-E072ACF78A23}" ma:internalName="PublishStatusLookup" ma:readOnly="false" ma:showField="PublishStatus" ma:web="e5d022ff-4ce9-4922-b5a4-f245e35e2aac">
-      <xsd:complexType>
-        <xsd:complexContent>
-          <xsd:extension base="dms:MultiChoiceLookup">
-            <xsd:sequence>
-              <xsd:element name="Value" type="dms:Lookup" maxOccurs="unbounded" minOccurs="0" nillable="true"/>
-            </xsd:sequence>
-          </xsd:extension>
-        </xsd:complexContent>
-      </xsd:complexType>
-    </xsd:element>
-    <xsd:element name="PublishTargets" ma:index="110" nillable="true" ma:displayName="Publish Target" ma:default="OfficeOnlineVNext" ma:internalName="PublishTargets" ma:readOnly="false">
-      <xsd:simpleType>
-        <xsd:restriction base="dms:Unknown"/>
-      </xsd:simpleType>
-    </xsd:element>
-    <xsd:element name="RecommendationsModifier" ma:index="111" nillable="true" ma:displayName="Recommendations Modifier" ma:default="" ma:internalName="RecommendationsModifier" ma:readOnly="false">
-      <xsd:simpleType>
-        <xsd:restriction base="dms:Number"/>
-      </xsd:simpleType>
-    </xsd:element>
-    <xsd:element name="ArtSampleDocs" ma:index="112" nillable="true" ma:displayName="Sample Docs" ma:default="" ma:hidden="true" ma:internalName="ArtSampleDocs" ma:readOnly="false">
-      <xsd:simpleType>
-        <xsd:restriction base="dms:Text"/>
-      </xsd:simpleType>
-    </xsd:element>
-    <xsd:element name="ScenarioTagsTaxHTField0" ma:index="114" nillable="true" ma:taxonomy="true" ma:internalName="ScenarioTagsTaxHTField0" ma:taxonomyFieldName="ScenarioTags" ma:displayName="Scenarios" ma:readOnly="false" ma:default="" ma:fieldId="{67a15031-dfad-40a3-960d-7cc941d4a986}" ma:taxonomyMulti="true" ma:sspId="8f79753a-75d3-41f5-8ca3-40b843941b4f" ma:termSetId="4b7d5f16-e2f2-4fc0-bab3-6e8b931e57d6" ma:anchorId="00000000-0000-0000-0000-000000000000" ma:open="false" ma:isKeyword="false">
-      <xsd:complexType>
-        <xsd:sequence>
-          <xsd:element ref="pc:Terms" minOccurs="0" maxOccurs="1"/>
-        </xsd:sequence>
-      </xsd:complexType>
-    </xsd:element>
-    <xsd:element name="ShowIn" ma:index="116" nillable="true" ma:displayName="Show In" ma:default="Show everywhere" ma:internalName="ShowIn" ma:readOnly="false">
-      <xsd:simpleType>
-        <xsd:restriction base="dms:Choice">
-          <xsd:enumeration value="Hide on web"/>
-          <xsd:enumeration value="On Web no search"/>
-          <xsd:enumeration value="Show everywhere"/>
-          <xsd:enumeration value="Special use only"/>
-        </xsd:restriction>
-      </xsd:simpleType>
-    </xsd:element>
-    <xsd:element name="SourceTitle" ma:index="117" nillable="true" ma:displayName="Source Title" ma:default="" ma:indexed="true" ma:internalName="SourceTitle" ma:readOnly="false">
-      <xsd:simpleType>
-        <xsd:restriction base="dms:Text"/>
-      </xsd:simpleType>
-    </xsd:element>
-    <xsd:element name="CSXSubmissionDate" ma:index="118" nillable="true" ma:displayName="Submission Date" ma:default="" ma:internalName="CSXSubmissionDate" ma:readOnly="false">
-      <xsd:simpleType>
-        <xsd:restriction base="dms:DateTime"/>
-      </xsd:simpleType>
-    </xsd:element>
-    <xsd:element name="SubmitterId" ma:index="119" nillable="true" ma:displayName="Submitter ID" ma:default="" ma:internalName="SubmitterId" ma:readOnly="false">
-      <xsd:simpleType>
-        <xsd:restriction base="dms:Text"/>
-      </xsd:simpleType>
-    </xsd:element>
-    <xsd:element name="TaxCatchAll" ma:index="120" nillable="true" ma:displayName="Taxonomy Catch All Column" ma:hidden="true" ma:list="{2f397b98-bdf6-47da-a1ac-484548f5e091}" ma:internalName="TaxCatchAll" ma:showField="CatchAllData" ma:web="e5d022ff-4ce9-4922-b5a4-f245e35e2aac">
-      <xsd:complexType>
-        <xsd:complexContent>
-          <xsd:extension base="dms:MultiChoiceLookup">
-            <xsd:sequence>
-              <xsd:element name="Value" type="dms:Lookup" maxOccurs="unbounded" minOccurs="0" nillable="true"/>
-            </xsd:sequence>
-          </xsd:extension>
-        </xsd:complexContent>
-      </xsd:complexType>
-    </xsd:element>
-    <xsd:element name="TaxCatchAllLabel" ma:index="121" nillable="true" ma:displayName="Taxonomy Catch All Column1" ma:hidden="true" ma:list="{2f397b98-bdf6-47da-a1ac-484548f5e091}" ma:internalName="TaxCatchAllLabel" ma:readOnly="true" ma:showField="CatchAllDataLabel" ma:web="e5d022ff-4ce9-4922-b5a4-f245e35e2aac">
-      <xsd:complexType>
-        <xsd:complexContent>
-          <xsd:extension base="dms:MultiChoiceLookup">
-            <xsd:sequence>
-              <xsd:element name="Value" type="dms:Lookup" maxOccurs="unbounded" minOccurs="0" nillable="true"/>
-            </xsd:sequence>
-          </xsd:extension>
-        </xsd:complexContent>
-      </xsd:complexType>
-    </xsd:element>
-    <xsd:element name="TemplateStatus" ma:index="122" nillable="true" ma:displayName="Template Status" ma:default="" ma:internalName="TemplateStatus">
-      <xsd:simpleType>
-        <xsd:restriction base="dms:Unknown"/>
-      </xsd:simpleType>
-    </xsd:element>
-    <xsd:element name="TemplateTemplateType" ma:index="123" nillable="true" ma:displayName="Template Type" ma:default="" ma:internalName="TemplateTemplateType">
-      <xsd:simpleType>
-        <xsd:restriction base="dms:Unknown"/>
-      </xsd:simpleType>
-    </xsd:element>
-    <xsd:element name="ThumbnailAssetId" ma:index="124" nillable="true" ma:displayName="Thumbnail Image Asset" ma:default="" ma:internalName="ThumbnailAssetId" ma:readOnly="false">
-      <xsd:simpleType>
-        <xsd:restriction base="dms:Text"/>
-      </xsd:simpleType>
-    </xsd:element>
-    <xsd:element name="TimesCloned" ma:index="125" nillable="true" ma:displayName="Times Cloned" ma:default="" ma:internalName="TimesCloned" ma:readOnly="false">
-      <xsd:simpleType>
-        <xsd:restriction base="dms:Number"/>
-      </xsd:simpleType>
-    </xsd:element>
-    <xsd:element name="TrustLevel" ma:index="127" nillable="true" ma:displayName="Trust Level" ma:default="1 Microsoft Managed Content" ma:internalName="TrustLevel" ma:readOnly="false">
-      <xsd:simpleType>
-        <xsd:restriction base="dms:Unknown"/>
-      </xsd:simpleType>
-    </xsd:element>
-    <xsd:element name="UALocComments" ma:index="128" nillable="true" ma:displayName="UA Loc Comments" ma:default="" ma:internalName="UALocComments" ma:readOnly="false">
-      <xsd:simpleType>
-        <xsd:restriction base="dms:Note"/>
-      </xsd:simpleType>
-    </xsd:element>
-    <xsd:element name="UALocRecommendation" ma:index="129" nillable="true" ma:displayName="UA Loc Recommendation" ma:default="Localize" ma:internalName="UALocRecommendation" ma:readOnly="false">
-      <xsd:simpleType>
-        <xsd:restriction base="dms:Choice">
-          <xsd:enumeration value="Localize"/>
-          <xsd:enumeration value="Never Localize"/>
-          <xsd:enumeration value="Priority Localize"/>
-        </xsd:restriction>
-      </xsd:simpleType>
-    </xsd:element>
-    <xsd:element name="UANotes" ma:index="130" nillable="true" ma:displayName="UA Notes" ma:default="" ma:internalName="UANotes" ma:readOnly="false">
-      <xsd:simpleType>
-        <xsd:restriction base="dms:Note"/>
-      </xsd:simpleType>
-    </xsd:element>
-    <xsd:element name="TPAppVersion" ma:index="131" nillable="true" ma:displayName="Version" ma:default="" ma:internalName="TPAppVersion">
-      <xsd:simpleType>
-        <xsd:restriction base="dms:Text"/>
-      </xsd:simpleType>
-    </xsd:element>
-    <xsd:element name="VoteCount" ma:index="132" nillable="true" ma:displayName="Vote Count" ma:default="" ma:internalName="VoteCount" ma:readOnly="false">
-      <xsd:simpleType>
-        <xsd:restriction base="dms:Unknown"/>
-      </xsd:simpleType>
-    </xsd:element>
-  </xsd:schema>
-  <xsd:schema xmlns="http://schemas.openxmlformats.org/package/2006/metadata/core-properties" xmlns:xsd="http://www.w3.org/2001/XMLSchema" xmlns:xsi="http://www.w3.org/2001/XMLSchema-instance" xmlns:dc="http://purl.org/dc/elements/1.1/" xmlns:dcterms="http://purl.org/dc/terms/" xmlns:odoc="http://schemas.microsoft.com/internal/obd" targetNamespace="http://schemas.openxmlformats.org/package/2006/metadata/core-properties" elementFormDefault="qualified" attributeFormDefault="unqualified" blockDefault="#all">
-    <xsd:import namespace="http://purl.org/dc/elements/1.1/" schemaLocation="http://dublincore.org/schemas/xmls/qdc/2003/04/02/dc.xsd"/>
-    <xsd:import namespace="http://purl.org/dc/terms/" schemaLocation="http://dublincore.org/schemas/xmls/qdc/2003/04/02/dcterms.xsd"/>
-    <xsd:element name="coreProperties" type="CT_coreProperties"/>
-    <xsd:complexType name="CT_coreProperties">
-      <xsd:all>
-        <xsd:element ref="dc:creator" minOccurs="0" maxOccurs="1"/>
-        <xsd:element ref="dcterms:created" minOccurs="0" maxOccurs="1"/>
-        <xsd:element ref="dc:identifier" minOccurs="0" maxOccurs="1"/>
-        <xsd:element name="contentType" minOccurs="0" maxOccurs="1" type="xsd:string" ma:index="21" ma:displayName="Content Type"/>
-        <xsd:element ref="dc:title" minOccurs="0" maxOccurs="1" ma:index="126" ma:displayName="Title"/>
-        <xsd:element ref="dc:subject" minOccurs="0" maxOccurs="1"/>
-        <xsd:element ref="dc:description" minOccurs="0" maxOccurs="1"/>
-        <xsd:element name="keywords" minOccurs="0" maxOccurs="1" type="xsd:string"/>
-        <xsd:element ref="dc:language" minOccurs="0" maxOccurs="1"/>
-        <xsd:element name="category" minOccurs="0" maxOccurs="1" type="xsd:string"/>
-        <xsd:element name="version" minOccurs="0" maxOccurs="1" type="xsd:string"/>
-        <xsd:element name="revision" minOccurs="0" maxOccurs="1" type="xsd:string">
-          <xsd:annotation>
-            <xsd:documentation>
-                        This value indicates the number of saves or revisions. The application is responsible for updating this value after each revision.
-                    </xsd:documentation>
-          </xsd:annotation>
-        </xsd:element>
-        <xsd:element name="lastModifiedBy" minOccurs="0" maxOccurs="1" type="xsd:string"/>
-        <xsd:element ref="dcterms:modified" minOccurs="0" maxOccurs="1"/>
-        <xsd:element name="contentStatus" minOccurs="0" maxOccurs="1" type="xsd:string"/>
-      </xsd:all>
-    </xsd:complexType>
-  </xsd:schema>
-  <xs:schema xmlns:pc="http://schemas.microsoft.com/office/infopath/2007/PartnerControls" xmlns:xs="http://www.w3.org/2001/XMLSchema" targetNamespace="http://schemas.microsoft.com/office/infopath/2007/PartnerControls" elementFormDefault="qualified" attributeFormDefault="unqualified">
-    <xs:element name="Person">
-      <xs:complexType>
-        <xs:sequence>
-          <xs:element ref="pc:DisplayName" minOccurs="0"/>
-          <xs:element ref="pc:AccountId" minOccurs="0"/>
-          <xs:element ref="pc:AccountType" minOccurs="0"/>
-        </xs:sequence>
-      </xs:complexType>
-    </xs:element>
-    <xs:element name="DisplayName" type="xs:string"/>
-    <xs:element name="AccountId" type="xs:string"/>
-    <xs:element name="AccountType" type="xs:string"/>
-    <xs:element name="BDCAssociatedEntity">
-      <xs:complexType>
-        <xs:sequence>
-          <xs:element ref="pc:BDCEntity" minOccurs="0" maxOccurs="unbounded"/>
-        </xs:sequence>
-        <xs:attribute ref="pc:EntityNamespace"/>
-        <xs:attribute ref="pc:EntityName"/>
-        <xs:attribute ref="pc:SystemInstanceName"/>
-        <xs:attribute ref="pc:AssociationName"/>
-      </xs:complexType>
-    </xs:element>
-    <xs:attribute name="EntityNamespace" type="xs:string"/>
-    <xs:attribute name="EntityName" type="xs:string"/>
-    <xs:attribute name="SystemInstanceName" type="xs:string"/>
-    <xs:attribute name="AssociationName" type="xs:string"/>
-    <xs:element name="BDCEntity">
-      <xs:complexType>
-        <xs:sequence>
-          <xs:element ref="pc:EntityDisplayName" minOccurs="0"/>
-          <xs:element ref="pc:EntityInstanceReference" minOccurs="0"/>
-          <xs:element ref="pc:EntityId1" minOccurs="0"/>
-          <xs:element ref="pc:EntityId2" minOccurs="0"/>
-          <xs:element ref="pc:EntityId3" minOccurs="0"/>
-          <xs:element ref="pc:EntityId4" minOccurs="0"/>
-          <xs:element ref="pc:EntityId5" minOccurs="0"/>
-        </xs:sequence>
-      </xs:complexType>
-    </xs:element>
-    <xs:element name="EntityDisplayName" type="xs:string"/>
-    <xs:element name="EntityInstanceReference" type="xs:string"/>
-    <xs:element name="EntityId1" type="xs:string"/>
-    <xs:element name="EntityId2" type="xs:string"/>
-    <xs:element name="EntityId3" type="xs:string"/>
-    <xs:element name="EntityId4" type="xs:string"/>
-    <xs:element name="EntityId5" type="xs:string"/>
-    <xs:element name="Terms">
-      <xs:complexType>
-        <xs:sequence>
-          <xs:element ref="pc:TermInfo" minOccurs="0" maxOccurs="unbounded"/>
-        </xs:sequence>
-      </xs:complexType>
-    </xs:element>
-    <xs:element name="TermInfo">
-      <xs:complexType>
-        <xs:sequence>
-          <xs:element ref="pc:TermName" minOccurs="0"/>
-          <xs:element ref="pc:TermId" minOccurs="0"/>
-        </xs:sequence>
-      </xs:complexType>
-    </xs:element>
-    <xs:element name="TermName" type="xs:string"/>
-    <xs:element name="TermId" type="xs:string"/>
-  </xs:schema>
-</ct:contentTypeSchema>
-</file>
-
-<file path=customXml/item2.xml><?xml version="1.0" encoding="utf-8"?>
-<?mso-contentType ?>
-<FormTemplates xmlns="http://schemas.microsoft.com/sharepoint/v3/contenttype/forms">
-  <Display>DocumentLibraryForm</Display>
-  <Edit>AssetEditForm</Edit>
-  <New>DocumentLibraryForm</New>
-</FormTemplates>
-</file>
-
-<file path=customXml/item3.xml><?xml version="1.0" encoding="utf-8"?>
 <p:properties xmlns:p="http://schemas.microsoft.com/office/2006/metadata/properties" xmlns:xsi="http://www.w3.org/2001/XMLSchema-instance" xmlns:pc="http://schemas.microsoft.com/office/infopath/2007/PartnerControls">
   <documentManagement>
     <TPCommandLine xmlns="e5d022ff-4ce9-4922-b5a4-f245e35e2aac" xsi:nil="true"/>
@@ -10446,11 +9409,1072 @@
 </p:properties>
 </file>
 
+<file path=customXml/item2.xml><?xml version="1.0" encoding="utf-8"?>
+<?mso-contentType ?>
+<FormTemplates xmlns="http://schemas.microsoft.com/sharepoint/v3/contenttype/forms">
+  <Display>DocumentLibraryForm</Display>
+  <Edit>AssetEditForm</Edit>
+  <New>DocumentLibraryForm</New>
+</FormTemplates>
+</file>
+
+<file path=customXml/item3.xml><?xml version="1.0" encoding="utf-8"?>
+<ct:contentTypeSchema xmlns:ct="http://schemas.microsoft.com/office/2006/metadata/contentType" xmlns:ma="http://schemas.microsoft.com/office/2006/metadata/properties/metaAttributes" ct:_="" ma:_="" ma:contentTypeName="TemplateFile" ma:contentTypeID="0x01010062057737089D604C8995D725789FFFFD0400C05BDBFCDB0BE84BA6AEC1D1A4F5E4CE" ma:contentTypeVersion="56" ma:contentTypeDescription="Create a new document." ma:contentTypeScope="" ma:versionID="c5c786f17e9890b7d2875e0bb647f603">
+  <xsd:schema xmlns:xsd="http://www.w3.org/2001/XMLSchema" xmlns:xs="http://www.w3.org/2001/XMLSchema" xmlns:p="http://schemas.microsoft.com/office/2006/metadata/properties" xmlns:ns2="e5d022ff-4ce9-4922-b5a4-f245e35e2aac" targetNamespace="http://schemas.microsoft.com/office/2006/metadata/properties" ma:root="true" ma:fieldsID="3dddc4782ba87b44f6678511fd2b89e9" ns2:_="">
+    <xsd:import namespace="e5d022ff-4ce9-4922-b5a4-f245e35e2aac"/>
+    <xsd:element name="properties">
+      <xsd:complexType>
+        <xsd:sequence>
+          <xsd:element name="documentManagement">
+            <xsd:complexType>
+              <xsd:all>
+                <xsd:element ref="ns2:AcquiredFrom" minOccurs="0"/>
+                <xsd:element ref="ns2:UACurrentWords" minOccurs="0"/>
+                <xsd:element ref="ns2:TPApplication" minOccurs="0"/>
+                <xsd:element ref="ns2:ApprovalLog" minOccurs="0"/>
+                <xsd:element ref="ns2:ApprovalStatus" minOccurs="0"/>
+                <xsd:element ref="ns2:AssetStart" minOccurs="0"/>
+                <xsd:element ref="ns2:AssetExpire" minOccurs="0"/>
+                <xsd:element ref="ns2:AssetId" minOccurs="0"/>
+                <xsd:element ref="ns2:IsSearchable" minOccurs="0"/>
+                <xsd:element ref="ns2:AssetType" minOccurs="0"/>
+                <xsd:element ref="ns2:APAuthor" minOccurs="0"/>
+                <xsd:element ref="ns2:BlockPublish" minOccurs="0"/>
+                <xsd:element ref="ns2:BugNumber" minOccurs="0"/>
+                <xsd:element ref="ns2:CampaignTagsTaxHTField0" minOccurs="0"/>
+                <xsd:element ref="ns2:TPClientViewer" minOccurs="0"/>
+                <xsd:element ref="ns2:ClipArtFilename" minOccurs="0"/>
+                <xsd:element ref="ns2:TPCommandLine" minOccurs="0"/>
+                <xsd:element ref="ns2:TPComponent" minOccurs="0"/>
+                <xsd:element ref="ns2:ContentItem" minOccurs="0"/>
+                <xsd:element ref="ns2:CrawlForDependencies" minOccurs="0"/>
+                <xsd:element ref="ns2:CSXHash" minOccurs="0"/>
+                <xsd:element ref="ns2:CSXSubmissionMarket" minOccurs="0"/>
+                <xsd:element ref="ns2:CSXUpdate" minOccurs="0"/>
+                <xsd:element ref="ns2:IntlLangReviewDate" minOccurs="0"/>
+                <xsd:element ref="ns2:IsDeleted" minOccurs="0"/>
+                <xsd:element ref="ns2:APDescription" minOccurs="0"/>
+                <xsd:element ref="ns2:DirectSourceMarket" minOccurs="0"/>
+                <xsd:element ref="ns2:Downloads" minOccurs="0"/>
+                <xsd:element ref="ns2:DSATActionTaken" minOccurs="0"/>
+                <xsd:element ref="ns2:APEditor" minOccurs="0"/>
+                <xsd:element ref="ns2:EditorialStatus" minOccurs="0"/>
+                <xsd:element ref="ns2:EditorialTags" minOccurs="0"/>
+                <xsd:element ref="ns2:TPExecutable" minOccurs="0"/>
+                <xsd:element ref="ns2:FeatureTagsTaxHTField0" minOccurs="0"/>
+                <xsd:element ref="ns2:TPFriendlyName" minOccurs="0"/>
+                <xsd:element ref="ns2:FriendlyTitle" minOccurs="0"/>
+                <xsd:element ref="ns2:PrimaryImageGen" minOccurs="0"/>
+                <xsd:element ref="ns2:HandoffToMSDN" minOccurs="0"/>
+                <xsd:element ref="ns2:InProjectListLookup" minOccurs="0"/>
+                <xsd:element ref="ns2:TPInstallLocation" minOccurs="0"/>
+                <xsd:element ref="ns2:InternalTagsTaxHTField0" minOccurs="0"/>
+                <xsd:element ref="ns2:IntlLangReview" minOccurs="0"/>
+                <xsd:element ref="ns2:IntlLangReviewer" minOccurs="0"/>
+                <xsd:element ref="ns2:MarketSpecific" minOccurs="0"/>
+                <xsd:element ref="ns2:LastCompleteVersionLookup" minOccurs="0"/>
+                <xsd:element ref="ns2:LastHandOff" minOccurs="0"/>
+                <xsd:element ref="ns2:LastModifiedDateTime" minOccurs="0"/>
+                <xsd:element ref="ns2:LastPreviewErrorLookup" minOccurs="0"/>
+                <xsd:element ref="ns2:LastPreviewResultLookup" minOccurs="0"/>
+                <xsd:element ref="ns2:LastPreviewAttemptDateLookup" minOccurs="0"/>
+                <xsd:element ref="ns2:LastPreviewedByLookup" minOccurs="0"/>
+                <xsd:element ref="ns2:LastPreviewTimeLookup" minOccurs="0"/>
+                <xsd:element ref="ns2:LastPreviewVersionLookup" minOccurs="0"/>
+                <xsd:element ref="ns2:LastPublishErrorLookup" minOccurs="0"/>
+                <xsd:element ref="ns2:LastPublishResultLookup" minOccurs="0"/>
+                <xsd:element ref="ns2:LastPublishAttemptDateLookup" minOccurs="0"/>
+                <xsd:element ref="ns2:LastPublishedByLookup" minOccurs="0"/>
+                <xsd:element ref="ns2:LastPublishTimeLookup" minOccurs="0"/>
+                <xsd:element ref="ns2:LastPublishVersionLookup" minOccurs="0"/>
+                <xsd:element ref="ns2:TPLaunchHelpLinkType" minOccurs="0"/>
+                <xsd:element ref="ns2:LegacyData" minOccurs="0"/>
+                <xsd:element ref="ns2:TPLaunchHelpLink" minOccurs="0"/>
+                <xsd:element ref="ns2:LocComments" minOccurs="0"/>
+                <xsd:element ref="ns2:LocLastLocAttemptVersionLookup" minOccurs="0"/>
+                <xsd:element ref="ns2:LocLastLocAttemptVersionTypeLookup" minOccurs="0"/>
+                <xsd:element ref="ns2:LocManualTestRequired" minOccurs="0"/>
+                <xsd:element ref="ns2:LocMarketGroupTiers2" minOccurs="0"/>
+                <xsd:element ref="ns2:LocNewPublishedVersionLookup" minOccurs="0"/>
+                <xsd:element ref="ns2:LocOverallHandbackStatusLookup" minOccurs="0"/>
+                <xsd:element ref="ns2:LocOverallLocStatusLookup" minOccurs="0"/>
+                <xsd:element ref="ns2:LocOverallPreviewStatusLookup" minOccurs="0"/>
+                <xsd:element ref="ns2:LocOverallPublishStatusLookup" minOccurs="0"/>
+                <xsd:element ref="ns2:IntlLocPriority" minOccurs="0"/>
+                <xsd:element ref="ns2:LocProcessedForHandoffsLookup" minOccurs="0"/>
+                <xsd:element ref="ns2:LocProcessedForMarketsLookup" minOccurs="0"/>
+                <xsd:element ref="ns2:LocPublishedDependentAssetsLookup" minOccurs="0"/>
+                <xsd:element ref="ns2:LocPublishedLinkedAssetsLookup" minOccurs="0"/>
+                <xsd:element ref="ns2:LocRecommendedHandoff" minOccurs="0"/>
+                <xsd:element ref="ns2:LocalizationTagsTaxHTField0" minOccurs="0"/>
+                <xsd:element ref="ns2:MachineTranslated" minOccurs="0"/>
+                <xsd:element ref="ns2:Manager" minOccurs="0"/>
+                <xsd:element ref="ns2:Markets" minOccurs="0"/>
+                <xsd:element ref="ns2:Milestone" minOccurs="0"/>
+                <xsd:element ref="ns2:TPNamespace" minOccurs="0"/>
+                <xsd:element ref="ns2:NumericId" minOccurs="0"/>
+                <xsd:element ref="ns2:NumOfRatingsLookup" minOccurs="0"/>
+                <xsd:element ref="ns2:OOCacheId" minOccurs="0"/>
+                <xsd:element ref="ns2:OpenTemplate" minOccurs="0"/>
+                <xsd:element ref="ns2:OriginAsset" minOccurs="0"/>
+                <xsd:element ref="ns2:OriginalRelease" minOccurs="0"/>
+                <xsd:element ref="ns2:OriginalSourceMarket" minOccurs="0"/>
+                <xsd:element ref="ns2:OutputCachingOn" minOccurs="0"/>
+                <xsd:element ref="ns2:ParentAssetId" minOccurs="0"/>
+                <xsd:element ref="ns2:PlannedPubDate" minOccurs="0"/>
+                <xsd:element ref="ns2:PolicheckWords" minOccurs="0"/>
+                <xsd:element ref="ns2:BusinessGroup" minOccurs="0"/>
+                <xsd:element ref="ns2:UAProjectedTotalWords" minOccurs="0"/>
+                <xsd:element ref="ns2:Provider" minOccurs="0"/>
+                <xsd:element ref="ns2:Providers" minOccurs="0"/>
+                <xsd:element ref="ns2:PublishStatusLookup" minOccurs="0"/>
+                <xsd:element ref="ns2:PublishTargets" minOccurs="0"/>
+                <xsd:element ref="ns2:RecommendationsModifier" minOccurs="0"/>
+                <xsd:element ref="ns2:ArtSampleDocs" minOccurs="0"/>
+                <xsd:element ref="ns2:ScenarioTagsTaxHTField0" minOccurs="0"/>
+                <xsd:element ref="ns2:ShowIn" minOccurs="0"/>
+                <xsd:element ref="ns2:SourceTitle" minOccurs="0"/>
+                <xsd:element ref="ns2:CSXSubmissionDate" minOccurs="0"/>
+                <xsd:element ref="ns2:SubmitterId" minOccurs="0"/>
+                <xsd:element ref="ns2:TaxCatchAll" minOccurs="0"/>
+                <xsd:element ref="ns2:TaxCatchAllLabel" minOccurs="0"/>
+                <xsd:element ref="ns2:TemplateStatus" minOccurs="0"/>
+                <xsd:element ref="ns2:TemplateTemplateType" minOccurs="0"/>
+                <xsd:element ref="ns2:ThumbnailAssetId" minOccurs="0"/>
+                <xsd:element ref="ns2:TimesCloned" minOccurs="0"/>
+                <xsd:element ref="ns2:TrustLevel" minOccurs="0"/>
+                <xsd:element ref="ns2:UALocComments" minOccurs="0"/>
+                <xsd:element ref="ns2:UALocRecommendation" minOccurs="0"/>
+                <xsd:element ref="ns2:UANotes" minOccurs="0"/>
+                <xsd:element ref="ns2:TPAppVersion" minOccurs="0"/>
+                <xsd:element ref="ns2:VoteCount" minOccurs="0"/>
+              </xsd:all>
+            </xsd:complexType>
+          </xsd:element>
+        </xsd:sequence>
+      </xsd:complexType>
+    </xsd:element>
+  </xsd:schema>
+  <xsd:schema xmlns:xsd="http://www.w3.org/2001/XMLSchema" xmlns:xs="http://www.w3.org/2001/XMLSchema" xmlns:dms="http://schemas.microsoft.com/office/2006/documentManagement/types" xmlns:pc="http://schemas.microsoft.com/office/infopath/2007/PartnerControls" targetNamespace="e5d022ff-4ce9-4922-b5a4-f245e35e2aac" elementFormDefault="qualified">
+    <xsd:import namespace="http://schemas.microsoft.com/office/2006/documentManagement/types"/>
+    <xsd:import namespace="http://schemas.microsoft.com/office/infopath/2007/PartnerControls"/>
+    <xsd:element name="AcquiredFrom" ma:index="1" nillable="true" ma:displayName="Acquired From" ma:default="Internal MS" ma:internalName="AcquiredFrom" ma:readOnly="false">
+      <xsd:simpleType>
+        <xsd:restriction base="dms:Choice">
+          <xsd:enumeration value="Internal MS"/>
+          <xsd:enumeration value="Community"/>
+          <xsd:enumeration value="MVP"/>
+          <xsd:enumeration value="Publisher"/>
+          <xsd:enumeration value="Partner"/>
+          <xsd:enumeration value="None"/>
+        </xsd:restriction>
+      </xsd:simpleType>
+    </xsd:element>
+    <xsd:element name="UACurrentWords" ma:index="2" nillable="true" ma:displayName="Actual Word Count" ma:default="" ma:internalName="UACurrentWords" ma:readOnly="false">
+      <xsd:simpleType>
+        <xsd:restriction base="dms:Unknown"/>
+      </xsd:simpleType>
+    </xsd:element>
+    <xsd:element name="TPApplication" ma:index="3" nillable="true" ma:displayName="Application to Open Template With" ma:default="" ma:internalName="TPApplication">
+      <xsd:simpleType>
+        <xsd:restriction base="dms:Text"/>
+      </xsd:simpleType>
+    </xsd:element>
+    <xsd:element name="ApprovalLog" ma:index="4" nillable="true" ma:displayName="Approval Log" ma:default="" ma:hidden="true" ma:internalName="ApprovalLog" ma:readOnly="false">
+      <xsd:simpleType>
+        <xsd:restriction base="dms:Note"/>
+      </xsd:simpleType>
+    </xsd:element>
+    <xsd:element name="ApprovalStatus" ma:index="5" nillable="true" ma:displayName="Approval Status" ma:default="InProgress" ma:internalName="ApprovalStatus" ma:readOnly="false">
+      <xsd:simpleType>
+        <xsd:restriction base="dms:Choice">
+          <xsd:enumeration value="InProgress"/>
+          <xsd:enumeration value="Rejected"/>
+          <xsd:enumeration value="Questionable"/>
+          <xsd:enumeration value="ApprovedAutomatic"/>
+          <xsd:enumeration value="ApprovedManual"/>
+          <xsd:enumeration value="On Hold"/>
+          <xsd:enumeration value="Needs Review"/>
+          <xsd:enumeration value="A Violation"/>
+          <xsd:enumeration value="Unpublished Violation"/>
+        </xsd:restriction>
+      </xsd:simpleType>
+    </xsd:element>
+    <xsd:element name="AssetStart" ma:index="6" nillable="true" ma:displayName="Asset Begin Date" ma:default="[Today]" ma:internalName="AssetStart" ma:readOnly="false">
+      <xsd:simpleType>
+        <xsd:restriction base="dms:DateTime"/>
+      </xsd:simpleType>
+    </xsd:element>
+    <xsd:element name="AssetExpire" ma:index="7" nillable="true" ma:displayName="Asset End Date" ma:default="2029-01-01T00:00:00Z" ma:internalName="AssetExpire" ma:readOnly="false">
+      <xsd:simpleType>
+        <xsd:restriction base="dms:DateTime"/>
+      </xsd:simpleType>
+    </xsd:element>
+    <xsd:element name="AssetId" ma:index="8" nillable="true" ma:displayName="Asset ID" ma:default="" ma:indexed="true" ma:internalName="AssetId" ma:readOnly="false">
+      <xsd:simpleType>
+        <xsd:restriction base="dms:Text">
+          <xsd:maxLength value="255"/>
+        </xsd:restriction>
+      </xsd:simpleType>
+    </xsd:element>
+    <xsd:element name="IsSearchable" ma:index="9" nillable="true" ma:displayName="Asset Searchable?" ma:default="true" ma:internalName="IsSearchable" ma:readOnly="false">
+      <xsd:simpleType>
+        <xsd:restriction base="dms:Boolean"/>
+      </xsd:simpleType>
+    </xsd:element>
+    <xsd:element name="AssetType" ma:index="10" nillable="true" ma:displayName="Asset Type" ma:default="" ma:internalName="AssetType" ma:readOnly="false">
+      <xsd:simpleType>
+        <xsd:restriction base="dms:Unknown"/>
+      </xsd:simpleType>
+    </xsd:element>
+    <xsd:element name="APAuthor" ma:index="11" nillable="true" ma:displayName="Author" ma:default="" ma:list="UserInfo" ma:internalName="APAuthor" ma:readOnly="false">
+      <xsd:complexType>
+        <xsd:complexContent>
+          <xsd:extension base="dms:User">
+            <xsd:sequence>
+              <xsd:element name="UserInfo" minOccurs="0" maxOccurs="unbounded">
+                <xsd:complexType>
+                  <xsd:sequence>
+                    <xsd:element name="DisplayName" type="xsd:string" minOccurs="0"/>
+                    <xsd:element name="AccountId" type="dms:UserId" minOccurs="0" nillable="true"/>
+                    <xsd:element name="AccountType" type="xsd:string" minOccurs="0"/>
+                  </xsd:sequence>
+                </xsd:complexType>
+              </xsd:element>
+            </xsd:sequence>
+          </xsd:extension>
+        </xsd:complexContent>
+      </xsd:complexType>
+    </xsd:element>
+    <xsd:element name="BlockPublish" ma:index="12" nillable="true" ma:displayName="Block from Publishing?" ma:default="" ma:internalName="BlockPublish" ma:readOnly="false">
+      <xsd:simpleType>
+        <xsd:restriction base="dms:Boolean"/>
+      </xsd:simpleType>
+    </xsd:element>
+    <xsd:element name="BugNumber" ma:index="13" nillable="true" ma:displayName="Bug Number" ma:default="" ma:internalName="BugNumber" ma:readOnly="false">
+      <xsd:simpleType>
+        <xsd:restriction base="dms:Text"/>
+      </xsd:simpleType>
+    </xsd:element>
+    <xsd:element name="CampaignTagsTaxHTField0" ma:index="15" nillable="true" ma:taxonomy="true" ma:internalName="CampaignTagsTaxHTField0" ma:taxonomyFieldName="CampaignTags" ma:displayName="Campaigns" ma:readOnly="false" ma:default="" ma:fieldId="{ae2f8e70-a23c-4d77-9ad6-ea38e2352880}" ma:taxonomyMulti="true" ma:sspId="8f79753a-75d3-41f5-8ca3-40b843941b4f" ma:termSetId="ca0e50d4-faa1-44ce-961e-bb1441c60e66" ma:anchorId="00000000-0000-0000-0000-000000000000" ma:open="false" ma:isKeyword="false">
+      <xsd:complexType>
+        <xsd:sequence>
+          <xsd:element ref="pc:Terms" minOccurs="0" maxOccurs="1"/>
+        </xsd:sequence>
+      </xsd:complexType>
+    </xsd:element>
+    <xsd:element name="TPClientViewer" ma:index="16" nillable="true" ma:displayName="Client Viewer" ma:default="" ma:internalName="TPClientViewer">
+      <xsd:simpleType>
+        <xsd:restriction base="dms:Text"/>
+      </xsd:simpleType>
+    </xsd:element>
+    <xsd:element name="ClipArtFilename" ma:index="17" nillable="true" ma:displayName="Clip Art Name" ma:default="" ma:internalName="ClipArtFilename" ma:readOnly="false">
+      <xsd:simpleType>
+        <xsd:restriction base="dms:Text"/>
+      </xsd:simpleType>
+    </xsd:element>
+    <xsd:element name="TPCommandLine" ma:index="18" nillable="true" ma:displayName="Command Line" ma:default="" ma:internalName="TPCommandLine">
+      <xsd:simpleType>
+        <xsd:restriction base="dms:Text"/>
+      </xsd:simpleType>
+    </xsd:element>
+    <xsd:element name="TPComponent" ma:index="19" nillable="true" ma:displayName="Component" ma:default="" ma:internalName="TPComponent">
+      <xsd:simpleType>
+        <xsd:restriction base="dms:Text"/>
+      </xsd:simpleType>
+    </xsd:element>
+    <xsd:element name="ContentItem" ma:index="20" nillable="true" ma:displayName="Content Item" ma:default="" ma:hidden="true" ma:internalName="ContentItem" ma:readOnly="false">
+      <xsd:simpleType>
+        <xsd:restriction base="dms:Unknown"/>
+      </xsd:simpleType>
+    </xsd:element>
+    <xsd:element name="CrawlForDependencies" ma:index="22" nillable="true" ma:displayName="Crawl for Dependencies?" ma:default="true" ma:internalName="CrawlForDependencies" ma:readOnly="false">
+      <xsd:simpleType>
+        <xsd:restriction base="dms:Boolean"/>
+      </xsd:simpleType>
+    </xsd:element>
+    <xsd:element name="CSXHash" ma:index="25" nillable="true" ma:displayName="CSX Hash" ma:default="" ma:indexed="true" ma:internalName="CSXHash" ma:readOnly="false">
+      <xsd:simpleType>
+        <xsd:restriction base="dms:Text"/>
+      </xsd:simpleType>
+    </xsd:element>
+    <xsd:element name="CSXSubmissionMarket" ma:index="26" nillable="true" ma:displayName="CSX Submission Market" ma:default="" ma:list="{5E053CDA-25E6-45C3-8DB3-AEDB8C2D0B9A}" ma:internalName="CSXSubmissionMarket" ma:readOnly="false" ma:showField="MarketName" ma:web="e5d022ff-4ce9-4922-b5a4-f245e35e2aac">
+      <xsd:simpleType>
+        <xsd:restriction base="dms:Lookup"/>
+      </xsd:simpleType>
+    </xsd:element>
+    <xsd:element name="CSXUpdate" ma:index="27" nillable="true" ma:displayName="CSX Updated?" ma:default="false" ma:internalName="CSXUpdate" ma:readOnly="false">
+      <xsd:simpleType>
+        <xsd:restriction base="dms:Boolean"/>
+      </xsd:simpleType>
+    </xsd:element>
+    <xsd:element name="IntlLangReviewDate" ma:index="28" nillable="true" ma:displayName="Date to Complete Intl QA" ma:default="" ma:internalName="IntlLangReviewDate" ma:readOnly="false">
+      <xsd:simpleType>
+        <xsd:restriction base="dms:DateTime"/>
+      </xsd:simpleType>
+    </xsd:element>
+    <xsd:element name="IsDeleted" ma:index="29" nillable="true" ma:displayName="Deleted?" ma:default="" ma:internalName="IsDeleted" ma:readOnly="false">
+      <xsd:simpleType>
+        <xsd:restriction base="dms:Boolean"/>
+      </xsd:simpleType>
+    </xsd:element>
+    <xsd:element name="APDescription" ma:index="30" nillable="true" ma:displayName="Description" ma:default="" ma:internalName="APDescription" ma:readOnly="false">
+      <xsd:simpleType>
+        <xsd:restriction base="dms:Note"/>
+      </xsd:simpleType>
+    </xsd:element>
+    <xsd:element name="DirectSourceMarket" ma:index="31" nillable="true" ma:displayName="Direct Source Market Group" ma:default="" ma:internalName="DirectSourceMarket" ma:readOnly="false">
+      <xsd:simpleType>
+        <xsd:restriction base="dms:Text"/>
+      </xsd:simpleType>
+    </xsd:element>
+    <xsd:element name="Downloads" ma:index="32" nillable="true" ma:displayName="Downloads" ma:default="0" ma:hidden="true" ma:internalName="Downloads" ma:readOnly="false">
+      <xsd:simpleType>
+        <xsd:restriction base="dms:Unknown"/>
+      </xsd:simpleType>
+    </xsd:element>
+    <xsd:element name="DSATActionTaken" ma:index="33" nillable="true" ma:displayName="DSAT Action Taken" ma:default="" ma:internalName="DSATActionTaken" ma:readOnly="false">
+      <xsd:simpleType>
+        <xsd:restriction base="dms:Choice">
+          <xsd:enumeration value="Best Bets"/>
+          <xsd:enumeration value="Expire"/>
+          <xsd:enumeration value="Hide"/>
+          <xsd:enumeration value="None"/>
+        </xsd:restriction>
+      </xsd:simpleType>
+    </xsd:element>
+    <xsd:element name="APEditor" ma:index="34" nillable="true" ma:displayName="Editor" ma:default="" ma:list="UserInfo" ma:internalName="APEditor" ma:readOnly="false">
+      <xsd:complexType>
+        <xsd:complexContent>
+          <xsd:extension base="dms:User">
+            <xsd:sequence>
+              <xsd:element name="UserInfo" minOccurs="0" maxOccurs="unbounded">
+                <xsd:complexType>
+                  <xsd:sequence>
+                    <xsd:element name="DisplayName" type="xsd:string" minOccurs="0"/>
+                    <xsd:element name="AccountId" type="dms:UserId" minOccurs="0" nillable="true"/>
+                    <xsd:element name="AccountType" type="xsd:string" minOccurs="0"/>
+                  </xsd:sequence>
+                </xsd:complexType>
+              </xsd:element>
+            </xsd:sequence>
+          </xsd:extension>
+        </xsd:complexContent>
+      </xsd:complexType>
+    </xsd:element>
+    <xsd:element name="EditorialStatus" ma:index="35" nillable="true" ma:displayName="Editorial Status" ma:default="" ma:internalName="EditorialStatus" ma:readOnly="false">
+      <xsd:simpleType>
+        <xsd:restriction base="dms:Unknown"/>
+      </xsd:simpleType>
+    </xsd:element>
+    <xsd:element name="EditorialTags" ma:index="36" nillable="true" ma:displayName="Editorial Tags" ma:default="" ma:internalName="EditorialTags">
+      <xsd:simpleType>
+        <xsd:restriction base="dms:Unknown"/>
+      </xsd:simpleType>
+    </xsd:element>
+    <xsd:element name="TPExecutable" ma:index="37" nillable="true" ma:displayName="Executable" ma:default="" ma:internalName="TPExecutable">
+      <xsd:simpleType>
+        <xsd:restriction base="dms:Text"/>
+      </xsd:simpleType>
+    </xsd:element>
+    <xsd:element name="FeatureTagsTaxHTField0" ma:index="39" nillable="true" ma:taxonomy="true" ma:internalName="FeatureTagsTaxHTField0" ma:taxonomyFieldName="FeatureTags" ma:displayName="Features" ma:readOnly="false" ma:default="" ma:fieldId="{0e79027b-5c14-42ce-a448-02002c169e4a}" ma:taxonomyMulti="true" ma:sspId="8f79753a-75d3-41f5-8ca3-40b843941b4f" ma:termSetId="f1ab6845-967d-4854-a0ba-4ec07f0f8113" ma:anchorId="00000000-0000-0000-0000-000000000000" ma:open="false" ma:isKeyword="false">
+      <xsd:complexType>
+        <xsd:sequence>
+          <xsd:element ref="pc:Terms" minOccurs="0" maxOccurs="1"/>
+        </xsd:sequence>
+      </xsd:complexType>
+    </xsd:element>
+    <xsd:element name="TPFriendlyName" ma:index="40" nillable="true" ma:displayName="Friendly Name" ma:default="" ma:internalName="TPFriendlyName">
+      <xsd:simpleType>
+        <xsd:restriction base="dms:Text"/>
+      </xsd:simpleType>
+    </xsd:element>
+    <xsd:element name="FriendlyTitle" ma:index="41" nillable="true" ma:displayName="Friendly Title" ma:default="" ma:description="Shorter title to be used when displaying search results" ma:internalName="FriendlyTitle" ma:readOnly="false">
+      <xsd:simpleType>
+        <xsd:restriction base="dms:Text"/>
+      </xsd:simpleType>
+    </xsd:element>
+    <xsd:element name="PrimaryImageGen" ma:index="42" nillable="true" ma:displayName="Generate Images?" ma:default="true" ma:internalName="PrimaryImageGen">
+      <xsd:simpleType>
+        <xsd:restriction base="dms:Boolean"/>
+      </xsd:simpleType>
+    </xsd:element>
+    <xsd:element name="HandoffToMSDN" ma:index="43" nillable="true" ma:displayName="Handoff To MSDN Date" ma:default="" ma:internalName="HandoffToMSDN" ma:readOnly="false">
+      <xsd:simpleType>
+        <xsd:restriction base="dms:DateTime"/>
+      </xsd:simpleType>
+    </xsd:element>
+    <xsd:element name="InProjectListLookup" ma:index="44" nillable="true" ma:displayName="InProjectListLookup" ma:list="{E1DF242F-2A85-4892-885C-E072ACF78A23}" ma:internalName="InProjectListLookup" ma:readOnly="true" ma:showField="InProjectList" ma:web="e5d022ff-4ce9-4922-b5a4-f245e35e2aac">
+      <xsd:complexType>
+        <xsd:complexContent>
+          <xsd:extension base="dms:MultiChoiceLookup">
+            <xsd:sequence>
+              <xsd:element name="Value" type="dms:Lookup" maxOccurs="unbounded" minOccurs="0" nillable="true"/>
+            </xsd:sequence>
+          </xsd:extension>
+        </xsd:complexContent>
+      </xsd:complexType>
+    </xsd:element>
+    <xsd:element name="TPInstallLocation" ma:index="45" nillable="true" ma:displayName="Install Location" ma:default="" ma:internalName="TPInstallLocation">
+      <xsd:simpleType>
+        <xsd:restriction base="dms:Text"/>
+      </xsd:simpleType>
+    </xsd:element>
+    <xsd:element name="InternalTagsTaxHTField0" ma:index="47" nillable="true" ma:taxonomy="true" ma:internalName="InternalTagsTaxHTField0" ma:taxonomyFieldName="InternalTags" ma:displayName="Internal Tags" ma:readOnly="false" ma:default="" ma:fieldId="{e822bdd4-da07-482e-8962-d405657c171a}" ma:taxonomyMulti="true" ma:sspId="8f79753a-75d3-41f5-8ca3-40b843941b4f" ma:termSetId="82b6639e-f7fc-4c18-ad2d-003a6e707765" ma:anchorId="00000000-0000-0000-0000-000000000000" ma:open="false" ma:isKeyword="false">
+      <xsd:complexType>
+        <xsd:sequence>
+          <xsd:element ref="pc:Terms" minOccurs="0" maxOccurs="1"/>
+        </xsd:sequence>
+      </xsd:complexType>
+    </xsd:element>
+    <xsd:element name="IntlLangReview" ma:index="48" nillable="true" ma:displayName="Intl Lang QA Review Required?" ma:default="" ma:internalName="IntlLangReview" ma:readOnly="false">
+      <xsd:simpleType>
+        <xsd:restriction base="dms:Boolean"/>
+      </xsd:simpleType>
+    </xsd:element>
+    <xsd:element name="IntlLangReviewer" ma:index="49" nillable="true" ma:displayName="Intl Lang QA Reviewer" ma:default="" ma:internalName="IntlLangReviewer" ma:readOnly="false">
+      <xsd:simpleType>
+        <xsd:restriction base="dms:Text"/>
+      </xsd:simpleType>
+    </xsd:element>
+    <xsd:element name="MarketSpecific" ma:index="50" nillable="true" ma:displayName="Is Market Specific?" ma:default="" ma:internalName="MarketSpecific" ma:readOnly="false">
+      <xsd:simpleType>
+        <xsd:restriction base="dms:Boolean"/>
+      </xsd:simpleType>
+    </xsd:element>
+    <xsd:element name="LastCompleteVersionLookup" ma:index="51" nillable="true" ma:displayName="Last Complete Version Lookup" ma:default="" ma:list="{E1DF242F-2A85-4892-885C-E072ACF78A23}" ma:internalName="LastCompleteVersionLookup" ma:readOnly="true" ma:showField="LastCompleteVersion" ma:web="e5d022ff-4ce9-4922-b5a4-f245e35e2aac">
+      <xsd:complexType>
+        <xsd:complexContent>
+          <xsd:extension base="dms:MultiChoiceLookup">
+            <xsd:sequence>
+              <xsd:element name="Value" type="dms:Lookup" maxOccurs="unbounded" minOccurs="0" nillable="true"/>
+            </xsd:sequence>
+          </xsd:extension>
+        </xsd:complexContent>
+      </xsd:complexType>
+    </xsd:element>
+    <xsd:element name="LastHandOff" ma:index="52" nillable="true" ma:displayName="Last Hand-off" ma:default="" ma:internalName="LastHandOff" ma:readOnly="false">
+      <xsd:simpleType>
+        <xsd:restriction base="dms:DateTime"/>
+      </xsd:simpleType>
+    </xsd:element>
+    <xsd:element name="LastModifiedDateTime" ma:index="53" nillable="true" ma:displayName="Last Modified Date" ma:default="" ma:internalName="LastModifiedDateTime" ma:readOnly="false">
+      <xsd:simpleType>
+        <xsd:restriction base="dms:DateTime"/>
+      </xsd:simpleType>
+    </xsd:element>
+    <xsd:element name="LastPreviewErrorLookup" ma:index="54" nillable="true" ma:displayName="Last Preview Attempt Error" ma:default="" ma:list="{E1DF242F-2A85-4892-885C-E072ACF78A23}" ma:internalName="LastPreviewErrorLookup" ma:readOnly="true" ma:showField="LastPreviewError" ma:web="e5d022ff-4ce9-4922-b5a4-f245e35e2aac">
+      <xsd:complexType>
+        <xsd:complexContent>
+          <xsd:extension base="dms:MultiChoiceLookup">
+            <xsd:sequence>
+              <xsd:element name="Value" type="dms:Lookup" maxOccurs="unbounded" minOccurs="0" nillable="true"/>
+            </xsd:sequence>
+          </xsd:extension>
+        </xsd:complexContent>
+      </xsd:complexType>
+    </xsd:element>
+    <xsd:element name="LastPreviewResultLookup" ma:index="55" nillable="true" ma:displayName="Last Preview Attempt Result" ma:default="" ma:list="{E1DF242F-2A85-4892-885C-E072ACF78A23}" ma:internalName="LastPreviewResultLookup" ma:readOnly="true" ma:showField="LastPreviewResult" ma:web="e5d022ff-4ce9-4922-b5a4-f245e35e2aac">
+      <xsd:complexType>
+        <xsd:complexContent>
+          <xsd:extension base="dms:MultiChoiceLookup">
+            <xsd:sequence>
+              <xsd:element name="Value" type="dms:Lookup" maxOccurs="unbounded" minOccurs="0" nillable="true"/>
+            </xsd:sequence>
+          </xsd:extension>
+        </xsd:complexContent>
+      </xsd:complexType>
+    </xsd:element>
+    <xsd:element name="LastPreviewAttemptDateLookup" ma:index="56" nillable="true" ma:displayName="Last Preview Attempted On" ma:default="" ma:list="{E1DF242F-2A85-4892-885C-E072ACF78A23}" ma:internalName="LastPreviewAttemptDateLookup" ma:readOnly="true" ma:showField="LastPreviewAttemptDate" ma:web="e5d022ff-4ce9-4922-b5a4-f245e35e2aac">
+      <xsd:complexType>
+        <xsd:complexContent>
+          <xsd:extension base="dms:MultiChoiceLookup">
+            <xsd:sequence>
+              <xsd:element name="Value" type="dms:Lookup" maxOccurs="unbounded" minOccurs="0" nillable="true"/>
+            </xsd:sequence>
+          </xsd:extension>
+        </xsd:complexContent>
+      </xsd:complexType>
+    </xsd:element>
+    <xsd:element name="LastPreviewedByLookup" ma:index="57" nillable="true" ma:displayName="Last Previewed By" ma:default="" ma:list="{E1DF242F-2A85-4892-885C-E072ACF78A23}" ma:internalName="LastPreviewedByLookup" ma:readOnly="true" ma:showField="LastPreviewedBy" ma:web="e5d022ff-4ce9-4922-b5a4-f245e35e2aac">
+      <xsd:complexType>
+        <xsd:complexContent>
+          <xsd:extension base="dms:MultiChoiceLookup">
+            <xsd:sequence>
+              <xsd:element name="Value" type="dms:Lookup" maxOccurs="unbounded" minOccurs="0" nillable="true"/>
+            </xsd:sequence>
+          </xsd:extension>
+        </xsd:complexContent>
+      </xsd:complexType>
+    </xsd:element>
+    <xsd:element name="LastPreviewTimeLookup" ma:index="58" nillable="true" ma:displayName="Last Previewed Date" ma:default="" ma:list="{E1DF242F-2A85-4892-885C-E072ACF78A23}" ma:internalName="LastPreviewTimeLookup" ma:readOnly="true" ma:showField="LastPreviewTime" ma:web="e5d022ff-4ce9-4922-b5a4-f245e35e2aac">
+      <xsd:complexType>
+        <xsd:complexContent>
+          <xsd:extension base="dms:MultiChoiceLookup">
+            <xsd:sequence>
+              <xsd:element name="Value" type="dms:Lookup" maxOccurs="unbounded" minOccurs="0" nillable="true"/>
+            </xsd:sequence>
+          </xsd:extension>
+        </xsd:complexContent>
+      </xsd:complexType>
+    </xsd:element>
+    <xsd:element name="LastPreviewVersionLookup" ma:index="59" nillable="true" ma:displayName="Last Previewed Version" ma:default="" ma:list="{E1DF242F-2A85-4892-885C-E072ACF78A23}" ma:internalName="LastPreviewVersionLookup" ma:readOnly="true" ma:showField="LastPreviewVersion" ma:web="e5d022ff-4ce9-4922-b5a4-f245e35e2aac">
+      <xsd:complexType>
+        <xsd:complexContent>
+          <xsd:extension base="dms:MultiChoiceLookup">
+            <xsd:sequence>
+              <xsd:element name="Value" type="dms:Lookup" maxOccurs="unbounded" minOccurs="0" nillable="true"/>
+            </xsd:sequence>
+          </xsd:extension>
+        </xsd:complexContent>
+      </xsd:complexType>
+    </xsd:element>
+    <xsd:element name="LastPublishErrorLookup" ma:index="60" nillable="true" ma:displayName="Last Publish Attempt Error" ma:default="" ma:list="{E1DF242F-2A85-4892-885C-E072ACF78A23}" ma:internalName="LastPublishErrorLookup" ma:readOnly="true" ma:showField="LastPublishError" ma:web="e5d022ff-4ce9-4922-b5a4-f245e35e2aac">
+      <xsd:complexType>
+        <xsd:complexContent>
+          <xsd:extension base="dms:MultiChoiceLookup">
+            <xsd:sequence>
+              <xsd:element name="Value" type="dms:Lookup" maxOccurs="unbounded" minOccurs="0" nillable="true"/>
+            </xsd:sequence>
+          </xsd:extension>
+        </xsd:complexContent>
+      </xsd:complexType>
+    </xsd:element>
+    <xsd:element name="LastPublishResultLookup" ma:index="61" nillable="true" ma:displayName="Last Publish Attempt Result" ma:default="" ma:list="{E1DF242F-2A85-4892-885C-E072ACF78A23}" ma:internalName="LastPublishResultLookup" ma:readOnly="true" ma:showField="LastPublishResult" ma:web="e5d022ff-4ce9-4922-b5a4-f245e35e2aac">
+      <xsd:complexType>
+        <xsd:complexContent>
+          <xsd:extension base="dms:MultiChoiceLookup">
+            <xsd:sequence>
+              <xsd:element name="Value" type="dms:Lookup" maxOccurs="unbounded" minOccurs="0" nillable="true"/>
+            </xsd:sequence>
+          </xsd:extension>
+        </xsd:complexContent>
+      </xsd:complexType>
+    </xsd:element>
+    <xsd:element name="LastPublishAttemptDateLookup" ma:index="62" nillable="true" ma:displayName="Last Publish Attempted On" ma:default="" ma:list="{E1DF242F-2A85-4892-885C-E072ACF78A23}" ma:internalName="LastPublishAttemptDateLookup" ma:readOnly="true" ma:showField="LastPublishAttemptDate" ma:web="e5d022ff-4ce9-4922-b5a4-f245e35e2aac">
+      <xsd:complexType>
+        <xsd:complexContent>
+          <xsd:extension base="dms:MultiChoiceLookup">
+            <xsd:sequence>
+              <xsd:element name="Value" type="dms:Lookup" maxOccurs="unbounded" minOccurs="0" nillable="true"/>
+            </xsd:sequence>
+          </xsd:extension>
+        </xsd:complexContent>
+      </xsd:complexType>
+    </xsd:element>
+    <xsd:element name="LastPublishedByLookup" ma:index="63" nillable="true" ma:displayName="Last Published By" ma:default="" ma:list="{E1DF242F-2A85-4892-885C-E072ACF78A23}" ma:internalName="LastPublishedByLookup" ma:readOnly="true" ma:showField="LastPublishedBy" ma:web="e5d022ff-4ce9-4922-b5a4-f245e35e2aac">
+      <xsd:complexType>
+        <xsd:complexContent>
+          <xsd:extension base="dms:MultiChoiceLookup">
+            <xsd:sequence>
+              <xsd:element name="Value" type="dms:Lookup" maxOccurs="unbounded" minOccurs="0" nillable="true"/>
+            </xsd:sequence>
+          </xsd:extension>
+        </xsd:complexContent>
+      </xsd:complexType>
+    </xsd:element>
+    <xsd:element name="LastPublishTimeLookup" ma:index="64" nillable="true" ma:displayName="Last Published Date" ma:default="" ma:list="{E1DF242F-2A85-4892-885C-E072ACF78A23}" ma:internalName="LastPublishTimeLookup" ma:readOnly="true" ma:showField="LastPublishTime" ma:web="e5d022ff-4ce9-4922-b5a4-f245e35e2aac">
+      <xsd:complexType>
+        <xsd:complexContent>
+          <xsd:extension base="dms:MultiChoiceLookup">
+            <xsd:sequence>
+              <xsd:element name="Value" type="dms:Lookup" maxOccurs="unbounded" minOccurs="0" nillable="true"/>
+            </xsd:sequence>
+          </xsd:extension>
+        </xsd:complexContent>
+      </xsd:complexType>
+    </xsd:element>
+    <xsd:element name="LastPublishVersionLookup" ma:index="65" nillable="true" ma:displayName="Last Published Version" ma:default="" ma:list="{E1DF242F-2A85-4892-885C-E072ACF78A23}" ma:internalName="LastPublishVersionLookup" ma:readOnly="true" ma:showField="LastPublishVersion" ma:web="e5d022ff-4ce9-4922-b5a4-f245e35e2aac">
+      <xsd:complexType>
+        <xsd:complexContent>
+          <xsd:extension base="dms:MultiChoiceLookup">
+            <xsd:sequence>
+              <xsd:element name="Value" type="dms:Lookup" maxOccurs="unbounded" minOccurs="0" nillable="true"/>
+            </xsd:sequence>
+          </xsd:extension>
+        </xsd:complexContent>
+      </xsd:complexType>
+    </xsd:element>
+    <xsd:element name="TPLaunchHelpLinkType" ma:index="66" nillable="true" ma:displayName="Launch Help Link Type" ma:default="Template" ma:internalName="TPLaunchHelpLinkType">
+      <xsd:simpleType>
+        <xsd:restriction base="dms:Choice">
+          <xsd:enumeration value="Template"/>
+          <xsd:enumeration value="Training"/>
+          <xsd:enumeration value="URL"/>
+          <xsd:enumeration value="None"/>
+        </xsd:restriction>
+      </xsd:simpleType>
+    </xsd:element>
+    <xsd:element name="LegacyData" ma:index="67" nillable="true" ma:displayName="Legacy Data" ma:default="" ma:internalName="LegacyData" ma:readOnly="false">
+      <xsd:simpleType>
+        <xsd:restriction base="dms:Note"/>
+      </xsd:simpleType>
+    </xsd:element>
+    <xsd:element name="TPLaunchHelpLink" ma:index="68" nillable="true" ma:displayName="Link to Launch Help Topic" ma:default="" ma:internalName="TPLaunchHelpLink">
+      <xsd:simpleType>
+        <xsd:restriction base="dms:Text"/>
+      </xsd:simpleType>
+    </xsd:element>
+    <xsd:element name="LocComments" ma:index="69" nillable="true" ma:displayName="Loc Approval Comments" ma:default="" ma:internalName="LocComments" ma:readOnly="false">
+      <xsd:simpleType>
+        <xsd:restriction base="dms:Note"/>
+      </xsd:simpleType>
+    </xsd:element>
+    <xsd:element name="LocLastLocAttemptVersionLookup" ma:index="70" nillable="true" ma:displayName="Loc Last Loc Attempt Version" ma:default="" ma:list="{D8789D1B-66E7-4538-930C-3B8C6A9D68AA}" ma:internalName="LocLastLocAttemptVersionLookup" ma:readOnly="false" ma:showField="LastLocAttemptVersion" ma:web="e5d022ff-4ce9-4922-b5a4-f245e35e2aac">
+      <xsd:simpleType>
+        <xsd:restriction base="dms:Lookup"/>
+      </xsd:simpleType>
+    </xsd:element>
+    <xsd:element name="LocLastLocAttemptVersionTypeLookup" ma:index="71" nillable="true" ma:displayName="Loc Last Loc Attempt Version Type" ma:default="" ma:list="{D8789D1B-66E7-4538-930C-3B8C6A9D68AA}" ma:internalName="LocLastLocAttemptVersionTypeLookup" ma:readOnly="true" ma:showField="LastLocAttemptVersionType" ma:web="e5d022ff-4ce9-4922-b5a4-f245e35e2aac">
+      <xsd:simpleType>
+        <xsd:restriction base="dms:Lookup"/>
+      </xsd:simpleType>
+    </xsd:element>
+    <xsd:element name="LocManualTestRequired" ma:index="72" nillable="true" ma:displayName="Loc Manual Test Required" ma:default="" ma:internalName="LocManualTestRequired" ma:readOnly="false">
+      <xsd:simpleType>
+        <xsd:restriction base="dms:Boolean"/>
+      </xsd:simpleType>
+    </xsd:element>
+    <xsd:element name="LocMarketGroupTiers2" ma:index="73" nillable="true" ma:displayName="Loc Market Group Tiers" ma:internalName="LocMarketGroupTiers2" ma:readOnly="false">
+      <xsd:simpleType>
+        <xsd:restriction base="dms:Unknown"/>
+      </xsd:simpleType>
+    </xsd:element>
+    <xsd:element name="LocNewPublishedVersionLookup" ma:index="74" nillable="true" ma:displayName="Loc New Published Version Lookup" ma:default="" ma:list="{D8789D1B-66E7-4538-930C-3B8C6A9D68AA}" ma:internalName="LocNewPublishedVersionLookup" ma:readOnly="true" ma:showField="NewPublishedVersion" ma:web="e5d022ff-4ce9-4922-b5a4-f245e35e2aac">
+      <xsd:simpleType>
+        <xsd:restriction base="dms:Lookup"/>
+      </xsd:simpleType>
+    </xsd:element>
+    <xsd:element name="LocOverallHandbackStatusLookup" ma:index="75" nillable="true" ma:displayName="Loc Overall Handback Status" ma:default="" ma:list="{D8789D1B-66E7-4538-930C-3B8C6A9D68AA}" ma:internalName="LocOverallHandbackStatusLookup" ma:readOnly="true" ma:showField="OverallHandbackStatus" ma:web="e5d022ff-4ce9-4922-b5a4-f245e35e2aac">
+      <xsd:simpleType>
+        <xsd:restriction base="dms:Lookup"/>
+      </xsd:simpleType>
+    </xsd:element>
+    <xsd:element name="LocOverallLocStatusLookup" ma:index="76" nillable="true" ma:displayName="Loc Overall Localize Status" ma:default="" ma:list="{D8789D1B-66E7-4538-930C-3B8C6A9D68AA}" ma:internalName="LocOverallLocStatusLookup" ma:readOnly="true" ma:showField="OverallLocStatus" ma:web="e5d022ff-4ce9-4922-b5a4-f245e35e2aac">
+      <xsd:simpleType>
+        <xsd:restriction base="dms:Lookup"/>
+      </xsd:simpleType>
+    </xsd:element>
+    <xsd:element name="LocOverallPreviewStatusLookup" ma:index="77" nillable="true" ma:displayName="Loc Overall Preview Status" ma:default="" ma:list="{D8789D1B-66E7-4538-930C-3B8C6A9D68AA}" ma:internalName="LocOverallPreviewStatusLookup" ma:readOnly="true" ma:showField="OverallPreviewStatus" ma:web="e5d022ff-4ce9-4922-b5a4-f245e35e2aac">
+      <xsd:simpleType>
+        <xsd:restriction base="dms:Lookup"/>
+      </xsd:simpleType>
+    </xsd:element>
+    <xsd:element name="LocOverallPublishStatusLookup" ma:index="78" nillable="true" ma:displayName="Loc Overall Publish Status" ma:default="" ma:list="{D8789D1B-66E7-4538-930C-3B8C6A9D68AA}" ma:internalName="LocOverallPublishStatusLookup" ma:readOnly="true" ma:showField="OverallPublishStatus" ma:web="e5d022ff-4ce9-4922-b5a4-f245e35e2aac">
+      <xsd:simpleType>
+        <xsd:restriction base="dms:Lookup"/>
+      </xsd:simpleType>
+    </xsd:element>
+    <xsd:element name="IntlLocPriority" ma:index="79" nillable="true" ma:displayName="Loc Priority" ma:default="" ma:internalName="IntlLocPriority" ma:readOnly="false">
+      <xsd:simpleType>
+        <xsd:restriction base="dms:Unknown"/>
+      </xsd:simpleType>
+    </xsd:element>
+    <xsd:element name="LocProcessedForHandoffsLookup" ma:index="80" nillable="true" ma:displayName="Loc Processed For Handoffs" ma:default="" ma:list="{D8789D1B-66E7-4538-930C-3B8C6A9D68AA}" ma:internalName="LocProcessedForHandoffsLookup" ma:readOnly="true" ma:showField="ProcessedForHandoffs" ma:web="e5d022ff-4ce9-4922-b5a4-f245e35e2aac">
+      <xsd:simpleType>
+        <xsd:restriction base="dms:Lookup"/>
+      </xsd:simpleType>
+    </xsd:element>
+    <xsd:element name="LocProcessedForMarketsLookup" ma:index="81" nillable="true" ma:displayName="Loc Processed For Markets" ma:default="" ma:list="{D8789D1B-66E7-4538-930C-3B8C6A9D68AA}" ma:internalName="LocProcessedForMarketsLookup" ma:readOnly="true" ma:showField="ProcessedForMarkets" ma:web="e5d022ff-4ce9-4922-b5a4-f245e35e2aac">
+      <xsd:simpleType>
+        <xsd:restriction base="dms:Lookup"/>
+      </xsd:simpleType>
+    </xsd:element>
+    <xsd:element name="LocPublishedDependentAssetsLookup" ma:index="82" nillable="true" ma:displayName="Loc Published Dependent Assets" ma:default="" ma:list="{D8789D1B-66E7-4538-930C-3B8C6A9D68AA}" ma:internalName="LocPublishedDependentAssetsLookup" ma:readOnly="true" ma:showField="PublishedDependentAssets" ma:web="e5d022ff-4ce9-4922-b5a4-f245e35e2aac">
+      <xsd:simpleType>
+        <xsd:restriction base="dms:Lookup"/>
+      </xsd:simpleType>
+    </xsd:element>
+    <xsd:element name="LocPublishedLinkedAssetsLookup" ma:index="83" nillable="true" ma:displayName="Loc Published Linked Assets" ma:default="" ma:list="{D8789D1B-66E7-4538-930C-3B8C6A9D68AA}" ma:internalName="LocPublishedLinkedAssetsLookup" ma:readOnly="true" ma:showField="PublishedLinkedAssets" ma:web="e5d022ff-4ce9-4922-b5a4-f245e35e2aac">
+      <xsd:simpleType>
+        <xsd:restriction base="dms:Lookup"/>
+      </xsd:simpleType>
+    </xsd:element>
+    <xsd:element name="LocRecommendedHandoff" ma:index="84" nillable="true" ma:displayName="Loc Recommended Handoff" ma:default="" ma:indexed="true" ma:internalName="LocRecommendedHandoff" ma:readOnly="false">
+      <xsd:simpleType>
+        <xsd:restriction base="dms:Text"/>
+      </xsd:simpleType>
+    </xsd:element>
+    <xsd:element name="LocalizationTagsTaxHTField0" ma:index="86" nillable="true" ma:taxonomy="true" ma:internalName="LocalizationTagsTaxHTField0" ma:taxonomyFieldName="LocalizationTags" ma:displayName="Localization Tags" ma:readOnly="false" ma:default="" ma:fieldId="{63236a87-6c6d-4a5b-9fe1-c805ecae0bb8}" ma:taxonomyMulti="true" ma:sspId="8f79753a-75d3-41f5-8ca3-40b843941b4f" ma:termSetId="5b7703a5-8e8b-4b58-8b31-1cea35331da3" ma:anchorId="00000000-0000-0000-0000-000000000000" ma:open="false" ma:isKeyword="false">
+      <xsd:complexType>
+        <xsd:sequence>
+          <xsd:element ref="pc:Terms" minOccurs="0" maxOccurs="1"/>
+        </xsd:sequence>
+      </xsd:complexType>
+    </xsd:element>
+    <xsd:element name="MachineTranslated" ma:index="87" nillable="true" ma:displayName="Machine Translated" ma:default="" ma:internalName="MachineTranslated" ma:readOnly="false">
+      <xsd:simpleType>
+        <xsd:restriction base="dms:Boolean"/>
+      </xsd:simpleType>
+    </xsd:element>
+    <xsd:element name="Manager" ma:index="88" nillable="true" ma:displayName="Manager" ma:hidden="true" ma:internalName="Manager" ma:readOnly="false">
+      <xsd:simpleType>
+        <xsd:restriction base="dms:Text"/>
+      </xsd:simpleType>
+    </xsd:element>
+    <xsd:element name="Markets" ma:index="89" nillable="true" ma:displayName="Markets" ma:default="" ma:description="Leave blank to show in all markets" ma:list="{5E053CDA-25E6-45C3-8DB3-AEDB8C2D0B9A}" ma:internalName="Markets" ma:readOnly="false" ma:showField="MarketName" ma:web="e5d022ff-4ce9-4922-b5a4-f245e35e2aac">
+      <xsd:complexType>
+        <xsd:complexContent>
+          <xsd:extension base="dms:MultiChoiceLookup">
+            <xsd:sequence>
+              <xsd:element name="Value" type="dms:Lookup" maxOccurs="unbounded" minOccurs="0" nillable="true"/>
+            </xsd:sequence>
+          </xsd:extension>
+        </xsd:complexContent>
+      </xsd:complexType>
+    </xsd:element>
+    <xsd:element name="Milestone" ma:index="90" nillable="true" ma:displayName="Milestone" ma:default="" ma:internalName="Milestone" ma:readOnly="false">
+      <xsd:simpleType>
+        <xsd:restriction base="dms:Unknown"/>
+      </xsd:simpleType>
+    </xsd:element>
+    <xsd:element name="TPNamespace" ma:index="93" nillable="true" ma:displayName="Namespace" ma:default="" ma:internalName="TPNamespace">
+      <xsd:simpleType>
+        <xsd:restriction base="dms:Text"/>
+      </xsd:simpleType>
+    </xsd:element>
+    <xsd:element name="NumericId" ma:index="94" nillable="true" ma:displayName="Numeric ID" ma:default="" ma:indexed="true" ma:internalName="NumericId" ma:readOnly="false">
+      <xsd:simpleType>
+        <xsd:restriction base="dms:Number"/>
+      </xsd:simpleType>
+    </xsd:element>
+    <xsd:element name="NumOfRatingsLookup" ma:index="95" nillable="true" ma:displayName="NumOfRatings" ma:default="" ma:list="{E1DF242F-2A85-4892-885C-E072ACF78A23}" ma:internalName="NumOfRatingsLookup" ma:readOnly="true" ma:showField="NumOfRatings" ma:web="e5d022ff-4ce9-4922-b5a4-f245e35e2aac">
+      <xsd:complexType>
+        <xsd:complexContent>
+          <xsd:extension base="dms:MultiChoiceLookup">
+            <xsd:sequence>
+              <xsd:element name="Value" type="dms:Lookup" maxOccurs="unbounded" minOccurs="0" nillable="true"/>
+            </xsd:sequence>
+          </xsd:extension>
+        </xsd:complexContent>
+      </xsd:complexType>
+    </xsd:element>
+    <xsd:element name="OOCacheId" ma:index="96" nillable="true" ma:displayName="OOCacheId" ma:internalName="OOCacheId" ma:readOnly="false">
+      <xsd:simpleType>
+        <xsd:restriction base="dms:Text"/>
+      </xsd:simpleType>
+    </xsd:element>
+    <xsd:element name="OpenTemplate" ma:index="97" nillable="true" ma:displayName="Open Template" ma:default="true" ma:internalName="OpenTemplate">
+      <xsd:simpleType>
+        <xsd:restriction base="dms:Boolean"/>
+      </xsd:simpleType>
+    </xsd:element>
+    <xsd:element name="OriginAsset" ma:index="98" nillable="true" ma:displayName="Origin Asset" ma:default="" ma:internalName="OriginAsset" ma:readOnly="false">
+      <xsd:simpleType>
+        <xsd:restriction base="dms:Text"/>
+      </xsd:simpleType>
+    </xsd:element>
+    <xsd:element name="OriginalRelease" ma:index="99" nillable="true" ma:displayName="Original Release" ma:default="15" ma:internalName="OriginalRelease" ma:readOnly="false">
+      <xsd:simpleType>
+        <xsd:restriction base="dms:Choice">
+          <xsd:enumeration value="14"/>
+          <xsd:enumeration value="15"/>
+          <xsd:enumeration value="16"/>
+        </xsd:restriction>
+      </xsd:simpleType>
+    </xsd:element>
+    <xsd:element name="OriginalSourceMarket" ma:index="100" nillable="true" ma:displayName="Original Source Market Group" ma:default="" ma:internalName="OriginalSourceMarket" ma:readOnly="false">
+      <xsd:simpleType>
+        <xsd:restriction base="dms:Text"/>
+      </xsd:simpleType>
+    </xsd:element>
+    <xsd:element name="OutputCachingOn" ma:index="101" nillable="true" ma:displayName="Output Caching" ma:default="true" ma:hidden="true" ma:internalName="OutputCachingOn" ma:readOnly="false">
+      <xsd:simpleType>
+        <xsd:restriction base="dms:Boolean"/>
+      </xsd:simpleType>
+    </xsd:element>
+    <xsd:element name="ParentAssetId" ma:index="102" nillable="true" ma:displayName="Parent Asset Id" ma:default="" ma:internalName="ParentAssetId" ma:readOnly="false">
+      <xsd:simpleType>
+        <xsd:restriction base="dms:Text"/>
+      </xsd:simpleType>
+    </xsd:element>
+    <xsd:element name="PlannedPubDate" ma:index="103" nillable="true" ma:displayName="Planned Publish Date" ma:default="" ma:indexed="true" ma:internalName="PlannedPubDate" ma:readOnly="false">
+      <xsd:simpleType>
+        <xsd:restriction base="dms:DateTime"/>
+      </xsd:simpleType>
+    </xsd:element>
+    <xsd:element name="PolicheckWords" ma:index="104" nillable="true" ma:displayName="Policheck Words" ma:default="" ma:internalName="PolicheckWords" ma:readOnly="false">
+      <xsd:simpleType>
+        <xsd:restriction base="dms:Text"/>
+      </xsd:simpleType>
+    </xsd:element>
+    <xsd:element name="BusinessGroup" ma:index="105" nillable="true" ma:displayName="Product Division Owner" ma:default="" ma:internalName="BusinessGroup" ma:readOnly="false">
+      <xsd:simpleType>
+        <xsd:restriction base="dms:Unknown"/>
+      </xsd:simpleType>
+    </xsd:element>
+    <xsd:element name="UAProjectedTotalWords" ma:index="106" nillable="true" ma:displayName="Projected Word Count" ma:default="" ma:internalName="UAProjectedTotalWords" ma:readOnly="false">
+      <xsd:simpleType>
+        <xsd:restriction base="dms:Unknown"/>
+      </xsd:simpleType>
+    </xsd:element>
+    <xsd:element name="Provider" ma:index="107" nillable="true" ma:displayName="Provider" ma:default="" ma:internalName="Provider" ma:readOnly="false">
+      <xsd:simpleType>
+        <xsd:restriction base="dms:Unknown"/>
+      </xsd:simpleType>
+    </xsd:element>
+    <xsd:element name="Providers" ma:index="108" nillable="true" ma:displayName="Providers" ma:default="" ma:internalName="Providers">
+      <xsd:simpleType>
+        <xsd:restriction base="dms:Unknown"/>
+      </xsd:simpleType>
+    </xsd:element>
+    <xsd:element name="PublishStatusLookup" ma:index="109" nillable="true" ma:displayName="Publish Status" ma:default="" ma:list="{E1DF242F-2A85-4892-885C-E072ACF78A23}" ma:internalName="PublishStatusLookup" ma:readOnly="false" ma:showField="PublishStatus" ma:web="e5d022ff-4ce9-4922-b5a4-f245e35e2aac">
+      <xsd:complexType>
+        <xsd:complexContent>
+          <xsd:extension base="dms:MultiChoiceLookup">
+            <xsd:sequence>
+              <xsd:element name="Value" type="dms:Lookup" maxOccurs="unbounded" minOccurs="0" nillable="true"/>
+            </xsd:sequence>
+          </xsd:extension>
+        </xsd:complexContent>
+      </xsd:complexType>
+    </xsd:element>
+    <xsd:element name="PublishTargets" ma:index="110" nillable="true" ma:displayName="Publish Target" ma:default="OfficeOnlineVNext" ma:internalName="PublishTargets" ma:readOnly="false">
+      <xsd:simpleType>
+        <xsd:restriction base="dms:Unknown"/>
+      </xsd:simpleType>
+    </xsd:element>
+    <xsd:element name="RecommendationsModifier" ma:index="111" nillable="true" ma:displayName="Recommendations Modifier" ma:default="" ma:internalName="RecommendationsModifier" ma:readOnly="false">
+      <xsd:simpleType>
+        <xsd:restriction base="dms:Number"/>
+      </xsd:simpleType>
+    </xsd:element>
+    <xsd:element name="ArtSampleDocs" ma:index="112" nillable="true" ma:displayName="Sample Docs" ma:default="" ma:hidden="true" ma:internalName="ArtSampleDocs" ma:readOnly="false">
+      <xsd:simpleType>
+        <xsd:restriction base="dms:Text"/>
+      </xsd:simpleType>
+    </xsd:element>
+    <xsd:element name="ScenarioTagsTaxHTField0" ma:index="114" nillable="true" ma:taxonomy="true" ma:internalName="ScenarioTagsTaxHTField0" ma:taxonomyFieldName="ScenarioTags" ma:displayName="Scenarios" ma:readOnly="false" ma:default="" ma:fieldId="{67a15031-dfad-40a3-960d-7cc941d4a986}" ma:taxonomyMulti="true" ma:sspId="8f79753a-75d3-41f5-8ca3-40b843941b4f" ma:termSetId="4b7d5f16-e2f2-4fc0-bab3-6e8b931e57d6" ma:anchorId="00000000-0000-0000-0000-000000000000" ma:open="false" ma:isKeyword="false">
+      <xsd:complexType>
+        <xsd:sequence>
+          <xsd:element ref="pc:Terms" minOccurs="0" maxOccurs="1"/>
+        </xsd:sequence>
+      </xsd:complexType>
+    </xsd:element>
+    <xsd:element name="ShowIn" ma:index="116" nillable="true" ma:displayName="Show In" ma:default="Show everywhere" ma:internalName="ShowIn" ma:readOnly="false">
+      <xsd:simpleType>
+        <xsd:restriction base="dms:Choice">
+          <xsd:enumeration value="Hide on web"/>
+          <xsd:enumeration value="On Web no search"/>
+          <xsd:enumeration value="Show everywhere"/>
+          <xsd:enumeration value="Special use only"/>
+        </xsd:restriction>
+      </xsd:simpleType>
+    </xsd:element>
+    <xsd:element name="SourceTitle" ma:index="117" nillable="true" ma:displayName="Source Title" ma:default="" ma:indexed="true" ma:internalName="SourceTitle" ma:readOnly="false">
+      <xsd:simpleType>
+        <xsd:restriction base="dms:Text"/>
+      </xsd:simpleType>
+    </xsd:element>
+    <xsd:element name="CSXSubmissionDate" ma:index="118" nillable="true" ma:displayName="Submission Date" ma:default="" ma:internalName="CSXSubmissionDate" ma:readOnly="false">
+      <xsd:simpleType>
+        <xsd:restriction base="dms:DateTime"/>
+      </xsd:simpleType>
+    </xsd:element>
+    <xsd:element name="SubmitterId" ma:index="119" nillable="true" ma:displayName="Submitter ID" ma:default="" ma:internalName="SubmitterId" ma:readOnly="false">
+      <xsd:simpleType>
+        <xsd:restriction base="dms:Text"/>
+      </xsd:simpleType>
+    </xsd:element>
+    <xsd:element name="TaxCatchAll" ma:index="120" nillable="true" ma:displayName="Taxonomy Catch All Column" ma:hidden="true" ma:list="{2f397b98-bdf6-47da-a1ac-484548f5e091}" ma:internalName="TaxCatchAll" ma:showField="CatchAllData" ma:web="e5d022ff-4ce9-4922-b5a4-f245e35e2aac">
+      <xsd:complexType>
+        <xsd:complexContent>
+          <xsd:extension base="dms:MultiChoiceLookup">
+            <xsd:sequence>
+              <xsd:element name="Value" type="dms:Lookup" maxOccurs="unbounded" minOccurs="0" nillable="true"/>
+            </xsd:sequence>
+          </xsd:extension>
+        </xsd:complexContent>
+      </xsd:complexType>
+    </xsd:element>
+    <xsd:element name="TaxCatchAllLabel" ma:index="121" nillable="true" ma:displayName="Taxonomy Catch All Column1" ma:hidden="true" ma:list="{2f397b98-bdf6-47da-a1ac-484548f5e091}" ma:internalName="TaxCatchAllLabel" ma:readOnly="true" ma:showField="CatchAllDataLabel" ma:web="e5d022ff-4ce9-4922-b5a4-f245e35e2aac">
+      <xsd:complexType>
+        <xsd:complexContent>
+          <xsd:extension base="dms:MultiChoiceLookup">
+            <xsd:sequence>
+              <xsd:element name="Value" type="dms:Lookup" maxOccurs="unbounded" minOccurs="0" nillable="true"/>
+            </xsd:sequence>
+          </xsd:extension>
+        </xsd:complexContent>
+      </xsd:complexType>
+    </xsd:element>
+    <xsd:element name="TemplateStatus" ma:index="122" nillable="true" ma:displayName="Template Status" ma:default="" ma:internalName="TemplateStatus">
+      <xsd:simpleType>
+        <xsd:restriction base="dms:Unknown"/>
+      </xsd:simpleType>
+    </xsd:element>
+    <xsd:element name="TemplateTemplateType" ma:index="123" nillable="true" ma:displayName="Template Type" ma:default="" ma:internalName="TemplateTemplateType">
+      <xsd:simpleType>
+        <xsd:restriction base="dms:Unknown"/>
+      </xsd:simpleType>
+    </xsd:element>
+    <xsd:element name="ThumbnailAssetId" ma:index="124" nillable="true" ma:displayName="Thumbnail Image Asset" ma:default="" ma:internalName="ThumbnailAssetId" ma:readOnly="false">
+      <xsd:simpleType>
+        <xsd:restriction base="dms:Text"/>
+      </xsd:simpleType>
+    </xsd:element>
+    <xsd:element name="TimesCloned" ma:index="125" nillable="true" ma:displayName="Times Cloned" ma:default="" ma:internalName="TimesCloned" ma:readOnly="false">
+      <xsd:simpleType>
+        <xsd:restriction base="dms:Number"/>
+      </xsd:simpleType>
+    </xsd:element>
+    <xsd:element name="TrustLevel" ma:index="127" nillable="true" ma:displayName="Trust Level" ma:default="1 Microsoft Managed Content" ma:internalName="TrustLevel" ma:readOnly="false">
+      <xsd:simpleType>
+        <xsd:restriction base="dms:Unknown"/>
+      </xsd:simpleType>
+    </xsd:element>
+    <xsd:element name="UALocComments" ma:index="128" nillable="true" ma:displayName="UA Loc Comments" ma:default="" ma:internalName="UALocComments" ma:readOnly="false">
+      <xsd:simpleType>
+        <xsd:restriction base="dms:Note"/>
+      </xsd:simpleType>
+    </xsd:element>
+    <xsd:element name="UALocRecommendation" ma:index="129" nillable="true" ma:displayName="UA Loc Recommendation" ma:default="Localize" ma:internalName="UALocRecommendation" ma:readOnly="false">
+      <xsd:simpleType>
+        <xsd:restriction base="dms:Choice">
+          <xsd:enumeration value="Localize"/>
+          <xsd:enumeration value="Never Localize"/>
+          <xsd:enumeration value="Priority Localize"/>
+        </xsd:restriction>
+      </xsd:simpleType>
+    </xsd:element>
+    <xsd:element name="UANotes" ma:index="130" nillable="true" ma:displayName="UA Notes" ma:default="" ma:internalName="UANotes" ma:readOnly="false">
+      <xsd:simpleType>
+        <xsd:restriction base="dms:Note"/>
+      </xsd:simpleType>
+    </xsd:element>
+    <xsd:element name="TPAppVersion" ma:index="131" nillable="true" ma:displayName="Version" ma:default="" ma:internalName="TPAppVersion">
+      <xsd:simpleType>
+        <xsd:restriction base="dms:Text"/>
+      </xsd:simpleType>
+    </xsd:element>
+    <xsd:element name="VoteCount" ma:index="132" nillable="true" ma:displayName="Vote Count" ma:default="" ma:internalName="VoteCount" ma:readOnly="false">
+      <xsd:simpleType>
+        <xsd:restriction base="dms:Unknown"/>
+      </xsd:simpleType>
+    </xsd:element>
+  </xsd:schema>
+  <xsd:schema xmlns="http://schemas.openxmlformats.org/package/2006/metadata/core-properties" xmlns:xsd="http://www.w3.org/2001/XMLSchema" xmlns:xsi="http://www.w3.org/2001/XMLSchema-instance" xmlns:dc="http://purl.org/dc/elements/1.1/" xmlns:dcterms="http://purl.org/dc/terms/" xmlns:odoc="http://schemas.microsoft.com/internal/obd" targetNamespace="http://schemas.openxmlformats.org/package/2006/metadata/core-properties" elementFormDefault="qualified" attributeFormDefault="unqualified" blockDefault="#all">
+    <xsd:import namespace="http://purl.org/dc/elements/1.1/" schemaLocation="http://dublincore.org/schemas/xmls/qdc/2003/04/02/dc.xsd"/>
+    <xsd:import namespace="http://purl.org/dc/terms/" schemaLocation="http://dublincore.org/schemas/xmls/qdc/2003/04/02/dcterms.xsd"/>
+    <xsd:element name="coreProperties" type="CT_coreProperties"/>
+    <xsd:complexType name="CT_coreProperties">
+      <xsd:all>
+        <xsd:element ref="dc:creator" minOccurs="0" maxOccurs="1"/>
+        <xsd:element ref="dcterms:created" minOccurs="0" maxOccurs="1"/>
+        <xsd:element ref="dc:identifier" minOccurs="0" maxOccurs="1"/>
+        <xsd:element name="contentType" minOccurs="0" maxOccurs="1" type="xsd:string" ma:index="21" ma:displayName="Content Type"/>
+        <xsd:element ref="dc:title" minOccurs="0" maxOccurs="1" ma:index="126" ma:displayName="Title"/>
+        <xsd:element ref="dc:subject" minOccurs="0" maxOccurs="1"/>
+        <xsd:element ref="dc:description" minOccurs="0" maxOccurs="1"/>
+        <xsd:element name="keywords" minOccurs="0" maxOccurs="1" type="xsd:string"/>
+        <xsd:element ref="dc:language" minOccurs="0" maxOccurs="1"/>
+        <xsd:element name="category" minOccurs="0" maxOccurs="1" type="xsd:string"/>
+        <xsd:element name="version" minOccurs="0" maxOccurs="1" type="xsd:string"/>
+        <xsd:element name="revision" minOccurs="0" maxOccurs="1" type="xsd:string">
+          <xsd:annotation>
+            <xsd:documentation>
+                        This value indicates the number of saves or revisions. The application is responsible for updating this value after each revision.
+                    </xsd:documentation>
+          </xsd:annotation>
+        </xsd:element>
+        <xsd:element name="lastModifiedBy" minOccurs="0" maxOccurs="1" type="xsd:string"/>
+        <xsd:element ref="dcterms:modified" minOccurs="0" maxOccurs="1"/>
+        <xsd:element name="contentStatus" minOccurs="0" maxOccurs="1" type="xsd:string"/>
+      </xsd:all>
+    </xsd:complexType>
+  </xsd:schema>
+  <xs:schema xmlns:pc="http://schemas.microsoft.com/office/infopath/2007/PartnerControls" xmlns:xs="http://www.w3.org/2001/XMLSchema" targetNamespace="http://schemas.microsoft.com/office/infopath/2007/PartnerControls" elementFormDefault="qualified" attributeFormDefault="unqualified">
+    <xs:element name="Person">
+      <xs:complexType>
+        <xs:sequence>
+          <xs:element ref="pc:DisplayName" minOccurs="0"/>
+          <xs:element ref="pc:AccountId" minOccurs="0"/>
+          <xs:element ref="pc:AccountType" minOccurs="0"/>
+        </xs:sequence>
+      </xs:complexType>
+    </xs:element>
+    <xs:element name="DisplayName" type="xs:string"/>
+    <xs:element name="AccountId" type="xs:string"/>
+    <xs:element name="AccountType" type="xs:string"/>
+    <xs:element name="BDCAssociatedEntity">
+      <xs:complexType>
+        <xs:sequence>
+          <xs:element ref="pc:BDCEntity" minOccurs="0" maxOccurs="unbounded"/>
+        </xs:sequence>
+        <xs:attribute ref="pc:EntityNamespace"/>
+        <xs:attribute ref="pc:EntityName"/>
+        <xs:attribute ref="pc:SystemInstanceName"/>
+        <xs:attribute ref="pc:AssociationName"/>
+      </xs:complexType>
+    </xs:element>
+    <xs:attribute name="EntityNamespace" type="xs:string"/>
+    <xs:attribute name="EntityName" type="xs:string"/>
+    <xs:attribute name="SystemInstanceName" type="xs:string"/>
+    <xs:attribute name="AssociationName" type="xs:string"/>
+    <xs:element name="BDCEntity">
+      <xs:complexType>
+        <xs:sequence>
+          <xs:element ref="pc:EntityDisplayName" minOccurs="0"/>
+          <xs:element ref="pc:EntityInstanceReference" minOccurs="0"/>
+          <xs:element ref="pc:EntityId1" minOccurs="0"/>
+          <xs:element ref="pc:EntityId2" minOccurs="0"/>
+          <xs:element ref="pc:EntityId3" minOccurs="0"/>
+          <xs:element ref="pc:EntityId4" minOccurs="0"/>
+          <xs:element ref="pc:EntityId5" minOccurs="0"/>
+        </xs:sequence>
+      </xs:complexType>
+    </xs:element>
+    <xs:element name="EntityDisplayName" type="xs:string"/>
+    <xs:element name="EntityInstanceReference" type="xs:string"/>
+    <xs:element name="EntityId1" type="xs:string"/>
+    <xs:element name="EntityId2" type="xs:string"/>
+    <xs:element name="EntityId3" type="xs:string"/>
+    <xs:element name="EntityId4" type="xs:string"/>
+    <xs:element name="EntityId5" type="xs:string"/>
+    <xs:element name="Terms">
+      <xs:complexType>
+        <xs:sequence>
+          <xs:element ref="pc:TermInfo" minOccurs="0" maxOccurs="unbounded"/>
+        </xs:sequence>
+      </xs:complexType>
+    </xs:element>
+    <xs:element name="TermInfo">
+      <xs:complexType>
+        <xs:sequence>
+          <xs:element ref="pc:TermName" minOccurs="0"/>
+          <xs:element ref="pc:TermId" minOccurs="0"/>
+        </xs:sequence>
+      </xs:complexType>
+    </xs:element>
+    <xs:element name="TermName" type="xs:string"/>
+    <xs:element name="TermId" type="xs:string"/>
+  </xs:schema>
+</ct:contentTypeSchema>
+</file>
+
 <file path=customXml/item4.xml><?xml version="1.0" encoding="utf-8"?>
 <b:Sources xmlns:b="http://schemas.openxmlformats.org/officeDocument/2006/bibliography" xmlns="http://schemas.openxmlformats.org/officeDocument/2006/bibliography" SelectedStyle="\APASixthEditionOfficeOnline.xsl" StyleName="APA" Version="6"/>
 </file>
 
 <file path=customXml/itemProps1.xml><?xml version="1.0" encoding="utf-8"?>
+<ds:datastoreItem xmlns:ds="http://schemas.openxmlformats.org/officeDocument/2006/customXml" ds:itemID="{7ABB109B-79B4-4647-889B-A6D82EC858DF}">
+  <ds:schemaRefs>
+    <ds:schemaRef ds:uri="http://schemas.microsoft.com/office/2006/metadata/properties"/>
+    <ds:schemaRef ds:uri="http://schemas.microsoft.com/office/infopath/2007/PartnerControls"/>
+    <ds:schemaRef ds:uri="e5d022ff-4ce9-4922-b5a4-f245e35e2aac"/>
+  </ds:schemaRefs>
+</ds:datastoreItem>
+</file>
+
+<file path=customXml/itemProps2.xml><?xml version="1.0" encoding="utf-8"?>
+<ds:datastoreItem xmlns:ds="http://schemas.openxmlformats.org/officeDocument/2006/customXml" ds:itemID="{D0DA407E-CF0A-4AB9-B575-424BAEC8B182}">
+  <ds:schemaRefs>
+    <ds:schemaRef ds:uri="http://schemas.microsoft.com/sharepoint/v3/contenttype/forms"/>
+  </ds:schemaRefs>
+</ds:datastoreItem>
+</file>
+
+<file path=customXml/itemProps3.xml><?xml version="1.0" encoding="utf-8"?>
 <ds:datastoreItem xmlns:ds="http://schemas.openxmlformats.org/officeDocument/2006/customXml" ds:itemID="{2B5C2808-8093-4CB7-BBDE-C93124CD48FE}">
   <ds:schemaRefs>
     <ds:schemaRef ds:uri="http://schemas.microsoft.com/office/2006/metadata/contentType"/>
@@ -10468,24 +10492,6 @@
 </ds:datastoreItem>
 </file>
 
-<file path=customXml/itemProps2.xml><?xml version="1.0" encoding="utf-8"?>
-<ds:datastoreItem xmlns:ds="http://schemas.openxmlformats.org/officeDocument/2006/customXml" ds:itemID="{D0DA407E-CF0A-4AB9-B575-424BAEC8B182}">
-  <ds:schemaRefs>
-    <ds:schemaRef ds:uri="http://schemas.microsoft.com/sharepoint/v3/contenttype/forms"/>
-  </ds:schemaRefs>
-</ds:datastoreItem>
-</file>
-
-<file path=customXml/itemProps3.xml><?xml version="1.0" encoding="utf-8"?>
-<ds:datastoreItem xmlns:ds="http://schemas.openxmlformats.org/officeDocument/2006/customXml" ds:itemID="{7ABB109B-79B4-4647-889B-A6D82EC858DF}">
-  <ds:schemaRefs>
-    <ds:schemaRef ds:uri="http://schemas.microsoft.com/office/2006/metadata/properties"/>
-    <ds:schemaRef ds:uri="http://schemas.microsoft.com/office/infopath/2007/PartnerControls"/>
-    <ds:schemaRef ds:uri="e5d022ff-4ce9-4922-b5a4-f245e35e2aac"/>
-  </ds:schemaRefs>
-</ds:datastoreItem>
-</file>
-
 <file path=customXml/itemProps4.xml><?xml version="1.0" encoding="utf-8"?>
 <ds:datastoreItem xmlns:ds="http://schemas.openxmlformats.org/officeDocument/2006/customXml" ds:itemID="{FFCA9B41-E90A-47F4-9865-DD6B91FE7849}">
   <ds:schemaRefs>

</xml_diff>

<commit_message>
Atualização V6.2 - Adição das Referências Bibliográficas
</commit_message>
<xml_diff>
--- a/PesquisaNoSQL-Grupo-BFG-V6.docx
+++ b/PesquisaNoSQL-Grupo-BFG-V6.docx
@@ -292,17 +292,8 @@
           <w:b/>
           <w:bCs/>
         </w:rPr>
-        <w:t xml:space="preserve">BANCO DE DADOS </w:t>
-      </w:r>
-      <w:proofErr w:type="spellStart"/>
-      <w:r>
-        <w:rPr>
-          <w:b/>
-          <w:bCs/>
-        </w:rPr>
-        <w:t>NoSQL</w:t>
-      </w:r>
-      <w:proofErr w:type="spellEnd"/>
+        <w:t>BANCO DE DADOS NoSQL</w:t>
+      </w:r>
     </w:p>
     <w:p>
       <w:pPr>
@@ -490,63 +481,7 @@
         <w:rPr>
           <w:rFonts w:cs="Arial"/>
         </w:rPr>
-        <w:t xml:space="preserve">O presente ensaio acadêmico tem como objetivo apresentar e analisar o que são Bancos de Dados </w:t>
-      </w:r>
-      <w:proofErr w:type="spellStart"/>
-      <w:r>
-        <w:rPr>
-          <w:rFonts w:cs="Arial"/>
-        </w:rPr>
-        <w:t>NoSQL</w:t>
-      </w:r>
-      <w:proofErr w:type="spellEnd"/>
-      <w:r>
-        <w:rPr>
-          <w:rFonts w:cs="Arial"/>
-        </w:rPr>
-        <w:t xml:space="preserve"> e seus variados tipos, além de suas vantagens e desvantagens. Os Bancos de Dados </w:t>
-      </w:r>
-      <w:proofErr w:type="spellStart"/>
-      <w:r>
-        <w:rPr>
-          <w:rFonts w:cs="Arial"/>
-        </w:rPr>
-        <w:t>NoSQL</w:t>
-      </w:r>
-      <w:proofErr w:type="spellEnd"/>
-      <w:r>
-        <w:rPr>
-          <w:rFonts w:cs="Arial"/>
-        </w:rPr>
-        <w:t xml:space="preserve"> (</w:t>
-      </w:r>
-      <w:proofErr w:type="spellStart"/>
-      <w:r>
-        <w:rPr>
-          <w:rFonts w:cs="Arial"/>
-        </w:rPr>
-        <w:t>Not</w:t>
-      </w:r>
-      <w:proofErr w:type="spellEnd"/>
-      <w:r>
-        <w:rPr>
-          <w:rFonts w:cs="Arial"/>
-        </w:rPr>
-        <w:t xml:space="preserve"> Only SQL) são bancos não-relacionais, ou seja, diferem dos tradicionais bancos de dados relacionais com suporte à linguagem SQL, de modo que não utilizam um esquema de tabela fixo. Sendo assim, os bancos </w:t>
-      </w:r>
-      <w:proofErr w:type="spellStart"/>
-      <w:r>
-        <w:rPr>
-          <w:rFonts w:cs="Arial"/>
-        </w:rPr>
-        <w:t>NoSQL</w:t>
-      </w:r>
-      <w:proofErr w:type="spellEnd"/>
-      <w:r>
-        <w:rPr>
-          <w:rFonts w:cs="Arial"/>
-        </w:rPr>
-        <w:t xml:space="preserve"> são capazes de armazenar e processar dados </w:t>
+        <w:t xml:space="preserve">O presente ensaio acadêmico tem como objetivo apresentar e analisar o que são Bancos de Dados NoSQL e seus variados tipos, além de suas vantagens e desvantagens. Os Bancos de Dados NoSQL (Not Only SQL) são bancos não-relacionais, ou seja, diferem dos tradicionais bancos de dados relacionais com suporte à linguagem SQL, de modo que não utilizam um esquema de tabela fixo. Sendo assim, os bancos NoSQL são capazes de armazenar e processar dados </w:t>
       </w:r>
       <w:r>
         <w:rPr>
@@ -665,35 +600,13 @@
         <w:rPr>
           <w:rFonts w:cs="Arial"/>
         </w:rPr>
-        <w:t xml:space="preserve">Nesse capítulo, a abordagem do desenvolvimento será voltada às categorias principais de bancos de dados </w:t>
-      </w:r>
-      <w:proofErr w:type="spellStart"/>
-      <w:r>
-        <w:rPr>
-          <w:rFonts w:cs="Arial"/>
-        </w:rPr>
-        <w:t>NoSQL</w:t>
-      </w:r>
-      <w:proofErr w:type="spellEnd"/>
-      <w:r>
-        <w:rPr>
-          <w:rFonts w:cs="Arial"/>
-        </w:rPr>
-        <w:t xml:space="preserve"> existentes e suas características, além das vantagens e desvantagens que cada uma delas possui. Por fim, será exposta uma comparação técnica entre </w:t>
-      </w:r>
-      <w:proofErr w:type="spellStart"/>
-      <w:r>
-        <w:rPr>
-          <w:rFonts w:cs="Arial"/>
-        </w:rPr>
-        <w:t>MongoDB</w:t>
-      </w:r>
-      <w:proofErr w:type="spellEnd"/>
-      <w:r>
-        <w:rPr>
-          <w:rFonts w:cs="Arial"/>
-        </w:rPr>
-        <w:t xml:space="preserve"> </w:t>
+        <w:t xml:space="preserve">Nesse capítulo, a abordagem do desenvolvimento será voltada às categorias principais de bancos de dados NoSQL existentes e suas características, além das vantagens e desvantagens que cada uma delas possui. Por fim, será exposta uma comparação técnica entre </w:t>
+      </w:r>
+      <w:r>
+        <w:rPr>
+          <w:rFonts w:cs="Arial"/>
+        </w:rPr>
+        <w:t xml:space="preserve">MongoDB </w:t>
       </w:r>
       <w:r>
         <w:rPr>
@@ -701,14 +614,12 @@
         </w:rPr>
         <w:t xml:space="preserve">e </w:t>
       </w:r>
-      <w:proofErr w:type="spellStart"/>
       <w:r>
         <w:rPr>
           <w:rFonts w:cs="Arial"/>
         </w:rPr>
         <w:t>OracleDB</w:t>
       </w:r>
-      <w:proofErr w:type="spellEnd"/>
       <w:r>
         <w:rPr>
           <w:rFonts w:cs="Arial"/>
@@ -728,15 +639,7 @@
         <w:pStyle w:val="Ttulo2"/>
       </w:pPr>
       <w:r>
-        <w:t xml:space="preserve">Categorias de BD </w:t>
-      </w:r>
-      <w:proofErr w:type="spellStart"/>
-      <w:r>
-        <w:t>NoSQL</w:t>
-      </w:r>
-      <w:proofErr w:type="spellEnd"/>
-      <w:r>
-        <w:t xml:space="preserve"> e suas características</w:t>
+        <w:t>Categorias de BD NoSQL e suas características</w:t>
       </w:r>
     </w:p>
     <w:p>
@@ -749,35 +652,7 @@
         <w:rPr>
           <w:rFonts w:cs="Arial"/>
         </w:rPr>
-        <w:t xml:space="preserve">Os Bancos de Dados </w:t>
-      </w:r>
-      <w:proofErr w:type="spellStart"/>
-      <w:r>
-        <w:rPr>
-          <w:rFonts w:cs="Arial"/>
-        </w:rPr>
-        <w:t>NoSQL</w:t>
-      </w:r>
-      <w:proofErr w:type="spellEnd"/>
-      <w:r>
-        <w:rPr>
-          <w:rFonts w:cs="Arial"/>
-        </w:rPr>
-        <w:t xml:space="preserve"> têm sido cada vez mais difundidos no mercado, sendo soluções que oferecem liberdade, flexibilidade e eficiência para os desenvolvedores à frente da criação de projetos ao redor do mundo. No entanto, existem quatro categorias principais de BD </w:t>
-      </w:r>
-      <w:proofErr w:type="spellStart"/>
-      <w:r>
-        <w:rPr>
-          <w:rFonts w:cs="Arial"/>
-        </w:rPr>
-        <w:t>NoSQL</w:t>
-      </w:r>
-      <w:proofErr w:type="spellEnd"/>
-      <w:r>
-        <w:rPr>
-          <w:rFonts w:cs="Arial"/>
-        </w:rPr>
-        <w:t xml:space="preserve">: </w:t>
+        <w:t xml:space="preserve">Os Bancos de Dados NoSQL têm sido cada vez mais difundidos no mercado, sendo soluções que oferecem liberdade, flexibilidade e eficiência para os desenvolvedores à frente da criação de projetos ao redor do mundo. No entanto, existem quatro categorias principais de BD NoSQL: </w:t>
       </w:r>
       <w:r>
         <w:rPr>
@@ -826,15 +701,7 @@
         <w:t>Os bancos de dados orientados à documentos são utilizados com frequência em casos de gerenciamento de conteúdo e no armazenamento de informações em catálogos</w:t>
       </w:r>
       <w:r>
-        <w:t xml:space="preserve">, com o exemplo mais famoso de DB de documentos sendo o </w:t>
-      </w:r>
-      <w:proofErr w:type="spellStart"/>
-      <w:r>
-        <w:t>MongoDB</w:t>
-      </w:r>
-      <w:proofErr w:type="spellEnd"/>
-      <w:r>
-        <w:t>.</w:t>
+        <w:t>, com o exemplo mais famoso de DB de documentos sendo o MongoDB.</w:t>
       </w:r>
     </w:p>
     <w:p>
@@ -858,23 +725,7 @@
         <w:t>Pode ser usado no gerenciamento de sessões em aplicações web e armazenamento em cache</w:t>
       </w:r>
       <w:r>
-        <w:t xml:space="preserve">, com a opção mais conhecida no mercado sendo o </w:t>
-      </w:r>
-      <w:proofErr w:type="spellStart"/>
-      <w:r>
-        <w:t>Amazon</w:t>
-      </w:r>
-      <w:proofErr w:type="spellEnd"/>
-      <w:r>
-        <w:t xml:space="preserve"> </w:t>
-      </w:r>
-      <w:proofErr w:type="spellStart"/>
-      <w:r>
-        <w:t>DynamoDB</w:t>
-      </w:r>
-      <w:proofErr w:type="spellEnd"/>
-      <w:r>
-        <w:t>.</w:t>
+        <w:t>, com a opção mais conhecida no mercado sendo o Amazon DynamoDB.</w:t>
       </w:r>
     </w:p>
     <w:p>
@@ -958,13 +809,8 @@
       </w:pPr>
       <w:r>
         <w:lastRenderedPageBreak/>
-        <w:t xml:space="preserve">Vantagens e Desvantagens de cada categoria de BD </w:t>
-      </w:r>
-      <w:proofErr w:type="spellStart"/>
-      <w:r>
-        <w:t>NoSQL</w:t>
-      </w:r>
-      <w:proofErr w:type="spellEnd"/>
+        <w:t>Vantagens e Desvantagens de cada categoria de BD NoSQL</w:t>
+      </w:r>
     </w:p>
     <w:p>
       <w:pPr>
@@ -988,15 +834,7 @@
         <w:t>sem afetar outros documentos da mesma coleção</w:t>
       </w:r>
       <w:r>
-        <w:t>, devido ao fato de ser “</w:t>
-      </w:r>
-      <w:proofErr w:type="spellStart"/>
-      <w:r>
-        <w:t>schema-free</w:t>
-      </w:r>
-      <w:proofErr w:type="spellEnd"/>
-      <w:r>
-        <w:t>”</w:t>
+        <w:t>, devido ao fato de ser “schema-free”</w:t>
       </w:r>
       <w:r>
         <w:t>.</w:t>
@@ -1028,7 +866,13 @@
     </w:p>
     <w:p>
       <w:r>
-        <w:t xml:space="preserve">O banco de dados orientado à grafos é extremamente vantajoso e útil quando se necessita de consultas complexas para recuperar certos dados. Além disso, seu desempenho é bem alto, já que oferece caminhos mais curtos e rápidos para chegar e se destacam em grafos maiores e de muitas conexões. Porém, </w:t>
+        <w:t xml:space="preserve">O banco de dados orientado à grafos é extremamente vantajoso e útil quando se necessita de consultas complexas para recuperar certos dados. Além disso, seu desempenho é bem alto, já que oferece caminhos mais curtos e rápidos para chegar e se destacam em grafos </w:t>
+      </w:r>
+      <w:r>
+        <w:t>grandes</w:t>
+      </w:r>
+      <w:r>
+        <w:t xml:space="preserve">. Porém, </w:t>
       </w:r>
       <w:r>
         <w:t>um BD de grafos não é recomendado para dados que possam ser obtidos de maneira simplificada ou não sejam altamente relacionados um com o outro.</w:t>
@@ -1044,15 +888,38 @@
     </w:p>
     <w:p>
       <w:r>
-        <w:t xml:space="preserve">O banco de dados de orientado a Colunas tem uma ótima capacidade de compressão de dados. Tendo isso em vista, ele se sai na frente nesse quesito em relação a qualquer outro que possua registro armazenado em linhas, pois </w:t>
-      </w:r>
-      <w:proofErr w:type="gramStart"/>
-      <w:r>
-        <w:t>os mesmos</w:t>
-      </w:r>
-      <w:proofErr w:type="gramEnd"/>
-      <w:r>
-        <w:t xml:space="preserve"> tornam a compressão de dados um processo mais complicado, o banco orientado a coluna é muito mais eficiente que nos bancos orientados a linhas, dentro do quesito de nível de compressão.</w:t>
+        <w:t>O b</w:t>
+      </w:r>
+      <w:r>
+        <w:t xml:space="preserve">anco de dados </w:t>
+      </w:r>
+      <w:r>
+        <w:t xml:space="preserve">orientado a colunas tem uma ótima capacidade de compressão de dados. Sendo assim, </w:t>
+      </w:r>
+      <w:r>
+        <w:t xml:space="preserve">nesse quesito, </w:t>
+      </w:r>
+      <w:r>
+        <w:t>ele sai na frente de qualquer outro tipo que possua registros armazenados em linha, já que o banco colunar tem sua leitura feita em blocos, o que ajuda na compressão.</w:t>
+      </w:r>
+    </w:p>
+    <w:p/>
+    <w:p>
+      <w:pPr>
+        <w:pStyle w:val="Ttulo2"/>
+      </w:pPr>
+      <w:r>
+        <w:lastRenderedPageBreak/>
+        <w:t xml:space="preserve">Comparativo: </w:t>
+      </w:r>
+      <w:r>
+        <w:t>MongoDB</w:t>
+      </w:r>
+      <w:r>
+        <w:t xml:space="preserve"> e </w:t>
+      </w:r>
+      <w:r>
+        <w:t>OracleDB</w:t>
       </w:r>
     </w:p>
     <w:p>
@@ -1061,112 +928,25 @@
           <w:rFonts w:cs="Arial"/>
         </w:rPr>
       </w:pPr>
+      <w:r>
+        <w:rPr>
+          <w:rFonts w:cs="Arial"/>
+        </w:rPr>
+        <w:t>Para uma melhor exemplificação, será apresentado um comparativo entre o MongoDB e OracleDB, onde trabalham utilizando NoSQL e SQL, respectivamente.</w:t>
+      </w:r>
     </w:p>
     <w:p>
       <w:pPr>
-        <w:pStyle w:val="Ttulo2"/>
-      </w:pPr>
-      <w:r>
-        <w:lastRenderedPageBreak/>
-        <w:t xml:space="preserve">Comparativo: </w:t>
-      </w:r>
-      <w:proofErr w:type="spellStart"/>
-      <w:r>
-        <w:t>MongoDB</w:t>
-      </w:r>
-      <w:proofErr w:type="spellEnd"/>
-      <w:r>
-        <w:t xml:space="preserve"> e </w:t>
-      </w:r>
-      <w:proofErr w:type="spellStart"/>
-      <w:r>
-        <w:t>OracleDB</w:t>
-      </w:r>
-      <w:proofErr w:type="spellEnd"/>
+        <w:pStyle w:val="Ttulo3"/>
+        <w:ind w:left="1230"/>
+      </w:pPr>
+      <w:r>
+        <w:t>Diferença Arquitetural</w:t>
+      </w:r>
     </w:p>
     <w:p>
-      <w:pPr>
-        <w:rPr>
-          <w:rFonts w:cs="Arial"/>
-        </w:rPr>
-      </w:pPr>
-      <w:r>
-        <w:rPr>
-          <w:rFonts w:cs="Arial"/>
-        </w:rPr>
-        <w:t xml:space="preserve">Para uma melhor exemplificação, será apresentado um comparativo entre o </w:t>
-      </w:r>
-      <w:proofErr w:type="spellStart"/>
-      <w:r>
-        <w:rPr>
-          <w:rFonts w:cs="Arial"/>
-        </w:rPr>
-        <w:t>MongoDB</w:t>
-      </w:r>
-      <w:proofErr w:type="spellEnd"/>
-      <w:r>
-        <w:rPr>
-          <w:rFonts w:cs="Arial"/>
-        </w:rPr>
-        <w:t xml:space="preserve"> e </w:t>
-      </w:r>
-      <w:proofErr w:type="spellStart"/>
-      <w:r>
-        <w:rPr>
-          <w:rFonts w:cs="Arial"/>
-        </w:rPr>
-        <w:t>OracleDB</w:t>
-      </w:r>
-      <w:proofErr w:type="spellEnd"/>
-      <w:r>
-        <w:rPr>
-          <w:rFonts w:cs="Arial"/>
-        </w:rPr>
-        <w:t xml:space="preserve">, onde trabalham utilizando </w:t>
-      </w:r>
-      <w:proofErr w:type="spellStart"/>
-      <w:r>
-        <w:rPr>
-          <w:rFonts w:cs="Arial"/>
-        </w:rPr>
-        <w:t>NoSQL</w:t>
-      </w:r>
-      <w:proofErr w:type="spellEnd"/>
-      <w:r>
-        <w:rPr>
-          <w:rFonts w:cs="Arial"/>
-        </w:rPr>
-        <w:t xml:space="preserve"> e SQL, respectivamente.</w:t>
-      </w:r>
-    </w:p>
-    <w:p>
-      <w:pPr>
-        <w:pStyle w:val="Ttulo3"/>
-        <w:ind w:left="1230"/>
-      </w:pPr>
-      <w:r>
-        <w:t>Diferença Arquitetural</w:t>
-      </w:r>
-    </w:p>
-    <w:p>
-      <w:r>
-        <w:t xml:space="preserve">Na arquitetura, a principal diferença é mostrada no armazenamento dos dados, tendo em vista que no </w:t>
-      </w:r>
-      <w:proofErr w:type="spellStart"/>
-      <w:r>
-        <w:t>OracleDB</w:t>
-      </w:r>
-      <w:proofErr w:type="spellEnd"/>
-      <w:r>
-        <w:t xml:space="preserve"> é feito utilizando tabelas, um conceito mais comum. O que não ocorre no </w:t>
-      </w:r>
-      <w:proofErr w:type="spellStart"/>
-      <w:r>
-        <w:t>MongoDB</w:t>
-      </w:r>
-      <w:proofErr w:type="spellEnd"/>
-      <w:r>
-        <w:t>, que ao invés disso, utiliza coleções para armazenar seus dados</w:t>
+      <w:r>
+        <w:t>Na arquitetura, a principal diferença é mostrada no armazenamento dos dados, tendo em vista que no OracleDB é feito utilizando tabelas, um conceito mais comum. O que não ocorre no MongoDB, que ao invés disso, utiliza coleções para armazenar seus dados</w:t>
       </w:r>
       <w:r>
         <w:t>.</w:t>
@@ -1214,15 +994,7 @@
         </w:sectPr>
       </w:pPr>
       <w:r>
-        <w:t xml:space="preserve">Na arquitetura, a principal diferença é </w:t>
-      </w:r>
-      <w:proofErr w:type="spellStart"/>
-      <w:r>
-        <w:t>mos</w:t>
-      </w:r>
-      <w:proofErr w:type="spellEnd"/>
-      <w:r>
-        <w:t>.</w:t>
+        <w:t>Na arquitetura, a principal diferença é mos.</w:t>
       </w:r>
     </w:p>
     <w:p>
@@ -1245,11 +1017,9 @@
       </w:r>
     </w:p>
     <w:p>
-      <w:proofErr w:type="spellStart"/>
       <w:r>
         <w:t>aaaaaaaaaaa</w:t>
       </w:r>
-      <w:proofErr w:type="spellEnd"/>
     </w:p>
     <w:p>
       <w:pPr>
@@ -1290,90 +1060,597 @@
       <w:pPr>
         <w:rPr>
           <w:rFonts w:cs="Arial"/>
-        </w:rPr>
-      </w:pPr>
-      <w:r>
-        <w:rPr>
-          <w:rFonts w:cs="Arial"/>
-        </w:rPr>
-        <w:t>Deve ser redigido em ordem alfabética, espaço simples entre linhas, e dois espaços simples para separar as próprias obras. Quando se tratar de obras de um mesmo autor, as quais aparecem sucessivamente, o nome deste deve ser substituído por um traço equivalente a seis espaços.</w:t>
+          <w:noProof/>
+        </w:rPr>
+      </w:pPr>
+      <w:r>
+        <w:rPr>
+          <w:rFonts w:cs="Arial"/>
+          <w:noProof/>
+        </w:rPr>
+        <w:t>AWS AMAZON</w:t>
+      </w:r>
+      <w:r>
+        <w:rPr>
+          <w:rFonts w:cs="Arial"/>
+          <w:noProof/>
+        </w:rPr>
+        <w:t>.</w:t>
+      </w:r>
+      <w:r>
+        <w:rPr>
+          <w:rFonts w:cs="Arial"/>
+          <w:noProof/>
+        </w:rPr>
+        <w:t xml:space="preserve"> </w:t>
+      </w:r>
+      <w:r>
+        <w:rPr>
+          <w:rFonts w:cs="Arial"/>
+          <w:b/>
+          <w:bCs/>
+          <w:noProof/>
+        </w:rPr>
+        <w:t>Amazon Web Services</w:t>
+      </w:r>
+      <w:r>
+        <w:rPr>
+          <w:rFonts w:cs="Arial"/>
+          <w:noProof/>
+        </w:rPr>
+        <w:t>, 2023.</w:t>
+      </w:r>
+      <w:r>
+        <w:rPr>
+          <w:rFonts w:cs="Arial"/>
+          <w:noProof/>
+        </w:rPr>
+        <w:t xml:space="preserve"> O que é NoSQL?. Disponível em: </w:t>
+      </w:r>
+      <w:hyperlink r:id="rId21" w:history="1">
+        <w:r>
+          <w:rPr>
+            <w:rStyle w:val="Hyperlink"/>
+            <w:rFonts w:cs="Arial"/>
+            <w:noProof/>
+          </w:rPr>
+          <w:t>https://aws.amazon.com/pt/nosql/</w:t>
+        </w:r>
+      </w:hyperlink>
+      <w:r>
+        <w:rPr>
+          <w:rFonts w:cs="Arial"/>
+          <w:noProof/>
+        </w:rPr>
+        <w:t xml:space="preserve"> . Acesso em: 23/04/2024.</w:t>
       </w:r>
     </w:p>
     <w:p>
       <w:pPr>
         <w:rPr>
           <w:rFonts w:cs="Arial"/>
-        </w:rPr>
-      </w:pPr>
-      <w:r>
-        <w:rPr>
-          <w:rFonts w:cs="Arial"/>
-        </w:rPr>
-        <w:t>Exemplo:</w:t>
+          <w:noProof/>
+        </w:rPr>
+      </w:pPr>
+      <w:r>
+        <w:rPr>
+          <w:rFonts w:cs="Arial"/>
+          <w:noProof/>
+        </w:rPr>
+        <w:t xml:space="preserve">MICROSOFT, </w:t>
+      </w:r>
+      <w:r>
+        <w:rPr>
+          <w:rFonts w:cs="Arial"/>
+          <w:b/>
+          <w:bCs/>
+          <w:noProof/>
+        </w:rPr>
+        <w:t>Azure Microsoft</w:t>
+      </w:r>
+      <w:r>
+        <w:rPr>
+          <w:rFonts w:cs="Arial"/>
+          <w:noProof/>
+        </w:rPr>
+        <w:t xml:space="preserve">, 2024. Banco de Dados NoSQL. Disponível em: </w:t>
+      </w:r>
+      <w:hyperlink r:id="rId22" w:history="1">
+        <w:r>
+          <w:rPr>
+            <w:rStyle w:val="Hyperlink"/>
+            <w:rFonts w:cs="Arial"/>
+            <w:noProof/>
+          </w:rPr>
+          <w:t>https://azure.microsoft.com/pt-br/resources/cloud-computing-dictionary/what-is-nosql-database</w:t>
+        </w:r>
+      </w:hyperlink>
+      <w:r>
+        <w:rPr>
+          <w:rFonts w:cs="Arial"/>
+          <w:noProof/>
+        </w:rPr>
+        <w:t xml:space="preserve"> . Acesso em: 23/04/2024.</w:t>
       </w:r>
     </w:p>
     <w:p>
       <w:pPr>
         <w:rPr>
           <w:rFonts w:cs="Arial"/>
-        </w:rPr>
-      </w:pPr>
-      <w:r>
-        <w:rPr>
-          <w:rFonts w:cs="Arial"/>
-        </w:rPr>
-        <w:t>BALLOU</w:t>
-      </w:r>
-      <w:r>
-        <w:rPr>
-          <w:rFonts w:cs="Arial"/>
-        </w:rPr>
-        <w:t xml:space="preserve">, </w:t>
-      </w:r>
-      <w:r>
-        <w:rPr>
-          <w:rFonts w:cs="Arial"/>
-        </w:rPr>
-        <w:t>Ronald H</w:t>
-      </w:r>
-      <w:r>
-        <w:rPr>
-          <w:rFonts w:cs="Arial"/>
-        </w:rPr>
-        <w:t xml:space="preserve">. </w:t>
+          <w:noProof/>
+        </w:rPr>
+      </w:pPr>
+      <w:r>
+        <w:rPr>
+          <w:rFonts w:cs="Arial"/>
+          <w:noProof/>
+        </w:rPr>
+        <w:t xml:space="preserve">IBM, </w:t>
       </w:r>
       <w:r>
         <w:rPr>
           <w:rFonts w:cs="Arial"/>
           <w:b/>
-        </w:rPr>
-        <w:t>Logística empresarial: transportes, administração de materiais e distribuição física</w:t>
-      </w:r>
-      <w:r>
-        <w:rPr>
-          <w:rFonts w:cs="Arial"/>
-          <w:b/>
-        </w:rPr>
-        <w:t xml:space="preserve">. </w:t>
-      </w:r>
-      <w:r>
-        <w:rPr>
-          <w:rFonts w:cs="Arial"/>
+          <w:bCs/>
           <w:noProof/>
         </w:rPr>
-        <w:t>[Livro] / trad. Yoshizaki Hugo T. Y.. - São Paulo : Atlas, 1993. - 1ª : p. 388.</w:t>
+        <w:t>IBM</w:t>
+      </w:r>
+      <w:r>
+        <w:rPr>
+          <w:rFonts w:cs="Arial"/>
+          <w:noProof/>
+        </w:rPr>
+        <w:t xml:space="preserve">, 2023. O que são bancos de dados NoSQL?. Disponível em: </w:t>
+      </w:r>
+      <w:hyperlink r:id="rId23" w:history="1">
+        <w:r>
+          <w:rPr>
+            <w:rStyle w:val="Hyperlink"/>
+            <w:rFonts w:cs="Arial"/>
+            <w:noProof/>
+          </w:rPr>
+          <w:t>https://www.ibm.com/br-pt/topics/nosql-databases</w:t>
+        </w:r>
+      </w:hyperlink>
+      <w:r>
+        <w:rPr>
+          <w:rFonts w:cs="Arial"/>
+          <w:noProof/>
+        </w:rPr>
+        <w:t xml:space="preserve"> . Acesso em: 24/04/2024.</w:t>
       </w:r>
     </w:p>
     <w:p>
       <w:pPr>
         <w:rPr>
           <w:rFonts w:cs="Arial"/>
-        </w:rPr>
-      </w:pPr>
+          <w:noProof/>
+        </w:rPr>
+      </w:pPr>
+      <w:r>
+        <w:rPr>
+          <w:rFonts w:cs="Arial"/>
+          <w:noProof/>
+        </w:rPr>
+        <w:t xml:space="preserve">ABRANTES, Andressa. Banco de Dados NoSQL: Um guia para iniciantes em Banco de Dados Não Relacional. </w:t>
+      </w:r>
+      <w:r>
+        <w:rPr>
+          <w:rFonts w:cs="Arial"/>
+          <w:b/>
+          <w:bCs/>
+          <w:noProof/>
+        </w:rPr>
+        <w:t>DIO</w:t>
+      </w:r>
+      <w:r>
+        <w:rPr>
+          <w:rFonts w:cs="Arial"/>
+          <w:noProof/>
+        </w:rPr>
+        <w:t>, 2023</w:t>
+      </w:r>
+      <w:r>
+        <w:rPr>
+          <w:rFonts w:cs="Arial"/>
+          <w:noProof/>
+        </w:rPr>
+        <w:t xml:space="preserve">. Disponível em: </w:t>
+      </w:r>
+      <w:hyperlink r:id="rId24" w:history="1">
+        <w:r>
+          <w:rPr>
+            <w:rStyle w:val="Hyperlink"/>
+            <w:rFonts w:cs="Arial"/>
+            <w:noProof/>
+          </w:rPr>
+          <w:t>https://www.dio.me/articles/banco-de-dados-nosql-um-guia-para-iniciantes-em-banco-de-dados-nao-relacional</w:t>
+        </w:r>
+      </w:hyperlink>
+      <w:r>
+        <w:rPr>
+          <w:rFonts w:cs="Arial"/>
+          <w:noProof/>
+        </w:rPr>
+        <w:t xml:space="preserve"> . Acesso em: 23/04/2024.</w:t>
+      </w:r>
     </w:p>
     <w:p>
       <w:pPr>
         <w:rPr>
+          <w:rFonts w:cs="Arial"/>
+          <w:noProof/>
+        </w:rPr>
+      </w:pPr>
+      <w:r>
+        <w:rPr>
+          <w:rFonts w:cs="Arial"/>
+          <w:noProof/>
+        </w:rPr>
+        <w:t xml:space="preserve">Erick. Banco de Dados NoSQL e sua utilização para big data. </w:t>
+      </w:r>
+      <w:r>
+        <w:rPr>
+          <w:rFonts w:cs="Arial"/>
+          <w:b/>
+          <w:bCs/>
+          <w:noProof/>
+        </w:rPr>
+        <w:t>Diário da Ciência de Dados</w:t>
+      </w:r>
+      <w:r>
+        <w:rPr>
+          <w:rFonts w:cs="Arial"/>
+          <w:noProof/>
+        </w:rPr>
+        <w:t xml:space="preserve">, 2023. Disponível em: </w:t>
+      </w:r>
+      <w:hyperlink r:id="rId25" w:history="1">
+        <w:r>
+          <w:rPr>
+            <w:rStyle w:val="Hyperlink"/>
+            <w:rFonts w:cs="Arial"/>
+            <w:noProof/>
+          </w:rPr>
+          <w:t>https://diariodacienciadedados.com.br/banco-de-dados-nosql/</w:t>
+        </w:r>
+      </w:hyperlink>
+      <w:r>
+        <w:rPr>
+          <w:rFonts w:cs="Arial"/>
+          <w:noProof/>
+        </w:rPr>
+        <w:t xml:space="preserve"> . Acesso em: 26/04/2024.</w:t>
+      </w:r>
+    </w:p>
+    <w:p>
+      <w:pPr>
+        <w:rPr>
+          <w:rFonts w:cs="Arial"/>
+          <w:noProof/>
+        </w:rPr>
+      </w:pPr>
+      <w:r>
+        <w:rPr>
+          <w:rFonts w:cs="Arial"/>
+          <w:noProof/>
+        </w:rPr>
+        <w:t xml:space="preserve">MICROSOFT, </w:t>
+      </w:r>
+      <w:r>
+        <w:rPr>
+          <w:rFonts w:cs="Arial"/>
+          <w:b/>
+          <w:bCs/>
+          <w:noProof/>
+        </w:rPr>
+        <w:t>Azure Microsoft</w:t>
+      </w:r>
+      <w:r>
+        <w:rPr>
+          <w:rFonts w:cs="Arial"/>
+          <w:noProof/>
+        </w:rPr>
+        <w:t xml:space="preserve">, 2024. Escalar verticalmente versus escalar horizontalmente. Disponível em: </w:t>
+      </w:r>
+      <w:hyperlink r:id="rId26" w:history="1">
+        <w:r>
+          <w:rPr>
+            <w:rStyle w:val="Hyperlink"/>
+            <w:rFonts w:cs="Arial"/>
+            <w:noProof/>
+          </w:rPr>
+          <w:t>https://azure.microsoft.com/pt-br/resources/cloud-computing-dictionary/scaling-out-vs-scaling-up</w:t>
+        </w:r>
+      </w:hyperlink>
+      <w:r>
+        <w:rPr>
+          <w:rFonts w:cs="Arial"/>
+          <w:noProof/>
+        </w:rPr>
+        <w:t>. Acesso em: 25/04/2024.</w:t>
+      </w:r>
+    </w:p>
+    <w:p>
+      <w:pPr>
+        <w:rPr>
+          <w:rFonts w:cs="Arial"/>
+          <w:noProof/>
+        </w:rPr>
+      </w:pPr>
+      <w:r>
+        <w:rPr>
+          <w:rFonts w:cs="Arial"/>
+          <w:noProof/>
+        </w:rPr>
+        <w:t xml:space="preserve">WURTHMANN, Felipe. Introdução à Bancos de Dados NoSQL Orientado a Colunas. </w:t>
+      </w:r>
+      <w:r>
+        <w:rPr>
+          <w:rFonts w:cs="Arial"/>
+          <w:b/>
+          <w:bCs/>
+          <w:noProof/>
+        </w:rPr>
+        <w:t>Medium</w:t>
+      </w:r>
+      <w:r>
+        <w:rPr>
+          <w:rFonts w:cs="Arial"/>
+          <w:noProof/>
+        </w:rPr>
+        <w:t xml:space="preserve">, 2020. Disponível em: </w:t>
+      </w:r>
+      <w:hyperlink r:id="rId27" w:history="1">
+        <w:r>
+          <w:rPr>
+            <w:rStyle w:val="Hyperlink"/>
+            <w:rFonts w:cs="Arial"/>
+            <w:noProof/>
+          </w:rPr>
+          <w:t>https://medium.com/@fellipe.wurthmann/introdu%C3%A7%C3%A3o-a-bancos-de-dados-nosql-orientado-a-colunas-1f47dd52b8c2</w:t>
+        </w:r>
+      </w:hyperlink>
+      <w:r>
+        <w:rPr>
+          <w:rFonts w:cs="Arial"/>
+          <w:noProof/>
+        </w:rPr>
+        <w:t>. Acesso em: 29/04/2024.</w:t>
+      </w:r>
+    </w:p>
+    <w:p>
+      <w:pPr>
+        <w:rPr>
+          <w:rFonts w:cs="Arial"/>
+          <w:noProof/>
+        </w:rPr>
+      </w:pPr>
+      <w:r>
+        <w:rPr>
+          <w:rFonts w:cs="Arial"/>
+          <w:noProof/>
+        </w:rPr>
+        <w:lastRenderedPageBreak/>
+        <w:t xml:space="preserve">BARROSO, Isaias. Banco de dados orientado a colunas. </w:t>
+      </w:r>
+      <w:r>
+        <w:rPr>
+          <w:rFonts w:cs="Arial"/>
+          <w:b/>
+          <w:bCs/>
+          <w:noProof/>
+        </w:rPr>
+        <w:t>Wordpress</w:t>
+      </w:r>
+      <w:r>
+        <w:rPr>
+          <w:rFonts w:cs="Arial"/>
+          <w:noProof/>
+        </w:rPr>
+        <w:t xml:space="preserve">, 2012. Disponível em: </w:t>
+      </w:r>
+      <w:hyperlink r:id="rId28" w:history="1">
+        <w:r>
+          <w:rPr>
+            <w:rStyle w:val="Hyperlink"/>
+            <w:rFonts w:cs="Arial"/>
+            <w:noProof/>
+          </w:rPr>
+          <w:t>https://isaiasbarroso.wordpress.com/2012/06/20/banco-de-dados-orientado-a-colunas/</w:t>
+        </w:r>
+      </w:hyperlink>
+      <w:r>
+        <w:rPr>
+          <w:rFonts w:cs="Arial"/>
+          <w:noProof/>
+        </w:rPr>
+        <w:t xml:space="preserve"> . Acesso em: 30/04/2024.</w:t>
+      </w:r>
+    </w:p>
+    <w:p>
+      <w:pPr>
+        <w:rPr>
+          <w:rFonts w:cs="Arial"/>
+          <w:noProof/>
+        </w:rPr>
+      </w:pPr>
+      <w:r>
+        <w:rPr>
+          <w:rFonts w:cs="Arial"/>
+          <w:noProof/>
+        </w:rPr>
+        <w:t xml:space="preserve">ByteScout Team of Writers, </w:t>
+      </w:r>
+      <w:r>
+        <w:rPr>
+          <w:rFonts w:cs="Arial"/>
+          <w:b/>
+          <w:bCs/>
+          <w:noProof/>
+        </w:rPr>
+        <w:t>ByteScout</w:t>
+      </w:r>
+      <w:r>
+        <w:rPr>
+          <w:rFonts w:cs="Arial"/>
+          <w:noProof/>
+        </w:rPr>
+        <w:t xml:space="preserve">, 2024. MongoDB vs Oracle Detailed Comparison. Disponível em: </w:t>
+      </w:r>
+      <w:hyperlink r:id="rId29" w:history="1">
+        <w:r>
+          <w:rPr>
+            <w:rStyle w:val="Hyperlink"/>
+            <w:rFonts w:cs="Arial"/>
+            <w:noProof/>
+          </w:rPr>
+          <w:t>https://bytescout.com/blog/mongodb-vs-oracle.html#1</w:t>
+        </w:r>
+      </w:hyperlink>
+      <w:r>
+        <w:rPr>
+          <w:rFonts w:cs="Arial"/>
+          <w:noProof/>
+        </w:rPr>
+        <w:t xml:space="preserve"> . Acesso em: 28/04/2024.</w:t>
+      </w:r>
+    </w:p>
+    <w:p>
+      <w:pPr>
+        <w:rPr>
+          <w:rFonts w:cs="Arial"/>
+          <w:noProof/>
+        </w:rPr>
+      </w:pPr>
+      <w:r>
+        <w:rPr>
+          <w:rFonts w:cs="Arial"/>
+          <w:noProof/>
+        </w:rPr>
+        <w:t xml:space="preserve">BD-ENGINES, </w:t>
+      </w:r>
+      <w:r>
+        <w:rPr>
+          <w:rFonts w:cs="Arial"/>
+          <w:b/>
+          <w:bCs/>
+          <w:noProof/>
+        </w:rPr>
+        <w:t>DB-Engines</w:t>
+      </w:r>
+      <w:r>
+        <w:rPr>
+          <w:rFonts w:cs="Arial"/>
+          <w:noProof/>
+        </w:rPr>
+        <w:t xml:space="preserve">, 2024. System Properties Comparison MongoDB vs. Oracle. Disponível em: </w:t>
+      </w:r>
+      <w:hyperlink r:id="rId30" w:history="1">
+        <w:r>
+          <w:rPr>
+            <w:rStyle w:val="Hyperlink"/>
+            <w:rFonts w:cs="Arial"/>
+            <w:noProof/>
+          </w:rPr>
+          <w:t>https://db-engines.com/en/system/MongoDB%3BOracle</w:t>
+        </w:r>
+      </w:hyperlink>
+      <w:r>
+        <w:rPr>
+          <w:rFonts w:cs="Arial"/>
+          <w:noProof/>
+        </w:rPr>
+        <w:t>. Acesso em: 29/04/2024.</w:t>
+      </w:r>
+    </w:p>
+    <w:p>
+      <w:pPr>
+        <w:rPr>
+          <w:rFonts w:cs="Arial"/>
+          <w:noProof/>
+        </w:rPr>
+      </w:pPr>
+      <w:r>
+        <w:rPr>
+          <w:rFonts w:cs="Arial"/>
+          <w:noProof/>
+        </w:rPr>
+        <w:t xml:space="preserve">UA - </w:t>
+      </w:r>
+      <w:r>
+        <w:rPr>
+          <w:rFonts w:cs="Arial"/>
+          <w:b/>
+          <w:bCs/>
+          <w:noProof/>
+        </w:rPr>
+        <w:t>Analisar e compreender a utilização do Banco de Dados NoSQL</w:t>
+      </w:r>
+      <w:r>
+        <w:rPr>
+          <w:rFonts w:cs="Arial"/>
+          <w:noProof/>
+        </w:rPr>
+        <w:t xml:space="preserve"> </w:t>
+      </w:r>
+      <w:r>
+        <w:rPr>
+          <w:rFonts w:cs="Arial"/>
+          <w:noProof/>
+        </w:rPr>
+        <w:t>–</w:t>
+      </w:r>
+      <w:r>
+        <w:rPr>
+          <w:rFonts w:cs="Arial"/>
+          <w:noProof/>
+        </w:rPr>
+        <w:t xml:space="preserve"> 11503</w:t>
+      </w:r>
+    </w:p>
+    <w:p>
+      <w:pPr>
+        <w:rPr>
+          <w:rFonts w:cs="Arial"/>
+          <w:noProof/>
+        </w:rPr>
+      </w:pPr>
+    </w:p>
+    <w:p>
+      <w:pPr>
+        <w:rPr>
+          <w:rFonts w:cs="Arial"/>
+          <w:noProof/>
+        </w:rPr>
+      </w:pPr>
+    </w:p>
+    <w:p>
+      <w:pPr>
+        <w:rPr>
+          <w:rFonts w:cs="Arial"/>
+          <w:noProof/>
+        </w:rPr>
+      </w:pPr>
+    </w:p>
+    <w:p>
+      <w:pPr>
+        <w:rPr>
+          <w:rFonts w:cs="Arial"/>
+        </w:rPr>
+      </w:pPr>
+    </w:p>
+    <w:p>
+      <w:pPr>
+        <w:rPr>
+          <w:rFonts w:cs="Arial"/>
+        </w:rPr>
+      </w:pPr>
+    </w:p>
+    <w:p>
+      <w:pPr>
+        <w:rPr>
           <w:rStyle w:val="Nmerodepgina"/>
           <w:rFonts w:cs="Arial"/>
           <w:sz w:val="16"/>
@@ -1382,9 +1659,10 @@
       </w:pPr>
     </w:p>
     <w:sectPr>
-      <w:headerReference w:type="even" r:id="rId21"/>
-      <w:footerReference w:type="default" r:id="rId22"/>
-      <w:headerReference w:type="first" r:id="rId23"/>
+      <w:headerReference w:type="even" r:id="rId31"/>
+      <w:headerReference w:type="default" r:id="rId32"/>
+      <w:footerReference w:type="default" r:id="rId33"/>
+      <w:headerReference w:type="first" r:id="rId34"/>
       <w:pgSz w:w="11907" w:h="16840" w:code="9"/>
       <w:pgMar w:top="1701" w:right="1134" w:bottom="1134" w:left="1701" w:header="720" w:footer="851" w:gutter="0"/>
       <w:paperSrc w:first="6169" w:other="6169"/>
@@ -1705,6 +1983,44 @@
 </file>
 
 <file path=word/header7.xml><?xml version="1.0" encoding="utf-8"?>
+<w:hdr xmlns:wpc="http://schemas.microsoft.com/office/word/2010/wordprocessingCanvas" xmlns:cx="http://schemas.microsoft.com/office/drawing/2014/chartex" xmlns:cx1="http://schemas.microsoft.com/office/drawing/2015/9/8/chartex" xmlns:cx2="http://schemas.microsoft.com/office/drawing/2015/10/21/chartex" xmlns:cx3="http://schemas.microsoft.com/office/drawing/2016/5/9/chartex" xmlns:cx4="http://schemas.microsoft.com/office/drawing/2016/5/10/chartex" xmlns:cx5="http://schemas.microsoft.com/office/drawing/2016/5/11/chartex" xmlns:cx6="http://schemas.microsoft.com/office/drawing/2016/5/12/chartex" xmlns:cx7="http://schemas.microsoft.com/office/drawing/2016/5/13/chartex" xmlns:cx8="http://schemas.microsoft.com/office/drawing/2016/5/14/chartex" xmlns:mc="http://schemas.openxmlformats.org/markup-compatibility/2006" xmlns:aink="http://schemas.microsoft.com/office/drawing/2016/ink" xmlns:am3d="http://schemas.microsoft.com/office/drawing/2017/model3d" xmlns:o="urn:schemas-microsoft-com:office:office" xmlns:oel="http://schemas.microsoft.com/office/2019/extlst" xmlns:r="http://schemas.openxmlformats.org/officeDocument/2006/relationships" xmlns:m="http://schemas.openxmlformats.org/officeDocument/2006/math" xmlns:v="urn:schemas-microsoft-com:vml" xmlns:wp14="http://schemas.microsoft.com/office/word/2010/wordprocessingDrawing" xmlns:wp="http://schemas.openxmlformats.org/drawingml/2006/wordprocessingDrawing" xmlns:w10="urn:schemas-microsoft-com:office:word" xmlns:w="http://schemas.openxmlformats.org/wordprocessingml/2006/main" xmlns:w14="http://schemas.microsoft.com/office/word/2010/wordml" xmlns:w15="http://schemas.microsoft.com/office/word/2012/wordml" xmlns:w16cex="http://schemas.microsoft.com/office/word/2018/wordml/cex" xmlns:w16cid="http://schemas.microsoft.com/office/word/2016/wordml/cid" xmlns:w16="http://schemas.microsoft.com/office/word/2018/wordml" xmlns:w16du="http://schemas.microsoft.com/office/word/2023/wordml/word16du" xmlns:w16sdtdh="http://schemas.microsoft.com/office/word/2020/wordml/sdtdatahash" xmlns:w16se="http://schemas.microsoft.com/office/word/2015/wordml/symex" xmlns:wpg="http://schemas.microsoft.com/office/word/2010/wordprocessingGroup" xmlns:wpi="http://schemas.microsoft.com/office/word/2010/wordprocessingInk" xmlns:wne="http://schemas.microsoft.com/office/word/2006/wordml" xmlns:wps="http://schemas.microsoft.com/office/word/2010/wordprocessingShape" mc:Ignorable="w14 w15 w16se w16cid w16 w16cex w16sdtdh w16du wp14">
+  <w:p>
+    <w:pPr>
+      <w:pBdr>
+        <w:bottom w:val="single" w:sz="12" w:space="1" w:color="auto"/>
+      </w:pBdr>
+      <w:tabs>
+        <w:tab w:val="right" w:pos="8820"/>
+      </w:tabs>
+      <w:ind w:right="360" w:firstLine="0"/>
+      <w:jc w:val="left"/>
+      <w:rPr>
+        <w:rStyle w:val="Nmerodepgina"/>
+        <w:rFonts w:cs="Arial"/>
+        <w:b/>
+        <w:szCs w:val="16"/>
+      </w:rPr>
+    </w:pPr>
+    <w:r>
+      <w:rPr>
+        <w:rFonts w:cs="Arial"/>
+        <w:b/>
+      </w:rPr>
+      <w:t>REFERÊNCIAS</w:t>
+    </w:r>
+    <w:r>
+      <w:rPr>
+        <w:rFonts w:cs="Arial"/>
+        <w:b/>
+      </w:rPr>
+      <w:tab/>
+      <w:t xml:space="preserve">                                                                             </w:t>
+    </w:r>
+  </w:p>
+</w:hdr>
+</file>
+
+<file path=word/header8.xml><?xml version="1.0" encoding="utf-8"?>
 <w:hdr xmlns:wpc="http://schemas.microsoft.com/office/word/2010/wordprocessingCanvas" xmlns:cx="http://schemas.microsoft.com/office/drawing/2014/chartex" xmlns:cx1="http://schemas.microsoft.com/office/drawing/2015/9/8/chartex" xmlns:cx2="http://schemas.microsoft.com/office/drawing/2015/10/21/chartex" xmlns:cx3="http://schemas.microsoft.com/office/drawing/2016/5/9/chartex" xmlns:cx4="http://schemas.microsoft.com/office/drawing/2016/5/10/chartex" xmlns:cx5="http://schemas.microsoft.com/office/drawing/2016/5/11/chartex" xmlns:cx6="http://schemas.microsoft.com/office/drawing/2016/5/12/chartex" xmlns:cx7="http://schemas.microsoft.com/office/drawing/2016/5/13/chartex" xmlns:cx8="http://schemas.microsoft.com/office/drawing/2016/5/14/chartex" xmlns:mc="http://schemas.openxmlformats.org/markup-compatibility/2006" xmlns:aink="http://schemas.microsoft.com/office/drawing/2016/ink" xmlns:am3d="http://schemas.microsoft.com/office/drawing/2017/model3d" xmlns:o="urn:schemas-microsoft-com:office:office" xmlns:oel="http://schemas.microsoft.com/office/2019/extlst" xmlns:r="http://schemas.openxmlformats.org/officeDocument/2006/relationships" xmlns:m="http://schemas.openxmlformats.org/officeDocument/2006/math" xmlns:v="urn:schemas-microsoft-com:vml" xmlns:wp14="http://schemas.microsoft.com/office/word/2010/wordprocessingDrawing" xmlns:wp="http://schemas.openxmlformats.org/drawingml/2006/wordprocessingDrawing" xmlns:w10="urn:schemas-microsoft-com:office:word" xmlns:w="http://schemas.openxmlformats.org/wordprocessingml/2006/main" xmlns:w14="http://schemas.microsoft.com/office/word/2010/wordml" xmlns:w15="http://schemas.microsoft.com/office/word/2012/wordml" xmlns:w16cex="http://schemas.microsoft.com/office/word/2018/wordml/cex" xmlns:w16cid="http://schemas.microsoft.com/office/word/2016/wordml/cid" xmlns:w16="http://schemas.microsoft.com/office/word/2018/wordml" xmlns:w16du="http://schemas.microsoft.com/office/word/2023/wordml/word16du" xmlns:w16sdtdh="http://schemas.microsoft.com/office/word/2020/wordml/sdtdatahash" xmlns:w16se="http://schemas.microsoft.com/office/word/2015/wordml/symex" xmlns:wpg="http://schemas.microsoft.com/office/word/2010/wordprocessingGroup" xmlns:wpi="http://schemas.microsoft.com/office/word/2010/wordprocessingInk" xmlns:wne="http://schemas.microsoft.com/office/word/2006/wordml" xmlns:wps="http://schemas.microsoft.com/office/word/2010/wordprocessingShape" mc:Ignorable="w14 w15 w16se w16cid w16 w16cex w16sdtdh w16du wp14">
   <w:p>
     <w:pPr>
@@ -8982,6 +9298,18 @@
       <w:szCs w:val="28"/>
     </w:rPr>
   </w:style>
+  <w:style w:type="character" w:styleId="MenoPendente">
+    <w:name w:val="Unresolved Mention"/>
+    <w:basedOn w:val="Fontepargpadro"/>
+    <w:uiPriority w:val="99"/>
+    <w:semiHidden/>
+    <w:unhideWhenUsed/>
+    <w:rsid w:val="00C95EE7"/>
+    <w:rPr>
+      <w:color w:val="605E5C"/>
+      <w:shd w:val="clear" w:color="auto" w:fill="E1DFDD"/>
+    </w:rPr>
+  </w:style>
 </w:styles>
 </file>
 
@@ -9271,6 +9599,15 @@
 </file>
 
 <file path=customXml/item1.xml><?xml version="1.0" encoding="utf-8"?>
+<?mso-contentType ?>
+<FormTemplates xmlns="http://schemas.microsoft.com/sharepoint/v3/contenttype/forms">
+  <Display>DocumentLibraryForm</Display>
+  <Edit>AssetEditForm</Edit>
+  <New>DocumentLibraryForm</New>
+</FormTemplates>
+</file>
+
+<file path=customXml/item2.xml><?xml version="1.0" encoding="utf-8"?>
 <p:properties xmlns:p="http://schemas.microsoft.com/office/2006/metadata/properties" xmlns:xsi="http://www.w3.org/2001/XMLSchema-instance" xmlns:pc="http://schemas.microsoft.com/office/infopath/2007/PartnerControls">
   <documentManagement>
     <TPCommandLine xmlns="e5d022ff-4ce9-4922-b5a4-f245e35e2aac" xsi:nil="true"/>
@@ -9409,16 +9746,11 @@
 </p:properties>
 </file>
 
-<file path=customXml/item2.xml><?xml version="1.0" encoding="utf-8"?>
-<?mso-contentType ?>
-<FormTemplates xmlns="http://schemas.microsoft.com/sharepoint/v3/contenttype/forms">
-  <Display>DocumentLibraryForm</Display>
-  <Edit>AssetEditForm</Edit>
-  <New>DocumentLibraryForm</New>
-</FormTemplates>
+<file path=customXml/item3.xml><?xml version="1.0" encoding="utf-8"?>
+<b:Sources xmlns:b="http://schemas.openxmlformats.org/officeDocument/2006/bibliography" xmlns="http://schemas.openxmlformats.org/officeDocument/2006/bibliography" SelectedStyle="\APASixthEditionOfficeOnline.xsl" StyleName="APA" Version="6"/>
 </file>
 
-<file path=customXml/item3.xml><?xml version="1.0" encoding="utf-8"?>
+<file path=customXml/item4.xml><?xml version="1.0" encoding="utf-8"?>
 <ct:contentTypeSchema xmlns:ct="http://schemas.microsoft.com/office/2006/metadata/contentType" xmlns:ma="http://schemas.microsoft.com/office/2006/metadata/properties/metaAttributes" ct:_="" ma:_="" ma:contentTypeName="TemplateFile" ma:contentTypeID="0x01010062057737089D604C8995D725789FFFFD0400C05BDBFCDB0BE84BA6AEC1D1A4F5E4CE" ma:contentTypeVersion="56" ma:contentTypeDescription="Create a new document." ma:contentTypeScope="" ma:versionID="c5c786f17e9890b7d2875e0bb647f603">
   <xsd:schema xmlns:xsd="http://www.w3.org/2001/XMLSchema" xmlns:xs="http://www.w3.org/2001/XMLSchema" xmlns:p="http://schemas.microsoft.com/office/2006/metadata/properties" xmlns:ns2="e5d022ff-4ce9-4922-b5a4-f245e35e2aac" targetNamespace="http://schemas.microsoft.com/office/2006/metadata/properties" ma:root="true" ma:fieldsID="3dddc4782ba87b44f6678511fd2b89e9" ns2:_="">
     <xsd:import namespace="e5d022ff-4ce9-4922-b5a4-f245e35e2aac"/>
@@ -10452,11 +10784,15 @@
 </ct:contentTypeSchema>
 </file>
 
-<file path=customXml/item4.xml><?xml version="1.0" encoding="utf-8"?>
-<b:Sources xmlns:b="http://schemas.openxmlformats.org/officeDocument/2006/bibliography" xmlns="http://schemas.openxmlformats.org/officeDocument/2006/bibliography" SelectedStyle="\APASixthEditionOfficeOnline.xsl" StyleName="APA" Version="6"/>
+<file path=customXml/itemProps1.xml><?xml version="1.0" encoding="utf-8"?>
+<ds:datastoreItem xmlns:ds="http://schemas.openxmlformats.org/officeDocument/2006/customXml" ds:itemID="{D0DA407E-CF0A-4AB9-B575-424BAEC8B182}">
+  <ds:schemaRefs>
+    <ds:schemaRef ds:uri="http://schemas.microsoft.com/sharepoint/v3/contenttype/forms"/>
+  </ds:schemaRefs>
+</ds:datastoreItem>
 </file>
 
-<file path=customXml/itemProps1.xml><?xml version="1.0" encoding="utf-8"?>
+<file path=customXml/itemProps2.xml><?xml version="1.0" encoding="utf-8"?>
 <ds:datastoreItem xmlns:ds="http://schemas.openxmlformats.org/officeDocument/2006/customXml" ds:itemID="{7ABB109B-79B4-4647-889B-A6D82EC858DF}">
   <ds:schemaRefs>
     <ds:schemaRef ds:uri="http://schemas.microsoft.com/office/2006/metadata/properties"/>
@@ -10466,15 +10802,15 @@
 </ds:datastoreItem>
 </file>
 
-<file path=customXml/itemProps2.xml><?xml version="1.0" encoding="utf-8"?>
-<ds:datastoreItem xmlns:ds="http://schemas.openxmlformats.org/officeDocument/2006/customXml" ds:itemID="{D0DA407E-CF0A-4AB9-B575-424BAEC8B182}">
+<file path=customXml/itemProps3.xml><?xml version="1.0" encoding="utf-8"?>
+<ds:datastoreItem xmlns:ds="http://schemas.openxmlformats.org/officeDocument/2006/customXml" ds:itemID="{FFCA9B41-E90A-47F4-9865-DD6B91FE7849}">
   <ds:schemaRefs>
-    <ds:schemaRef ds:uri="http://schemas.microsoft.com/sharepoint/v3/contenttype/forms"/>
+    <ds:schemaRef ds:uri="http://schemas.openxmlformats.org/officeDocument/2006/bibliography"/>
   </ds:schemaRefs>
 </ds:datastoreItem>
 </file>
 
-<file path=customXml/itemProps3.xml><?xml version="1.0" encoding="utf-8"?>
+<file path=customXml/itemProps4.xml><?xml version="1.0" encoding="utf-8"?>
 <ds:datastoreItem xmlns:ds="http://schemas.openxmlformats.org/officeDocument/2006/customXml" ds:itemID="{2B5C2808-8093-4CB7-BBDE-C93124CD48FE}">
   <ds:schemaRefs>
     <ds:schemaRef ds:uri="http://schemas.microsoft.com/office/2006/metadata/contentType"/>
@@ -10490,12 +10826,4 @@
     <ds:schemaRef ds:uri="http://schemas.microsoft.com/internal/obd"/>
   </ds:schemaRefs>
 </ds:datastoreItem>
-</file>
-
-<file path=customXml/itemProps4.xml><?xml version="1.0" encoding="utf-8"?>
-<ds:datastoreItem xmlns:ds="http://schemas.openxmlformats.org/officeDocument/2006/customXml" ds:itemID="{FFCA9B41-E90A-47F4-9865-DD6B91FE7849}">
-  <ds:schemaRefs>
-    <ds:schemaRef ds:uri="http://schemas.openxmlformats.org/officeDocument/2006/bibliography"/>
-  </ds:schemaRefs>
-</ds:datastoreItem>
 </file>
</xml_diff>

<commit_message>
Atualização V6.3 - Comparativo Finalizado
vamo terminar esse negócio hj
</commit_message>
<xml_diff>
--- a/PesquisaNoSQL-Grupo-BFG-V6.docx
+++ b/PesquisaNoSQL-Grupo-BFG-V6.docx
@@ -292,8 +292,17 @@
           <w:b/>
           <w:bCs/>
         </w:rPr>
-        <w:t>BANCO DE DADOS NoSQL</w:t>
-      </w:r>
+        <w:t xml:space="preserve">BANCO DE DADOS </w:t>
+      </w:r>
+      <w:proofErr w:type="spellStart"/>
+      <w:r>
+        <w:rPr>
+          <w:b/>
+          <w:bCs/>
+        </w:rPr>
+        <w:t>NoSQL</w:t>
+      </w:r>
+      <w:proofErr w:type="spellEnd"/>
     </w:p>
     <w:p>
       <w:pPr>
@@ -404,7 +413,7 @@
         <w:t xml:space="preserve">, </w:t>
       </w:r>
       <w:r>
-        <w:t>a</w:t>
+        <w:t>A</w:t>
       </w:r>
       <w:r>
         <w:t>bril</w:t>
@@ -419,7 +428,7 @@
         <w:rPr>
           <w:rFonts w:cs="Arial"/>
         </w:rPr>
-        <w:t>m</w:t>
+        <w:t>M</w:t>
       </w:r>
       <w:r>
         <w:rPr>
@@ -481,7 +490,63 @@
         <w:rPr>
           <w:rFonts w:cs="Arial"/>
         </w:rPr>
-        <w:t xml:space="preserve">O presente ensaio acadêmico tem como objetivo apresentar e analisar o que são Bancos de Dados NoSQL e seus variados tipos, além de suas vantagens e desvantagens. Os Bancos de Dados NoSQL (Not Only SQL) são bancos não-relacionais, ou seja, diferem dos tradicionais bancos de dados relacionais com suporte à linguagem SQL, de modo que não utilizam um esquema de tabela fixo. Sendo assim, os bancos NoSQL são capazes de armazenar e processar dados </w:t>
+        <w:t xml:space="preserve">O presente ensaio acadêmico tem como objetivo apresentar e analisar o que são Bancos de Dados </w:t>
+      </w:r>
+      <w:proofErr w:type="spellStart"/>
+      <w:r>
+        <w:rPr>
+          <w:rFonts w:cs="Arial"/>
+        </w:rPr>
+        <w:t>NoSQL</w:t>
+      </w:r>
+      <w:proofErr w:type="spellEnd"/>
+      <w:r>
+        <w:rPr>
+          <w:rFonts w:cs="Arial"/>
+        </w:rPr>
+        <w:t xml:space="preserve"> e seus variados tipos, além de suas vantagens e desvantagens. Os Bancos de Dados </w:t>
+      </w:r>
+      <w:proofErr w:type="spellStart"/>
+      <w:r>
+        <w:rPr>
+          <w:rFonts w:cs="Arial"/>
+        </w:rPr>
+        <w:t>NoSQL</w:t>
+      </w:r>
+      <w:proofErr w:type="spellEnd"/>
+      <w:r>
+        <w:rPr>
+          <w:rFonts w:cs="Arial"/>
+        </w:rPr>
+        <w:t xml:space="preserve"> (</w:t>
+      </w:r>
+      <w:proofErr w:type="spellStart"/>
+      <w:r>
+        <w:rPr>
+          <w:rFonts w:cs="Arial"/>
+        </w:rPr>
+        <w:t>Not</w:t>
+      </w:r>
+      <w:proofErr w:type="spellEnd"/>
+      <w:r>
+        <w:rPr>
+          <w:rFonts w:cs="Arial"/>
+        </w:rPr>
+        <w:t xml:space="preserve"> Only SQL) são bancos não-relacionais, ou seja, diferem dos tradicionais bancos de dados relacionais com suporte à linguagem SQL, de modo que não utilizam um esquema de tabela fixo. Sendo assim, os bancos </w:t>
+      </w:r>
+      <w:proofErr w:type="spellStart"/>
+      <w:r>
+        <w:rPr>
+          <w:rFonts w:cs="Arial"/>
+        </w:rPr>
+        <w:t>NoSQL</w:t>
+      </w:r>
+      <w:proofErr w:type="spellEnd"/>
+      <w:r>
+        <w:rPr>
+          <w:rFonts w:cs="Arial"/>
+        </w:rPr>
+        <w:t xml:space="preserve"> são capazes de armazenar e processar dados </w:t>
       </w:r>
       <w:r>
         <w:rPr>
@@ -600,13 +665,35 @@
         <w:rPr>
           <w:rFonts w:cs="Arial"/>
         </w:rPr>
-        <w:t xml:space="preserve">Nesse capítulo, a abordagem do desenvolvimento será voltada às categorias principais de bancos de dados NoSQL existentes e suas características, além das vantagens e desvantagens que cada uma delas possui. Por fim, será exposta uma comparação técnica entre </w:t>
-      </w:r>
-      <w:r>
-        <w:rPr>
-          <w:rFonts w:cs="Arial"/>
-        </w:rPr>
-        <w:t xml:space="preserve">MongoDB </w:t>
+        <w:t xml:space="preserve">Nesse capítulo, a abordagem do desenvolvimento será voltada às categorias principais de bancos de dados </w:t>
+      </w:r>
+      <w:proofErr w:type="spellStart"/>
+      <w:r>
+        <w:rPr>
+          <w:rFonts w:cs="Arial"/>
+        </w:rPr>
+        <w:t>NoSQL</w:t>
+      </w:r>
+      <w:proofErr w:type="spellEnd"/>
+      <w:r>
+        <w:rPr>
+          <w:rFonts w:cs="Arial"/>
+        </w:rPr>
+        <w:t xml:space="preserve"> existentes e suas características, além das vantagens e desvantagens que cada uma delas possui. Por fim, será exposta uma comparação técnica entre </w:t>
+      </w:r>
+      <w:proofErr w:type="spellStart"/>
+      <w:r>
+        <w:rPr>
+          <w:rFonts w:cs="Arial"/>
+        </w:rPr>
+        <w:t>MongoDB</w:t>
+      </w:r>
+      <w:proofErr w:type="spellEnd"/>
+      <w:r>
+        <w:rPr>
+          <w:rFonts w:cs="Arial"/>
+        </w:rPr>
+        <w:t xml:space="preserve"> </w:t>
       </w:r>
       <w:r>
         <w:rPr>
@@ -614,12 +701,14 @@
         </w:rPr>
         <w:t xml:space="preserve">e </w:t>
       </w:r>
+      <w:proofErr w:type="spellStart"/>
       <w:r>
         <w:rPr>
           <w:rFonts w:cs="Arial"/>
         </w:rPr>
         <w:t>OracleDB</w:t>
       </w:r>
+      <w:proofErr w:type="spellEnd"/>
       <w:r>
         <w:rPr>
           <w:rFonts w:cs="Arial"/>
@@ -639,7 +728,15 @@
         <w:pStyle w:val="Ttulo2"/>
       </w:pPr>
       <w:r>
-        <w:t>Categorias de BD NoSQL e suas características</w:t>
+        <w:t xml:space="preserve">Categorias de BD </w:t>
+      </w:r>
+      <w:proofErr w:type="spellStart"/>
+      <w:r>
+        <w:t>NoSQL</w:t>
+      </w:r>
+      <w:proofErr w:type="spellEnd"/>
+      <w:r>
+        <w:t xml:space="preserve"> e suas características</w:t>
       </w:r>
     </w:p>
     <w:p>
@@ -652,7 +749,35 @@
         <w:rPr>
           <w:rFonts w:cs="Arial"/>
         </w:rPr>
-        <w:t xml:space="preserve">Os Bancos de Dados NoSQL têm sido cada vez mais difundidos no mercado, sendo soluções que oferecem liberdade, flexibilidade e eficiência para os desenvolvedores à frente da criação de projetos ao redor do mundo. No entanto, existem quatro categorias principais de BD NoSQL: </w:t>
+        <w:t xml:space="preserve">Os Bancos de Dados </w:t>
+      </w:r>
+      <w:proofErr w:type="spellStart"/>
+      <w:r>
+        <w:rPr>
+          <w:rFonts w:cs="Arial"/>
+        </w:rPr>
+        <w:t>NoSQL</w:t>
+      </w:r>
+      <w:proofErr w:type="spellEnd"/>
+      <w:r>
+        <w:rPr>
+          <w:rFonts w:cs="Arial"/>
+        </w:rPr>
+        <w:t xml:space="preserve"> têm sido cada vez mais difundidos no mercado, sendo soluções que oferecem liberdade, flexibilidade e eficiência para os desenvolvedores à frente da criação de projetos ao redor do mundo. No entanto, existem quatro categorias principais de BD </w:t>
+      </w:r>
+      <w:proofErr w:type="spellStart"/>
+      <w:r>
+        <w:rPr>
+          <w:rFonts w:cs="Arial"/>
+        </w:rPr>
+        <w:t>NoSQL</w:t>
+      </w:r>
+      <w:proofErr w:type="spellEnd"/>
+      <w:r>
+        <w:rPr>
+          <w:rFonts w:cs="Arial"/>
+        </w:rPr>
+        <w:t xml:space="preserve">: </w:t>
       </w:r>
       <w:r>
         <w:rPr>
@@ -701,7 +826,15 @@
         <w:t>Os bancos de dados orientados à documentos são utilizados com frequência em casos de gerenciamento de conteúdo e no armazenamento de informações em catálogos</w:t>
       </w:r>
       <w:r>
-        <w:t>, com o exemplo mais famoso de DB de documentos sendo o MongoDB.</w:t>
+        <w:t xml:space="preserve">, com o exemplo mais famoso de DB de documentos sendo o </w:t>
+      </w:r>
+      <w:proofErr w:type="spellStart"/>
+      <w:r>
+        <w:t>MongoDB</w:t>
+      </w:r>
+      <w:proofErr w:type="spellEnd"/>
+      <w:r>
+        <w:t>.</w:t>
       </w:r>
     </w:p>
     <w:p>
@@ -725,7 +858,23 @@
         <w:t>Pode ser usado no gerenciamento de sessões em aplicações web e armazenamento em cache</w:t>
       </w:r>
       <w:r>
-        <w:t>, com a opção mais conhecida no mercado sendo o Amazon DynamoDB.</w:t>
+        <w:t xml:space="preserve">, com a opção mais conhecida no mercado sendo o </w:t>
+      </w:r>
+      <w:proofErr w:type="spellStart"/>
+      <w:r>
+        <w:t>Amazon</w:t>
+      </w:r>
+      <w:proofErr w:type="spellEnd"/>
+      <w:r>
+        <w:t xml:space="preserve"> </w:t>
+      </w:r>
+      <w:proofErr w:type="spellStart"/>
+      <w:r>
+        <w:t>DynamoDB</w:t>
+      </w:r>
+      <w:proofErr w:type="spellEnd"/>
+      <w:r>
+        <w:t>.</w:t>
       </w:r>
     </w:p>
     <w:p>
@@ -809,8 +958,13 @@
       </w:pPr>
       <w:r>
         <w:lastRenderedPageBreak/>
-        <w:t>Vantagens e Desvantagens de cada categoria de BD NoSQL</w:t>
-      </w:r>
+        <w:t xml:space="preserve">Vantagens e Desvantagens de cada categoria de BD </w:t>
+      </w:r>
+      <w:proofErr w:type="spellStart"/>
+      <w:r>
+        <w:t>NoSQL</w:t>
+      </w:r>
+      <w:proofErr w:type="spellEnd"/>
     </w:p>
     <w:p>
       <w:pPr>
@@ -834,7 +988,15 @@
         <w:t>sem afetar outros documentos da mesma coleção</w:t>
       </w:r>
       <w:r>
-        <w:t>, devido ao fato de ser “schema-free”</w:t>
+        <w:t>, devido ao fato de ser “</w:t>
+      </w:r>
+      <w:proofErr w:type="spellStart"/>
+      <w:r>
+        <w:t>schema-free</w:t>
+      </w:r>
+      <w:proofErr w:type="spellEnd"/>
+      <w:r>
+        <w:t>”</w:t>
       </w:r>
       <w:r>
         <w:t>.</w:t>
@@ -912,15 +1074,19 @@
         <w:lastRenderedPageBreak/>
         <w:t xml:space="preserve">Comparativo: </w:t>
       </w:r>
+      <w:proofErr w:type="spellStart"/>
       <w:r>
         <w:t>MongoDB</w:t>
       </w:r>
+      <w:proofErr w:type="spellEnd"/>
       <w:r>
         <w:t xml:space="preserve"> e </w:t>
       </w:r>
+      <w:proofErr w:type="spellStart"/>
       <w:r>
         <w:t>OracleDB</w:t>
       </w:r>
+      <w:proofErr w:type="spellEnd"/>
     </w:p>
     <w:p>
       <w:pPr>
@@ -932,7 +1098,49 @@
         <w:rPr>
           <w:rFonts w:cs="Arial"/>
         </w:rPr>
-        <w:t>Para uma melhor exemplificação, será apresentado um comparativo entre o MongoDB e OracleDB, onde trabalham utilizando NoSQL e SQL, respectivamente.</w:t>
+        <w:t xml:space="preserve">Para uma melhor exemplificação, será apresentado um comparativo entre o </w:t>
+      </w:r>
+      <w:proofErr w:type="spellStart"/>
+      <w:r>
+        <w:rPr>
+          <w:rFonts w:cs="Arial"/>
+        </w:rPr>
+        <w:t>MongoDB</w:t>
+      </w:r>
+      <w:proofErr w:type="spellEnd"/>
+      <w:r>
+        <w:rPr>
+          <w:rFonts w:cs="Arial"/>
+        </w:rPr>
+        <w:t xml:space="preserve"> e </w:t>
+      </w:r>
+      <w:proofErr w:type="spellStart"/>
+      <w:r>
+        <w:rPr>
+          <w:rFonts w:cs="Arial"/>
+        </w:rPr>
+        <w:t>OracleDB</w:t>
+      </w:r>
+      <w:proofErr w:type="spellEnd"/>
+      <w:r>
+        <w:rPr>
+          <w:rFonts w:cs="Arial"/>
+        </w:rPr>
+        <w:t xml:space="preserve">, onde trabalham utilizando </w:t>
+      </w:r>
+      <w:proofErr w:type="spellStart"/>
+      <w:r>
+        <w:rPr>
+          <w:rFonts w:cs="Arial"/>
+        </w:rPr>
+        <w:t>NoSQL</w:t>
+      </w:r>
+      <w:proofErr w:type="spellEnd"/>
+      <w:r>
+        <w:rPr>
+          <w:rFonts w:cs="Arial"/>
+        </w:rPr>
+        <w:t xml:space="preserve"> e SQL, respectivamente.</w:t>
       </w:r>
     </w:p>
     <w:p>
@@ -946,7 +1154,23 @@
     </w:p>
     <w:p>
       <w:r>
-        <w:t>Na arquitetura, a principal diferença é mostrada no armazenamento dos dados, tendo em vista que no OracleDB é feito utilizando tabelas, um conceito mais comum. O que não ocorre no MongoDB, que ao invés disso, utiliza coleções para armazenar seus dados</w:t>
+        <w:t xml:space="preserve">Na arquitetura, a principal diferença é mostrada no armazenamento dos dados, tendo em vista que no </w:t>
+      </w:r>
+      <w:proofErr w:type="spellStart"/>
+      <w:r>
+        <w:t>OracleDB</w:t>
+      </w:r>
+      <w:proofErr w:type="spellEnd"/>
+      <w:r>
+        <w:t xml:space="preserve"> é feito utilizando tabelas, um conceito mais comum. O que não ocorre no </w:t>
+      </w:r>
+      <w:proofErr w:type="spellStart"/>
+      <w:r>
+        <w:t>MongoDB</w:t>
+      </w:r>
+      <w:proofErr w:type="spellEnd"/>
+      <w:r>
+        <w:t>, que ao invés disso, utiliza coleções para armazenar seus dados</w:t>
       </w:r>
       <w:r>
         <w:t>.</w:t>
@@ -965,8 +1189,30 @@
       </w:r>
     </w:p>
     <w:p>
-      <w:r>
-        <w:t>Na.</w:t>
+      <w:pPr>
+        <w:rPr>
+          <w:b/>
+          <w:bCs/>
+        </w:rPr>
+      </w:pPr>
+      <w:r>
+        <w:t xml:space="preserve">O </w:t>
+      </w:r>
+      <w:proofErr w:type="spellStart"/>
+      <w:r>
+        <w:t>MongoDB</w:t>
+      </w:r>
+      <w:proofErr w:type="spellEnd"/>
+      <w:r>
+        <w:t xml:space="preserve"> é de código aberto, então não há custo inicial de licenciamento. Entretanto, ainda há custos associados à infraestrutura de hardware e à equipe necessária para manter o sistema no ar. Já o </w:t>
+      </w:r>
+      <w:proofErr w:type="spellStart"/>
+      <w:r>
+        <w:t>OracleDB</w:t>
+      </w:r>
+      <w:proofErr w:type="spellEnd"/>
+      <w:r>
+        <w:t xml:space="preserve"> é conhecido por ter custos mais significativos, que inclui tanto o licenciamento de software como o hardware.</w:t>
       </w:r>
     </w:p>
     <w:p>
@@ -975,8 +1221,84 @@
         <w:ind w:left="1230"/>
       </w:pPr>
       <w:r>
-        <w:t>Uso e Gerenciamento</w:t>
-      </w:r>
+        <w:t>Uso e Gerenciament</w:t>
+      </w:r>
+      <w:r>
+        <w:t>o</w:t>
+      </w:r>
+    </w:p>
+    <w:p>
+      <w:r>
+        <w:t xml:space="preserve">O </w:t>
+      </w:r>
+      <w:proofErr w:type="spellStart"/>
+      <w:r>
+        <w:t>MongoDB</w:t>
+      </w:r>
+      <w:proofErr w:type="spellEnd"/>
+      <w:r>
+        <w:t xml:space="preserve"> é conhecido por sua facilidade de uso e gerenciamento devido à sua arquitetura flexível e à ausência de esquemas rígidos, enquanto o </w:t>
+      </w:r>
+      <w:proofErr w:type="spellStart"/>
+      <w:r>
+        <w:t>OracleDB</w:t>
+      </w:r>
+      <w:proofErr w:type="spellEnd"/>
+      <w:r>
+        <w:t xml:space="preserve"> pode exigir mais conhecimento e experiência para gerenciar eficientemente, ainda mais quando se manipula grandes quantidades de dados.</w:t>
+      </w:r>
+    </w:p>
+    <w:p>
+      <w:pPr>
+        <w:pStyle w:val="Ttulo3"/>
+        <w:ind w:left="1230"/>
+      </w:pPr>
+      <w:r>
+        <w:t>Possibilidades e Limitações</w:t>
+      </w:r>
+    </w:p>
+    <w:p>
+      <w:pPr>
+        <w:rPr>
+          <w:b/>
+          <w:bCs/>
+        </w:rPr>
+      </w:pPr>
+      <w:r>
+        <w:t xml:space="preserve">No quesito segurança, o </w:t>
+      </w:r>
+      <w:proofErr w:type="spellStart"/>
+      <w:r>
+        <w:t>OracleDB</w:t>
+      </w:r>
+      <w:proofErr w:type="spellEnd"/>
+      <w:r>
+        <w:t xml:space="preserve"> é conhecido por robustas medidas de segurança, como controle de acesso e criptografia, enquanto o </w:t>
+      </w:r>
+      <w:proofErr w:type="spellStart"/>
+      <w:r>
+        <w:t>MongoDB</w:t>
+      </w:r>
+      <w:proofErr w:type="spellEnd"/>
+      <w:r>
+        <w:t xml:space="preserve"> ainda está aprimorando sua segurança, usando recursos de autenticação e autorização. Em relação à consistência de dados e disponibilidade, o Oracle prioriza a consistência, garantindo que as transações sejam feitas de forma coesa. Já o </w:t>
+      </w:r>
+      <w:proofErr w:type="spellStart"/>
+      <w:r>
+        <w:t>MongoDB</w:t>
+      </w:r>
+      <w:proofErr w:type="spellEnd"/>
+      <w:r>
+        <w:t>, favorece a disponibilidade, de modo que os dados ainda podem ser acessados mesmo em situações de indisponibilidade temporária.</w:t>
+      </w:r>
+    </w:p>
+    <w:p>
+      <w:pPr>
+        <w:rPr>
+          <w:b/>
+          <w:bCs/>
+        </w:rPr>
+      </w:pPr>
     </w:p>
     <w:p>
       <w:pPr>
@@ -993,9 +1315,6 @@
           <w:docGrid w:linePitch="360"/>
         </w:sectPr>
       </w:pPr>
-      <w:r>
-        <w:t>Na arquitetura, a principal diferença é mos.</w:t>
-      </w:r>
     </w:p>
     <w:p>
       <w:pPr>
@@ -1017,15 +1336,7 @@
       </w:r>
     </w:p>
     <w:p>
-      <w:r>
-        <w:t>aaaaaaaaaaa</w:t>
-      </w:r>
-    </w:p>
-    <w:p>
-      <w:pPr>
-        <w:rPr>
-          <w:rFonts w:cs="Arial"/>
-        </w:rPr>
+      <w:pPr>
         <w:sectPr>
           <w:headerReference w:type="first" r:id="rId19"/>
           <w:footerReference w:type="first" r:id="rId20"/>
@@ -1037,6 +1348,11 @@
           <w:docGrid w:linePitch="360"/>
         </w:sectPr>
       </w:pPr>
+      <w:proofErr w:type="spellStart"/>
+      <w:r>
+        <w:t>aaaa</w:t>
+      </w:r>
+      <w:proofErr w:type="spellEnd"/>
     </w:p>
     <w:p>
       <w:pPr>
@@ -1608,6 +1924,13 @@
           <w:noProof/>
         </w:rPr>
         <w:t xml:space="preserve"> 11503</w:t>
+      </w:r>
+      <w:r>
+        <w:rPr>
+          <w:rFonts w:cs="Arial"/>
+          <w:noProof/>
+        </w:rPr>
+        <w:t>. Acesso em: 26/04/2024.</w:t>
       </w:r>
     </w:p>
     <w:p>
@@ -7504,9 +7827,9 @@
       <w:lvlJc w:val="left"/>
       <w:pPr>
         <w:tabs>
-          <w:tab w:val="num" w:pos="720"/>
-        </w:tabs>
-        <w:ind w:left="720" w:hanging="720"/>
+          <w:tab w:val="num" w:pos="1003"/>
+        </w:tabs>
+        <w:ind w:left="1003" w:hanging="720"/>
       </w:pPr>
     </w:lvl>
     <w:lvl w:ilvl="3">
@@ -8414,7 +8737,7 @@
         <w:numId w:val="21"/>
       </w:numPr>
       <w:tabs>
-        <w:tab w:val="clear" w:pos="720"/>
+        <w:tab w:val="clear" w:pos="1003"/>
         <w:tab w:val="num" w:pos="900"/>
         <w:tab w:val="num" w:pos="1571"/>
       </w:tabs>

</xml_diff>